<commit_message>
Add document, add work, add silde, chỉnh sửa de cuong
</commit_message>
<xml_diff>
--- a/Outline thesis/De cuong/Khung đề cương tốt nghiệp.docx
+++ b/Outline thesis/De cuong/Khung đề cương tốt nghiệp.docx
@@ -23,7 +23,10 @@
     <w:sdt>
       <w:sdtPr>
         <w:rPr>
-          <w:rFonts w:ascii="Times New Roman" w:hAnsi="Times New Roman" w:cs="Times New Roman"/>
+          <w:rFonts w:ascii="Times New Roman" w:eastAsiaTheme="minorHAnsi" w:hAnsi="Times New Roman" w:cs="Times New Roman"/>
+          <w:b w:val="0"/>
+          <w:bCs w:val="0"/>
+          <w:color w:val="auto"/>
           <w:sz w:val="26"/>
           <w:szCs w:val="26"/>
         </w:rPr>
@@ -33,14 +36,6 @@
           <w:docPartUnique/>
         </w:docPartObj>
       </w:sdtPr>
-      <w:sdtEndPr>
-        <w:rPr>
-          <w:rFonts w:eastAsiaTheme="minorHAnsi"/>
-          <w:b w:val="0"/>
-          <w:bCs w:val="0"/>
-          <w:color w:val="auto"/>
-        </w:rPr>
-      </w:sdtEndPr>
       <w:sdtContent>
         <w:p>
           <w:pPr>
@@ -1622,15 +1617,7 @@
           <w:sz w:val="26"/>
           <w:szCs w:val="26"/>
         </w:rPr>
-        <w:t>Tìm kiếm và quản lý các bài báo khoa học</w:t>
-      </w:r>
-      <w:r>
-        <w:rPr>
-          <w:rFonts w:ascii="Times New Roman" w:hAnsi="Times New Roman" w:cs="Times New Roman"/>
-          <w:sz w:val="26"/>
-          <w:szCs w:val="26"/>
-        </w:rPr>
-        <w:t>.</w:t>
+        <w:t xml:space="preserve">Xây dựng dữ liệu chỉ mục các bài báo khoa học được thu thập và phân loại từ các thư viện số. </w:t>
       </w:r>
     </w:p>
     <w:p>
@@ -2097,78 +2084,51 @@
           <w:ilvl w:val="0"/>
           <w:numId w:val="2"/>
         </w:numPr>
-        <w:jc w:val="both"/>
-        <w:rPr>
-          <w:rFonts w:ascii="Times New Roman" w:hAnsi="Times New Roman" w:cs="Times New Roman"/>
-          <w:sz w:val="26"/>
-          <w:szCs w:val="26"/>
-        </w:rPr>
-      </w:pPr>
-      <w:r>
-        <w:rPr>
-          <w:rFonts w:ascii="Times New Roman" w:hAnsi="Times New Roman" w:cs="Times New Roman"/>
-          <w:sz w:val="26"/>
-          <w:szCs w:val="26"/>
-        </w:rPr>
-        <w:t>Xây d</w:t>
-      </w:r>
-      <w:r>
-        <w:rPr>
-          <w:rFonts w:ascii="Times New Roman" w:hAnsi="Times New Roman" w:cs="Times New Roman"/>
-          <w:sz w:val="26"/>
-          <w:szCs w:val="26"/>
-          <w:lang w:val="vi-VN"/>
-        </w:rPr>
-        <w:t xml:space="preserve">ựng thư viện </w:t>
-      </w:r>
-      <w:bookmarkStart w:id="8" w:name="OLE_LINK8"/>
-      <w:bookmarkStart w:id="9" w:name="OLE_LINK9"/>
-      <w:bookmarkStart w:id="10" w:name="OLE_LINK10"/>
-      <w:r>
-        <w:rPr>
-          <w:rFonts w:ascii="Times New Roman" w:hAnsi="Times New Roman" w:cs="Times New Roman"/>
-          <w:sz w:val="26"/>
-          <w:szCs w:val="26"/>
-          <w:lang w:val="vi-VN"/>
-        </w:rPr>
-        <w:t>ch</w:t>
-      </w:r>
-      <w:r>
-        <w:rPr>
-          <w:rFonts w:ascii="Times New Roman" w:hAnsi="Times New Roman" w:cs="Times New Roman"/>
-          <w:sz w:val="26"/>
-          <w:szCs w:val="26"/>
-        </w:rPr>
-        <w:t>ỉ</w:t>
-      </w:r>
-      <w:r>
-        <w:rPr>
-          <w:rFonts w:ascii="Times New Roman" w:hAnsi="Times New Roman" w:cs="Times New Roman"/>
-          <w:sz w:val="26"/>
-          <w:szCs w:val="26"/>
-          <w:lang w:val="vi-VN"/>
-        </w:rPr>
-        <w:t xml:space="preserve"> mục </w:t>
-      </w:r>
-      <w:bookmarkEnd w:id="8"/>
-      <w:bookmarkEnd w:id="9"/>
-      <w:bookmarkEnd w:id="10"/>
-      <w:r>
-        <w:rPr>
-          <w:rFonts w:ascii="Times New Roman" w:hAnsi="Times New Roman" w:cs="Times New Roman"/>
-          <w:sz w:val="26"/>
-          <w:szCs w:val="26"/>
-          <w:lang w:val="vi-VN"/>
-        </w:rPr>
-        <w:t>của các bài báo khoa học trong lĩnh vực khoa học máy tính</w:t>
-      </w:r>
-      <w:r>
-        <w:rPr>
-          <w:rFonts w:ascii="Times New Roman" w:hAnsi="Times New Roman" w:cs="Times New Roman"/>
-          <w:sz w:val="26"/>
-          <w:szCs w:val="26"/>
-        </w:rPr>
-        <w:t>.</w:t>
+        <w:rPr>
+          <w:rFonts w:ascii="Times New Roman" w:hAnsi="Times New Roman" w:cs="Times New Roman"/>
+          <w:sz w:val="26"/>
+          <w:szCs w:val="26"/>
+        </w:rPr>
+      </w:pPr>
+      <w:bookmarkStart w:id="8" w:name="OLE_LINK29"/>
+      <w:r>
+        <w:rPr>
+          <w:rFonts w:ascii="Times New Roman" w:hAnsi="Times New Roman" w:cs="Times New Roman"/>
+          <w:sz w:val="26"/>
+          <w:szCs w:val="26"/>
+        </w:rPr>
+        <w:t xml:space="preserve">Thông tin về các bài báo được thu thập từ các thư viện số ACM, IEEExplore, </w:t>
+      </w:r>
+      <w:r>
+        <w:rPr>
+          <w:rFonts w:ascii="Times New Roman" w:hAnsi="Times New Roman" w:cs="Times New Roman"/>
+          <w:sz w:val="26"/>
+          <w:szCs w:val="26"/>
+        </w:rPr>
+        <w:t xml:space="preserve">Citeseer. </w:t>
+      </w:r>
+    </w:p>
+    <w:p>
+      <w:pPr>
+        <w:pStyle w:val="ListParagraph"/>
+        <w:numPr>
+          <w:ilvl w:val="0"/>
+          <w:numId w:val="2"/>
+        </w:numPr>
+        <w:jc w:val="both"/>
+        <w:rPr>
+          <w:rFonts w:ascii="Times New Roman" w:hAnsi="Times New Roman" w:cs="Times New Roman"/>
+          <w:sz w:val="26"/>
+          <w:szCs w:val="26"/>
+        </w:rPr>
+      </w:pPr>
+      <w:r>
+        <w:rPr>
+          <w:rFonts w:ascii="Times New Roman" w:hAnsi="Times New Roman" w:cs="Times New Roman"/>
+          <w:sz w:val="26"/>
+          <w:szCs w:val="26"/>
+        </w:rPr>
+        <w:t xml:space="preserve">Khung phân loại của bài báo khoa học được sử dụng trong đề tài thuộc lĩnh vực khoa học máy tính. </w:t>
       </w:r>
     </w:p>
     <w:p>
@@ -2185,7 +2145,8 @@
           <w:szCs w:val="26"/>
         </w:rPr>
       </w:pPr>
-      <w:bookmarkStart w:id="11" w:name="_Toc270589832"/>
+      <w:bookmarkStart w:id="9" w:name="_Toc270589832"/>
+      <w:bookmarkEnd w:id="8"/>
       <w:r>
         <w:rPr>
           <w:rFonts w:ascii="Times New Roman" w:hAnsi="Times New Roman"/>
@@ -2194,7 +2155,7 @@
         </w:rPr>
         <w:t>Các ứng dụng và nghiên cứu liên quan:</w:t>
       </w:r>
-      <w:bookmarkEnd w:id="11"/>
+      <w:bookmarkEnd w:id="9"/>
     </w:p>
     <w:p>
       <w:pPr>
@@ -2232,7 +2193,47 @@
         </w:rPr>
         <w:t xml:space="preserve">chọn khảo sát ba thư viện số sau: </w:t>
       </w:r>
-      <w:bookmarkStart w:id="12" w:name="OLE_LINK4"/>
+      <w:bookmarkStart w:id="10" w:name="OLE_LINK4"/>
+      <w:r>
+        <w:rPr>
+          <w:rFonts w:ascii="Times New Roman" w:hAnsi="Times New Roman" w:cs="Times New Roman"/>
+          <w:sz w:val="26"/>
+          <w:szCs w:val="26"/>
+        </w:rPr>
+        <w:t>ACM</w:t>
+      </w:r>
+      <w:r>
+        <w:rPr>
+          <w:rFonts w:ascii="Times New Roman" w:hAnsi="Times New Roman" w:cs="Times New Roman"/>
+          <w:sz w:val="26"/>
+          <w:szCs w:val="26"/>
+        </w:rPr>
+        <w:t xml:space="preserve"> </w:t>
+      </w:r>
+      <w:r>
+        <w:rPr>
+          <w:rFonts w:ascii="Times New Roman" w:hAnsi="Times New Roman" w:cs="Times New Roman"/>
+          <w:sz w:val="26"/>
+          <w:szCs w:val="26"/>
+        </w:rPr>
+        <w:t>DL(Association for Computing Machinery Digital Library</w:t>
+      </w:r>
+      <w:r>
+        <w:rPr>
+          <w:rFonts w:ascii="Times New Roman" w:hAnsi="Times New Roman" w:cs="Times New Roman"/>
+          <w:sz w:val="26"/>
+          <w:szCs w:val="26"/>
+        </w:rPr>
+        <w:t>)</w:t>
+      </w:r>
+      <w:r>
+        <w:rPr>
+          <w:rFonts w:ascii="Times New Roman" w:hAnsi="Times New Roman" w:cs="Times New Roman"/>
+          <w:sz w:val="26"/>
+          <w:szCs w:val="26"/>
+        </w:rPr>
+        <w:t>,</w:t>
+      </w:r>
       <w:r>
         <w:rPr>
           <w:rFonts w:ascii="Times New Roman" w:hAnsi="Times New Roman" w:cs="Times New Roman"/>
@@ -2240,153 +2241,24 @@
           <w:sz w:val="26"/>
           <w:szCs w:val="26"/>
         </w:rPr>
-        <w:t>ACM</w:t>
-      </w:r>
-      <w:r>
-        <w:rPr>
-          <w:rFonts w:ascii="Times New Roman" w:hAnsi="Times New Roman" w:cs="Times New Roman"/>
-          <w:sz w:val="26"/>
-          <w:szCs w:val="26"/>
-        </w:rPr>
         <w:t xml:space="preserve"> </w:t>
       </w:r>
-      <w:r>
-        <w:rPr>
-          <w:rFonts w:ascii="Times New Roman" w:hAnsi="Times New Roman" w:cs="Times New Roman"/>
-          <w:b/>
-          <w:sz w:val="26"/>
-          <w:szCs w:val="26"/>
-        </w:rPr>
-        <w:t>DL</w:t>
-      </w:r>
-      <w:r>
-        <w:rPr>
-          <w:rFonts w:ascii="Times New Roman" w:hAnsi="Times New Roman" w:cs="Times New Roman"/>
-          <w:sz w:val="26"/>
-          <w:szCs w:val="26"/>
-        </w:rPr>
-        <w:t>(</w:t>
-      </w:r>
-      <w:r>
-        <w:rPr>
-          <w:rFonts w:ascii="Times New Roman" w:hAnsi="Times New Roman" w:cs="Times New Roman"/>
-          <w:b/>
-          <w:sz w:val="26"/>
-          <w:szCs w:val="26"/>
-        </w:rPr>
-        <w:t>A</w:t>
-      </w:r>
-      <w:r>
-        <w:rPr>
-          <w:rFonts w:ascii="Times New Roman" w:hAnsi="Times New Roman" w:cs="Times New Roman"/>
-          <w:sz w:val="26"/>
-          <w:szCs w:val="26"/>
-        </w:rPr>
-        <w:t>ssociation for</w:t>
-      </w:r>
-      <w:r>
-        <w:rPr>
-          <w:rFonts w:ascii="Times New Roman" w:hAnsi="Times New Roman" w:cs="Times New Roman"/>
-          <w:b/>
-          <w:sz w:val="26"/>
-          <w:szCs w:val="26"/>
-        </w:rPr>
-        <w:t xml:space="preserve"> C</w:t>
-      </w:r>
-      <w:r>
-        <w:rPr>
-          <w:rFonts w:ascii="Times New Roman" w:hAnsi="Times New Roman" w:cs="Times New Roman"/>
-          <w:sz w:val="26"/>
-          <w:szCs w:val="26"/>
-        </w:rPr>
-        <w:t>omputing</w:t>
-      </w:r>
-      <w:r>
-        <w:rPr>
-          <w:rFonts w:ascii="Times New Roman" w:hAnsi="Times New Roman" w:cs="Times New Roman"/>
-          <w:b/>
-          <w:sz w:val="26"/>
-          <w:szCs w:val="26"/>
-        </w:rPr>
-        <w:t xml:space="preserve"> M</w:t>
-      </w:r>
-      <w:r>
-        <w:rPr>
-          <w:rFonts w:ascii="Times New Roman" w:hAnsi="Times New Roman" w:cs="Times New Roman"/>
-          <w:sz w:val="26"/>
-          <w:szCs w:val="26"/>
-        </w:rPr>
-        <w:t xml:space="preserve">achinery </w:t>
-      </w:r>
-      <w:r>
-        <w:rPr>
-          <w:rFonts w:ascii="Times New Roman" w:hAnsi="Times New Roman" w:cs="Times New Roman"/>
-          <w:b/>
-          <w:sz w:val="26"/>
-          <w:szCs w:val="26"/>
-        </w:rPr>
-        <w:t>D</w:t>
-      </w:r>
-      <w:r>
-        <w:rPr>
-          <w:rFonts w:ascii="Times New Roman" w:hAnsi="Times New Roman" w:cs="Times New Roman"/>
-          <w:sz w:val="26"/>
-          <w:szCs w:val="26"/>
-        </w:rPr>
-        <w:t xml:space="preserve">igital </w:t>
-      </w:r>
-      <w:r>
-        <w:rPr>
-          <w:rFonts w:ascii="Times New Roman" w:hAnsi="Times New Roman" w:cs="Times New Roman"/>
-          <w:b/>
-          <w:sz w:val="26"/>
-          <w:szCs w:val="26"/>
-        </w:rPr>
-        <w:t>L</w:t>
-      </w:r>
-      <w:r>
-        <w:rPr>
-          <w:rFonts w:ascii="Times New Roman" w:hAnsi="Times New Roman" w:cs="Times New Roman"/>
-          <w:sz w:val="26"/>
-          <w:szCs w:val="26"/>
-        </w:rPr>
-        <w:t>ibrary</w:t>
-      </w:r>
-      <w:r>
-        <w:rPr>
-          <w:rFonts w:ascii="Times New Roman" w:hAnsi="Times New Roman" w:cs="Times New Roman"/>
-          <w:b/>
-          <w:sz w:val="26"/>
-          <w:szCs w:val="26"/>
-        </w:rPr>
-        <w:t xml:space="preserve">) [4], </w:t>
-      </w:r>
-      <w:bookmarkEnd w:id="12"/>
-      <w:r>
-        <w:rPr>
-          <w:rFonts w:ascii="Times New Roman" w:hAnsi="Times New Roman" w:cs="Times New Roman"/>
-          <w:b/>
-          <w:sz w:val="26"/>
-          <w:szCs w:val="26"/>
-        </w:rPr>
-        <w:t xml:space="preserve">IEEExplore[5], Citeseer [6]. </w:t>
-      </w:r>
-      <w:r>
-        <w:rPr>
-          <w:rFonts w:ascii="Times New Roman" w:hAnsi="Times New Roman" w:cs="Times New Roman"/>
-          <w:sz w:val="26"/>
-          <w:szCs w:val="26"/>
-        </w:rPr>
-        <w:t xml:space="preserve">Và một công cụ là </w:t>
-      </w:r>
-      <w:r>
-        <w:rPr>
-          <w:rFonts w:ascii="Times New Roman" w:hAnsi="Times New Roman" w:cs="Times New Roman"/>
-          <w:b/>
-          <w:sz w:val="26"/>
-          <w:szCs w:val="26"/>
-        </w:rPr>
-        <w:t>Jabref.</w:t>
+      <w:bookmarkEnd w:id="10"/>
+      <w:r>
+        <w:rPr>
+          <w:rFonts w:ascii="Times New Roman" w:hAnsi="Times New Roman" w:cs="Times New Roman"/>
+          <w:sz w:val="26"/>
+          <w:szCs w:val="26"/>
+        </w:rPr>
+        <w:t xml:space="preserve">IEEExplore,  Citeseer </w:t>
+      </w:r>
+      <w:r>
+        <w:rPr>
+          <w:rFonts w:ascii="Times New Roman" w:hAnsi="Times New Roman" w:cs="Times New Roman"/>
+          <w:sz w:val="26"/>
+          <w:szCs w:val="26"/>
+        </w:rPr>
+        <w:t>. Và một công cụ là Jabref.</w:t>
       </w:r>
     </w:p>
     <w:p>
@@ -2407,14 +2279,14 @@
         </w:rPr>
         <w:t xml:space="preserve"> </w:t>
       </w:r>
-      <w:bookmarkStart w:id="13" w:name="_Toc270589833"/>
+      <w:bookmarkStart w:id="11" w:name="_Toc270589833"/>
       <w:r>
         <w:rPr>
           <w:rFonts w:ascii="Times New Roman" w:hAnsi="Times New Roman" w:cs="Times New Roman"/>
         </w:rPr>
         <w:t>Thư viện số ACM</w:t>
       </w:r>
-      <w:bookmarkEnd w:id="13"/>
+      <w:bookmarkEnd w:id="11"/>
     </w:p>
     <w:p>
       <w:pPr>
@@ -2466,23 +2338,39 @@
           <w:sz w:val="26"/>
           <w:szCs w:val="26"/>
         </w:rPr>
-        <w:t xml:space="preserve"> [</w:t>
-      </w:r>
-      <w:r>
-        <w:rPr>
-          <w:rFonts w:ascii="Times New Roman" w:hAnsi="Times New Roman" w:cs="Times New Roman"/>
-          <w:sz w:val="26"/>
-          <w:szCs w:val="26"/>
-        </w:rPr>
-        <w:t>7</w:t>
-      </w:r>
-      <w:r>
-        <w:rPr>
-          <w:rFonts w:ascii="Times New Roman" w:hAnsi="Times New Roman" w:cs="Times New Roman"/>
-          <w:sz w:val="26"/>
-          <w:szCs w:val="26"/>
-        </w:rPr>
-        <w:t xml:space="preserve">], nó lưu trữ các thông tin ngắn gọn dễ hiểu của các bài báo khoa học, các tạp chí và báo cáo hội nghị. Giúp cho người dùng dễ dàng tìm kiếm các tài liệu, bài báo … theo yêu cầu. Ngoài ra, người dùng còn có thể tìm các bài báo, tạp chí và bài báo ở các hội nghị khác thông qua The Guide. </w:t>
+        <w:t xml:space="preserve">, </w:t>
+      </w:r>
+      <w:r>
+        <w:rPr>
+          <w:rFonts w:ascii="Times New Roman" w:hAnsi="Times New Roman" w:cs="Times New Roman"/>
+          <w:sz w:val="26"/>
+          <w:szCs w:val="26"/>
+        </w:rPr>
+        <w:t>hệ thống</w:t>
+      </w:r>
+      <w:r>
+        <w:rPr>
+          <w:rFonts w:ascii="Times New Roman" w:hAnsi="Times New Roman" w:cs="Times New Roman"/>
+          <w:sz w:val="26"/>
+          <w:szCs w:val="26"/>
+        </w:rPr>
+        <w:t xml:space="preserve"> lưu trữ các thông tin ngắn gọn dễ hiểu của các bài báo khoa học, các tạp chí và báo cáo hội nghị. Giúp cho người dùng dễ dàng tìm kiếm các tài liệ</w:t>
+      </w:r>
+      <w:r>
+        <w:rPr>
+          <w:rFonts w:ascii="Times New Roman" w:hAnsi="Times New Roman" w:cs="Times New Roman"/>
+          <w:sz w:val="26"/>
+          <w:szCs w:val="26"/>
+        </w:rPr>
+        <w:t xml:space="preserve">u, bài báo </w:t>
+      </w:r>
+      <w:r>
+        <w:rPr>
+          <w:rFonts w:ascii="Times New Roman" w:hAnsi="Times New Roman" w:cs="Times New Roman"/>
+          <w:sz w:val="26"/>
+          <w:szCs w:val="26"/>
+        </w:rPr>
+        <w:t xml:space="preserve">theo yêu cầu. Ngoài ra, người dùng còn có thể tìm các bài báo, tạp chí và bài báo ở các hội nghị khác thông qua The Guide. </w:t>
       </w:r>
     </w:p>
     <w:p>
@@ -2501,7 +2389,47 @@
           <w:sz w:val="26"/>
           <w:szCs w:val="26"/>
         </w:rPr>
-        <w:t>Đối với The ACM Digital Library  chúng  ta có thể tìm kiếm bằng một từ khóa bao gồm :</w:t>
+        <w:t>Đối vớ</w:t>
+      </w:r>
+      <w:r>
+        <w:rPr>
+          <w:rFonts w:ascii="Times New Roman" w:hAnsi="Times New Roman" w:cs="Times New Roman"/>
+          <w:sz w:val="26"/>
+          <w:szCs w:val="26"/>
+        </w:rPr>
+        <w:t>i The ACM Digital Library người dùng</w:t>
+      </w:r>
+      <w:r>
+        <w:rPr>
+          <w:rFonts w:ascii="Times New Roman" w:hAnsi="Times New Roman" w:cs="Times New Roman"/>
+          <w:sz w:val="26"/>
+          <w:szCs w:val="26"/>
+        </w:rPr>
+        <w:t xml:space="preserve"> có thể tìm kiếm bằng một từ khóa bao gồ</w:t>
+      </w:r>
+      <w:r>
+        <w:rPr>
+          <w:rFonts w:ascii="Times New Roman" w:hAnsi="Times New Roman" w:cs="Times New Roman"/>
+          <w:sz w:val="26"/>
+          <w:szCs w:val="26"/>
+        </w:rPr>
+        <w:t>m</w:t>
+      </w:r>
+      <w:r>
+        <w:rPr>
+          <w:rFonts w:ascii="Times New Roman" w:hAnsi="Times New Roman" w:cs="Times New Roman"/>
+          <w:sz w:val="26"/>
+          <w:szCs w:val="26"/>
+        </w:rPr>
+        <w:t>:</w:t>
+      </w:r>
+      <w:r>
+        <w:rPr>
+          <w:rFonts w:ascii="Times New Roman" w:hAnsi="Times New Roman" w:cs="Times New Roman"/>
+          <w:sz w:val="26"/>
+          <w:szCs w:val="26"/>
+        </w:rPr>
+        <w:t xml:space="preserve"> </w:t>
       </w:r>
     </w:p>
     <w:p>
@@ -2526,17 +2454,14 @@
         </w:rPr>
         <w:t>Thông tin về tác giả bài báo (</w:t>
       </w:r>
-      <w:hyperlink r:id="rId8" w:history="1">
-        <w:r>
-          <w:rPr>
-            <w:rStyle w:val="Hyperlink"/>
-            <w:rFonts w:ascii="Times New Roman" w:hAnsi="Times New Roman" w:cs="Times New Roman"/>
-            <w:sz w:val="26"/>
-            <w:szCs w:val="26"/>
-          </w:rPr>
-          <w:t>Names</w:t>
-        </w:r>
-      </w:hyperlink>
+      <w:r>
+        <w:rPr>
+          <w:rFonts w:ascii="Times New Roman" w:hAnsi="Times New Roman" w:cs="Times New Roman"/>
+          <w:sz w:val="26"/>
+          <w:szCs w:val="26"/>
+        </w:rPr>
+        <w:t>Names</w:t>
+      </w:r>
       <w:r>
         <w:rPr>
           <w:rFonts w:ascii="Times New Roman" w:hAnsi="Times New Roman" w:cs="Times New Roman"/>
@@ -2545,17 +2470,14 @@
         </w:rPr>
         <w:t xml:space="preserve">, </w:t>
       </w:r>
-      <w:hyperlink r:id="rId9" w:history="1">
-        <w:r>
-          <w:rPr>
-            <w:rStyle w:val="Hyperlink"/>
-            <w:rFonts w:ascii="Times New Roman" w:hAnsi="Times New Roman" w:cs="Times New Roman"/>
-            <w:sz w:val="26"/>
-            <w:szCs w:val="26"/>
-          </w:rPr>
-          <w:t>Institutions</w:t>
-        </w:r>
-      </w:hyperlink>
+      <w:r>
+        <w:rPr>
+          <w:rFonts w:ascii="Times New Roman" w:hAnsi="Times New Roman" w:cs="Times New Roman"/>
+          <w:sz w:val="26"/>
+          <w:szCs w:val="26"/>
+        </w:rPr>
+        <w:t>Institutions</w:t>
+      </w:r>
       <w:r>
         <w:rPr>
           <w:rFonts w:ascii="Times New Roman" w:hAnsi="Times New Roman" w:cs="Times New Roman"/>
@@ -2564,17 +2486,14 @@
         </w:rPr>
         <w:t xml:space="preserve">, </w:t>
       </w:r>
-      <w:hyperlink r:id="rId10" w:history="1">
-        <w:r>
-          <w:rPr>
-            <w:rStyle w:val="Hyperlink"/>
-            <w:rFonts w:ascii="Times New Roman" w:hAnsi="Times New Roman" w:cs="Times New Roman"/>
-            <w:sz w:val="26"/>
-            <w:szCs w:val="26"/>
-          </w:rPr>
-          <w:t>Authors</w:t>
-        </w:r>
-      </w:hyperlink>
+      <w:r>
+        <w:rPr>
+          <w:rFonts w:ascii="Times New Roman" w:hAnsi="Times New Roman" w:cs="Times New Roman"/>
+          <w:sz w:val="26"/>
+          <w:szCs w:val="26"/>
+        </w:rPr>
+        <w:t>Authors</w:t>
+      </w:r>
       <w:r>
         <w:rPr>
           <w:rFonts w:ascii="Times New Roman" w:hAnsi="Times New Roman" w:cs="Times New Roman"/>
@@ -2583,17 +2502,14 @@
         </w:rPr>
         <w:t xml:space="preserve">, </w:t>
       </w:r>
-      <w:hyperlink r:id="rId11" w:history="1">
-        <w:r>
-          <w:rPr>
-            <w:rStyle w:val="Hyperlink"/>
-            <w:rFonts w:ascii="Times New Roman" w:hAnsi="Times New Roman" w:cs="Times New Roman"/>
-            <w:sz w:val="26"/>
-            <w:szCs w:val="26"/>
-          </w:rPr>
-          <w:t>Editors</w:t>
-        </w:r>
-      </w:hyperlink>
+      <w:r>
+        <w:rPr>
+          <w:rFonts w:ascii="Times New Roman" w:hAnsi="Times New Roman" w:cs="Times New Roman"/>
+          <w:sz w:val="26"/>
+          <w:szCs w:val="26"/>
+        </w:rPr>
+        <w:t>Editors</w:t>
+      </w:r>
       <w:r>
         <w:rPr>
           <w:rFonts w:ascii="Times New Roman" w:hAnsi="Times New Roman" w:cs="Times New Roman"/>
@@ -2602,17 +2518,14 @@
         </w:rPr>
         <w:t xml:space="preserve">, </w:t>
       </w:r>
-      <w:hyperlink r:id="rId12" w:history="1">
-        <w:r>
-          <w:rPr>
-            <w:rStyle w:val="Hyperlink"/>
-            <w:rFonts w:ascii="Times New Roman" w:hAnsi="Times New Roman" w:cs="Times New Roman"/>
-            <w:sz w:val="26"/>
-            <w:szCs w:val="26"/>
-          </w:rPr>
-          <w:t>Reviewers</w:t>
-        </w:r>
-      </w:hyperlink>
+      <w:r>
+        <w:rPr>
+          <w:rFonts w:ascii="Times New Roman" w:hAnsi="Times New Roman" w:cs="Times New Roman"/>
+          <w:sz w:val="26"/>
+          <w:szCs w:val="26"/>
+        </w:rPr>
+        <w:t>Reviewers</w:t>
+      </w:r>
       <w:r>
         <w:rPr>
           <w:rFonts w:ascii="Times New Roman" w:hAnsi="Times New Roman" w:cs="Times New Roman"/>
@@ -2620,6 +2533,14 @@
           <w:szCs w:val="26"/>
         </w:rPr>
         <w:t>)</w:t>
+      </w:r>
+      <w:r>
+        <w:rPr>
+          <w:rFonts w:ascii="Times New Roman" w:hAnsi="Times New Roman" w:cs="Times New Roman"/>
+          <w:sz w:val="26"/>
+          <w:szCs w:val="26"/>
+        </w:rPr>
+        <w:t xml:space="preserve">. </w:t>
       </w:r>
     </w:p>
     <w:p>
@@ -2642,19 +2563,17 @@
           <w:sz w:val="26"/>
           <w:szCs w:val="26"/>
         </w:rPr>
+        <w:lastRenderedPageBreak/>
         <w:t>Thông tin về nơi công bố (</w:t>
       </w:r>
-      <w:hyperlink r:id="rId13" w:history="1">
-        <w:r>
-          <w:rPr>
-            <w:rStyle w:val="Hyperlink"/>
-            <w:rFonts w:ascii="Times New Roman" w:hAnsi="Times New Roman" w:cs="Times New Roman"/>
-            <w:sz w:val="26"/>
-            <w:szCs w:val="26"/>
-          </w:rPr>
-          <w:t>Publication Year</w:t>
-        </w:r>
-      </w:hyperlink>
+      <w:r>
+        <w:rPr>
+          <w:rFonts w:ascii="Times New Roman" w:hAnsi="Times New Roman" w:cs="Times New Roman"/>
+          <w:sz w:val="26"/>
+          <w:szCs w:val="26"/>
+        </w:rPr>
+        <w:t>Publication Year</w:t>
+      </w:r>
       <w:r>
         <w:rPr>
           <w:rFonts w:ascii="Times New Roman" w:hAnsi="Times New Roman" w:cs="Times New Roman"/>
@@ -2663,17 +2582,14 @@
         </w:rPr>
         <w:t xml:space="preserve">, </w:t>
       </w:r>
-      <w:hyperlink r:id="rId14" w:history="1">
-        <w:r>
-          <w:rPr>
-            <w:rStyle w:val="Hyperlink"/>
-            <w:rFonts w:ascii="Times New Roman" w:hAnsi="Times New Roman" w:cs="Times New Roman"/>
-            <w:sz w:val="26"/>
-            <w:szCs w:val="26"/>
-          </w:rPr>
-          <w:t>Publication Names</w:t>
-        </w:r>
-      </w:hyperlink>
+      <w:r>
+        <w:rPr>
+          <w:rFonts w:ascii="Times New Roman" w:hAnsi="Times New Roman" w:cs="Times New Roman"/>
+          <w:sz w:val="26"/>
+          <w:szCs w:val="26"/>
+        </w:rPr>
+        <w:t>Publication Names</w:t>
+      </w:r>
       <w:r>
         <w:rPr>
           <w:rFonts w:ascii="Times New Roman" w:hAnsi="Times New Roman" w:cs="Times New Roman"/>
@@ -2682,17 +2598,14 @@
         </w:rPr>
         <w:t xml:space="preserve">, </w:t>
       </w:r>
-      <w:hyperlink r:id="rId15" w:history="1">
-        <w:r>
-          <w:rPr>
-            <w:rStyle w:val="Hyperlink"/>
-            <w:rFonts w:ascii="Times New Roman" w:hAnsi="Times New Roman" w:cs="Times New Roman"/>
-            <w:sz w:val="26"/>
-            <w:szCs w:val="26"/>
-          </w:rPr>
-          <w:t>ACM Publications</w:t>
-        </w:r>
-      </w:hyperlink>
+      <w:r>
+        <w:rPr>
+          <w:rFonts w:ascii="Times New Roman" w:hAnsi="Times New Roman" w:cs="Times New Roman"/>
+          <w:sz w:val="26"/>
+          <w:szCs w:val="26"/>
+        </w:rPr>
+        <w:t>ACM Publications</w:t>
+      </w:r>
       <w:r>
         <w:rPr>
           <w:rFonts w:ascii="Times New Roman" w:hAnsi="Times New Roman" w:cs="Times New Roman"/>
@@ -2701,17 +2614,14 @@
         </w:rPr>
         <w:t xml:space="preserve">, </w:t>
       </w:r>
-      <w:hyperlink r:id="rId16" w:history="1">
-        <w:r>
-          <w:rPr>
-            <w:rStyle w:val="Hyperlink"/>
-            <w:rFonts w:ascii="Times New Roman" w:hAnsi="Times New Roman" w:cs="Times New Roman"/>
-            <w:sz w:val="26"/>
-            <w:szCs w:val="26"/>
-          </w:rPr>
-          <w:t>All publications</w:t>
-        </w:r>
-      </w:hyperlink>
+      <w:r>
+        <w:rPr>
+          <w:rFonts w:ascii="Times New Roman" w:hAnsi="Times New Roman" w:cs="Times New Roman"/>
+          <w:sz w:val="26"/>
+          <w:szCs w:val="26"/>
+        </w:rPr>
+        <w:t>All publications</w:t>
+      </w:r>
       <w:r>
         <w:rPr>
           <w:rFonts w:ascii="Times New Roman" w:hAnsi="Times New Roman" w:cs="Times New Roman"/>
@@ -2720,17 +2630,14 @@
         </w:rPr>
         <w:t xml:space="preserve">, </w:t>
       </w:r>
-      <w:hyperlink r:id="rId17" w:history="1">
-        <w:r>
-          <w:rPr>
-            <w:rStyle w:val="Hyperlink"/>
-            <w:rFonts w:ascii="Times New Roman" w:hAnsi="Times New Roman" w:cs="Times New Roman"/>
-            <w:sz w:val="26"/>
-            <w:szCs w:val="26"/>
-          </w:rPr>
-          <w:t>Content Formats</w:t>
-        </w:r>
-      </w:hyperlink>
+      <w:r>
+        <w:rPr>
+          <w:rFonts w:ascii="Times New Roman" w:hAnsi="Times New Roman" w:cs="Times New Roman"/>
+          <w:sz w:val="26"/>
+          <w:szCs w:val="26"/>
+        </w:rPr>
+        <w:t>Content Formats</w:t>
+      </w:r>
       <w:r>
         <w:rPr>
           <w:rFonts w:ascii="Times New Roman" w:hAnsi="Times New Roman" w:cs="Times New Roman"/>
@@ -2739,17 +2646,14 @@
         </w:rPr>
         <w:t xml:space="preserve">, </w:t>
       </w:r>
-      <w:hyperlink r:id="rId18" w:history="1">
-        <w:r>
-          <w:rPr>
-            <w:rStyle w:val="Hyperlink"/>
-            <w:rFonts w:ascii="Times New Roman" w:hAnsi="Times New Roman" w:cs="Times New Roman"/>
-            <w:sz w:val="26"/>
-            <w:szCs w:val="26"/>
-          </w:rPr>
-          <w:t>Publishers</w:t>
-        </w:r>
-      </w:hyperlink>
+      <w:r>
+        <w:rPr>
+          <w:rFonts w:ascii="Times New Roman" w:hAnsi="Times New Roman" w:cs="Times New Roman"/>
+          <w:sz w:val="26"/>
+          <w:szCs w:val="26"/>
+        </w:rPr>
+        <w:t>Publishers</w:t>
+      </w:r>
       <w:r>
         <w:rPr>
           <w:rFonts w:ascii="Times New Roman" w:hAnsi="Times New Roman" w:cs="Times New Roman"/>
@@ -2757,6 +2661,14 @@
           <w:szCs w:val="26"/>
         </w:rPr>
         <w:t>)</w:t>
+      </w:r>
+      <w:r>
+        <w:rPr>
+          <w:rFonts w:ascii="Times New Roman" w:hAnsi="Times New Roman" w:cs="Times New Roman"/>
+          <w:sz w:val="26"/>
+          <w:szCs w:val="26"/>
+        </w:rPr>
+        <w:t xml:space="preserve">. </w:t>
       </w:r>
     </w:p>
     <w:p>
@@ -2781,17 +2693,14 @@
         </w:rPr>
         <w:t>Thông tin về hội nghị (</w:t>
       </w:r>
-      <w:hyperlink r:id="rId19" w:history="1">
-        <w:r>
-          <w:rPr>
-            <w:rStyle w:val="Hyperlink"/>
-            <w:rFonts w:ascii="Times New Roman" w:hAnsi="Times New Roman" w:cs="Times New Roman"/>
-            <w:sz w:val="26"/>
-            <w:szCs w:val="26"/>
-          </w:rPr>
-          <w:t>Sponsors</w:t>
-        </w:r>
-      </w:hyperlink>
+      <w:r>
+        <w:rPr>
+          <w:rFonts w:ascii="Times New Roman" w:hAnsi="Times New Roman" w:cs="Times New Roman"/>
+          <w:sz w:val="26"/>
+          <w:szCs w:val="26"/>
+        </w:rPr>
+        <w:t>Sponsors</w:t>
+      </w:r>
       <w:r>
         <w:rPr>
           <w:rFonts w:ascii="Times New Roman" w:hAnsi="Times New Roman" w:cs="Times New Roman"/>
@@ -2800,17 +2709,14 @@
         </w:rPr>
         <w:t xml:space="preserve">, </w:t>
       </w:r>
-      <w:hyperlink r:id="rId20" w:history="1">
-        <w:r>
-          <w:rPr>
-            <w:rStyle w:val="Hyperlink"/>
-            <w:rFonts w:ascii="Times New Roman" w:hAnsi="Times New Roman" w:cs="Times New Roman"/>
-            <w:sz w:val="26"/>
-            <w:szCs w:val="26"/>
-          </w:rPr>
-          <w:t>Events</w:t>
-        </w:r>
-      </w:hyperlink>
+      <w:r>
+        <w:rPr>
+          <w:rFonts w:ascii="Times New Roman" w:hAnsi="Times New Roman" w:cs="Times New Roman"/>
+          <w:sz w:val="26"/>
+          <w:szCs w:val="26"/>
+        </w:rPr>
+        <w:t>Events</w:t>
+      </w:r>
       <w:r>
         <w:rPr>
           <w:rFonts w:ascii="Times New Roman" w:hAnsi="Times New Roman" w:cs="Times New Roman"/>
@@ -2819,24 +2725,29 @@
         </w:rPr>
         <w:t xml:space="preserve">, </w:t>
       </w:r>
-      <w:hyperlink r:id="rId21" w:history="1">
-        <w:r>
-          <w:rPr>
-            <w:rStyle w:val="Hyperlink"/>
-            <w:rFonts w:ascii="Times New Roman" w:hAnsi="Times New Roman" w:cs="Times New Roman"/>
-            <w:sz w:val="26"/>
-            <w:szCs w:val="26"/>
-          </w:rPr>
-          <w:t>Proceeding Series</w:t>
-        </w:r>
-      </w:hyperlink>
-      <w:r>
-        <w:rPr>
-          <w:rFonts w:ascii="Times New Roman" w:hAnsi="Times New Roman" w:cs="Times New Roman"/>
-          <w:sz w:val="26"/>
-          <w:szCs w:val="26"/>
-        </w:rPr>
-        <w:t>. )</w:t>
+      <w:r>
+        <w:rPr>
+          <w:rFonts w:ascii="Times New Roman" w:hAnsi="Times New Roman" w:cs="Times New Roman"/>
+          <w:sz w:val="26"/>
+          <w:szCs w:val="26"/>
+        </w:rPr>
+        <w:t>Proceeding Series</w:t>
+      </w:r>
+      <w:r>
+        <w:rPr>
+          <w:rFonts w:ascii="Times New Roman" w:hAnsi="Times New Roman" w:cs="Times New Roman"/>
+          <w:sz w:val="26"/>
+          <w:szCs w:val="26"/>
+        </w:rPr>
+        <w:t>)</w:t>
+      </w:r>
+      <w:r>
+        <w:rPr>
+          <w:rFonts w:ascii="Times New Roman" w:hAnsi="Times New Roman" w:cs="Times New Roman"/>
+          <w:sz w:val="26"/>
+          <w:szCs w:val="26"/>
+        </w:rPr>
+        <w:t xml:space="preserve">. </w:t>
       </w:r>
     </w:p>
     <w:p>
@@ -2855,7 +2766,23 @@
           <w:sz w:val="26"/>
           <w:szCs w:val="26"/>
         </w:rPr>
-        <w:t>Thông tin lấy được từ bài báo bao gồm :</w:t>
+        <w:t>Thông tin lấy được từ bài báo bao gồ</w:t>
+      </w:r>
+      <w:r>
+        <w:rPr>
+          <w:rFonts w:ascii="Times New Roman" w:hAnsi="Times New Roman" w:cs="Times New Roman"/>
+          <w:sz w:val="26"/>
+          <w:szCs w:val="26"/>
+        </w:rPr>
+        <w:t>m</w:t>
+      </w:r>
+      <w:r>
+        <w:rPr>
+          <w:rFonts w:ascii="Times New Roman" w:hAnsi="Times New Roman" w:cs="Times New Roman"/>
+          <w:sz w:val="26"/>
+          <w:szCs w:val="26"/>
+        </w:rPr>
+        <w:t>:</w:t>
       </w:r>
     </w:p>
     <w:p>
@@ -2879,8 +2806,23 @@
           <w:sz w:val="26"/>
           <w:szCs w:val="26"/>
         </w:rPr>
-        <w:lastRenderedPageBreak/>
-        <w:t xml:space="preserve">Tóm tắt của bài báo (abstract) </w:t>
+        <w:t>Tóm tắt của bài báo (abstract)</w:t>
+      </w:r>
+      <w:r>
+        <w:rPr>
+          <w:rFonts w:ascii="Times New Roman" w:hAnsi="Times New Roman" w:cs="Times New Roman"/>
+          <w:sz w:val="26"/>
+          <w:szCs w:val="26"/>
+        </w:rPr>
+        <w:t>.</w:t>
+      </w:r>
+      <w:r>
+        <w:rPr>
+          <w:rFonts w:ascii="Times New Roman" w:hAnsi="Times New Roman" w:cs="Times New Roman"/>
+          <w:sz w:val="26"/>
+          <w:szCs w:val="26"/>
+        </w:rPr>
+        <w:t xml:space="preserve"> </w:t>
       </w:r>
     </w:p>
     <w:p>
@@ -2904,7 +2846,47 @@
           <w:sz w:val="26"/>
           <w:szCs w:val="26"/>
         </w:rPr>
-        <w:t xml:space="preserve">citings (where the paper has been referenced by other papers) </w:t>
+        <w:t>C</w:t>
+      </w:r>
+      <w:r>
+        <w:rPr>
+          <w:rFonts w:ascii="Times New Roman" w:hAnsi="Times New Roman" w:cs="Times New Roman"/>
+          <w:sz w:val="26"/>
+          <w:szCs w:val="26"/>
+        </w:rPr>
+        <w:t>itings (</w:t>
+      </w:r>
+      <w:r>
+        <w:rPr>
+          <w:rFonts w:ascii="Times New Roman" w:hAnsi="Times New Roman" w:cs="Times New Roman"/>
+          <w:sz w:val="26"/>
+          <w:szCs w:val="26"/>
+        </w:rPr>
+        <w:t>những bài báo tham chiếu đến bài báo này</w:t>
+      </w:r>
+      <w:r>
+        <w:rPr>
+          <w:rFonts w:ascii="Times New Roman" w:hAnsi="Times New Roman" w:cs="Times New Roman"/>
+          <w:sz w:val="26"/>
+          <w:szCs w:val="26"/>
+        </w:rPr>
+        <w:t>)</w:t>
+      </w:r>
+      <w:r>
+        <w:rPr>
+          <w:rFonts w:ascii="Times New Roman" w:hAnsi="Times New Roman" w:cs="Times New Roman"/>
+          <w:sz w:val="26"/>
+          <w:szCs w:val="26"/>
+        </w:rPr>
+        <w:t>.</w:t>
+      </w:r>
+      <w:r>
+        <w:rPr>
+          <w:rFonts w:ascii="Times New Roman" w:hAnsi="Times New Roman" w:cs="Times New Roman"/>
+          <w:sz w:val="26"/>
+          <w:szCs w:val="26"/>
+        </w:rPr>
+        <w:t xml:space="preserve"> </w:t>
       </w:r>
     </w:p>
     <w:p>
@@ -2928,7 +2910,47 @@
           <w:sz w:val="26"/>
           <w:szCs w:val="26"/>
         </w:rPr>
-        <w:t xml:space="preserve">references (by the paper to other papers) </w:t>
+        <w:t>R</w:t>
+      </w:r>
+      <w:r>
+        <w:rPr>
+          <w:rFonts w:ascii="Times New Roman" w:hAnsi="Times New Roman" w:cs="Times New Roman"/>
+          <w:sz w:val="26"/>
+          <w:szCs w:val="26"/>
+        </w:rPr>
+        <w:t>eferences (</w:t>
+      </w:r>
+      <w:r>
+        <w:rPr>
+          <w:rFonts w:ascii="Times New Roman" w:hAnsi="Times New Roman" w:cs="Times New Roman"/>
+          <w:sz w:val="26"/>
+          <w:szCs w:val="26"/>
+        </w:rPr>
+        <w:t>những bài báo tham chiếu tới</w:t>
+      </w:r>
+      <w:r>
+        <w:rPr>
+          <w:rFonts w:ascii="Times New Roman" w:hAnsi="Times New Roman" w:cs="Times New Roman"/>
+          <w:sz w:val="26"/>
+          <w:szCs w:val="26"/>
+        </w:rPr>
+        <w:t>)</w:t>
+      </w:r>
+      <w:r>
+        <w:rPr>
+          <w:rFonts w:ascii="Times New Roman" w:hAnsi="Times New Roman" w:cs="Times New Roman"/>
+          <w:sz w:val="26"/>
+          <w:szCs w:val="26"/>
+        </w:rPr>
+        <w:t>.</w:t>
+      </w:r>
+      <w:r>
+        <w:rPr>
+          <w:rFonts w:ascii="Times New Roman" w:hAnsi="Times New Roman" w:cs="Times New Roman"/>
+          <w:sz w:val="26"/>
+          <w:szCs w:val="26"/>
+        </w:rPr>
+        <w:t xml:space="preserve"> </w:t>
       </w:r>
     </w:p>
     <w:p>
@@ -2952,27 +2974,88 @@
           <w:sz w:val="26"/>
           <w:szCs w:val="26"/>
         </w:rPr>
-        <w:t xml:space="preserve">index terms from ACM's </w:t>
-      </w:r>
-      <w:hyperlink r:id="rId22" w:history="1">
-        <w:r>
-          <w:rPr>
-            <w:rStyle w:val="Hyperlink"/>
-            <w:rFonts w:ascii="Times New Roman" w:hAnsi="Times New Roman" w:cs="Times New Roman"/>
-            <w:sz w:val="26"/>
-            <w:szCs w:val="26"/>
-          </w:rPr>
-          <w:t>Computing Classification System (CCS)</w:t>
-        </w:r>
-      </w:hyperlink>
-      <w:r>
-        <w:rPr>
-          <w:rFonts w:ascii="Times New Roman" w:hAnsi="Times New Roman" w:cs="Times New Roman"/>
-          <w:sz w:val="26"/>
-          <w:szCs w:val="26"/>
+        <w:t>Người dùng không được tải tài liệu về nếu không có tài khoản.</w:t>
+      </w:r>
+    </w:p>
+    <w:p>
+      <w:pPr>
+        <w:pStyle w:val="ListParagraph"/>
+        <w:ind w:left="792" w:firstLine="288"/>
+        <w:jc w:val="both"/>
+        <w:rPr>
+          <w:rFonts w:ascii="Times New Roman" w:hAnsi="Times New Roman" w:cs="Times New Roman"/>
+          <w:sz w:val="26"/>
+          <w:szCs w:val="26"/>
+        </w:rPr>
+      </w:pPr>
+      <w:r>
+        <w:rPr>
+          <w:rFonts w:ascii="Times New Roman" w:hAnsi="Times New Roman" w:cs="Times New Roman"/>
+          <w:sz w:val="26"/>
+          <w:szCs w:val="26"/>
+        </w:rPr>
+        <w:t>Các bài báo đ</w:t>
+      </w:r>
+      <w:r>
+        <w:rPr>
+          <w:rFonts w:ascii="Times New Roman" w:hAnsi="Times New Roman" w:cs="Times New Roman"/>
+          <w:sz w:val="26"/>
+          <w:szCs w:val="26"/>
+          <w:lang w:val="vi-VN"/>
+        </w:rPr>
+        <w:t>ược phân chia chuyên đề theo khung phân loại được định nghĩa bởi</w:t>
+      </w:r>
+      <w:r>
+        <w:rPr>
+          <w:rFonts w:ascii="Times New Roman" w:hAnsi="Times New Roman" w:cs="Times New Roman"/>
+          <w:sz w:val="26"/>
+          <w:szCs w:val="26"/>
+        </w:rPr>
+        <w:t xml:space="preserve"> ACM, khung phân loại dạng cây và được định nghĩa và bổ xung bởi người dùng. Khi một bài báo đưa lên thư viện số người dùng sẽ dựa vào hướng dẫn của ACM để chọn đúng chủ đề cho bài được đăng lên. Khi bài báo được đưa lên trên trang ACM sẽ có một đội ngũ</w:t>
+      </w:r>
+      <w:r>
+        <w:rPr>
+          <w:rFonts w:ascii="Times New Roman" w:hAnsi="Times New Roman" w:cs="Times New Roman"/>
+          <w:sz w:val="26"/>
+          <w:szCs w:val="26"/>
+        </w:rPr>
+        <w:t xml:space="preserve"> các editor kiểm</w:t>
+      </w:r>
+      <w:r>
+        <w:rPr>
+          <w:rFonts w:ascii="Times New Roman" w:hAnsi="Times New Roman" w:cs="Times New Roman"/>
+          <w:sz w:val="26"/>
+          <w:szCs w:val="26"/>
+        </w:rPr>
+        <w:t xml:space="preserve"> lại bài của người đăng.</w:t>
+      </w:r>
+    </w:p>
+    <w:p>
+      <w:pPr>
+        <w:pStyle w:val="Heading2"/>
+        <w:numPr>
+          <w:ilvl w:val="1"/>
+          <w:numId w:val="12"/>
+        </w:numPr>
+        <w:jc w:val="both"/>
+        <w:rPr>
+          <w:rFonts w:ascii="Times New Roman" w:hAnsi="Times New Roman" w:cs="Times New Roman"/>
+        </w:rPr>
+      </w:pPr>
+      <w:r>
+        <w:rPr>
+          <w:rFonts w:ascii="Times New Roman" w:hAnsi="Times New Roman" w:cs="Times New Roman"/>
         </w:rPr>
         <w:t xml:space="preserve"> </w:t>
       </w:r>
+      <w:bookmarkStart w:id="12" w:name="_Toc270589834"/>
+      <w:r>
+        <w:rPr>
+          <w:rFonts w:ascii="Times New Roman" w:hAnsi="Times New Roman" w:cs="Times New Roman"/>
+        </w:rPr>
+        <w:t>Thư viện số IEEExplore</w:t>
+      </w:r>
+      <w:bookmarkEnd w:id="12"/>
     </w:p>
     <w:p>
       <w:pPr>
@@ -2981,105 +3064,21 @@
           <w:ilvl w:val="0"/>
           <w:numId w:val="4"/>
         </w:numPr>
-        <w:spacing w:after="200"/>
-        <w:jc w:val="both"/>
-        <w:rPr>
-          <w:rFonts w:ascii="Times New Roman" w:hAnsi="Times New Roman" w:cs="Times New Roman"/>
-          <w:sz w:val="26"/>
-          <w:szCs w:val="26"/>
-        </w:rPr>
-      </w:pPr>
-      <w:r>
-        <w:rPr>
-          <w:rFonts w:ascii="Times New Roman" w:hAnsi="Times New Roman" w:cs="Times New Roman"/>
-          <w:sz w:val="26"/>
-          <w:szCs w:val="26"/>
-        </w:rPr>
-        <w:t>reviews from ACM's Computing Reviews.</w:t>
-      </w:r>
-    </w:p>
-    <w:p>
-      <w:pPr>
-        <w:ind w:left="720"/>
-        <w:jc w:val="both"/>
-        <w:rPr>
-          <w:rFonts w:ascii="Times New Roman" w:hAnsi="Times New Roman" w:cs="Times New Roman"/>
-          <w:sz w:val="26"/>
-          <w:szCs w:val="26"/>
-        </w:rPr>
-      </w:pPr>
-      <w:r>
-        <w:rPr>
-          <w:rFonts w:ascii="Times New Roman" w:hAnsi="Times New Roman" w:cs="Times New Roman"/>
-          <w:sz w:val="26"/>
-          <w:szCs w:val="26"/>
-        </w:rPr>
-        <w:t>Người dùng không được tải tài liệu về nếu không có tài khoản.</w:t>
-      </w:r>
-    </w:p>
-    <w:p>
-      <w:pPr>
-        <w:pStyle w:val="ListParagraph"/>
-        <w:ind w:left="792"/>
-        <w:jc w:val="both"/>
-        <w:rPr>
-          <w:rFonts w:ascii="Times New Roman" w:hAnsi="Times New Roman" w:cs="Times New Roman"/>
-          <w:sz w:val="26"/>
-          <w:szCs w:val="26"/>
-        </w:rPr>
-      </w:pPr>
-      <w:r>
-        <w:rPr>
-          <w:rFonts w:ascii="Times New Roman" w:hAnsi="Times New Roman" w:cs="Times New Roman"/>
-          <w:sz w:val="26"/>
-          <w:szCs w:val="26"/>
-        </w:rPr>
-        <w:t>Các bài báo đ</w:t>
-      </w:r>
-      <w:r>
-        <w:rPr>
-          <w:rFonts w:ascii="Times New Roman" w:hAnsi="Times New Roman" w:cs="Times New Roman"/>
-          <w:sz w:val="26"/>
-          <w:szCs w:val="26"/>
-          <w:lang w:val="vi-VN"/>
-        </w:rPr>
-        <w:t>ược phân chia chuyên đề theo khung phân loại được định nghĩa bởi</w:t>
-      </w:r>
-      <w:r>
-        <w:rPr>
-          <w:rFonts w:ascii="Times New Roman" w:hAnsi="Times New Roman" w:cs="Times New Roman"/>
-          <w:sz w:val="26"/>
-          <w:szCs w:val="26"/>
-        </w:rPr>
-        <w:t xml:space="preserve"> ACM, khung phân loại dạng cây và được định nghĩa và bổ xung bởi người dùng. Khi một bài báo đưa lên thư viện số người dùng sẽ dựa vào hướng dẫn của ACM để chọn đúng chủ đề cho bài được đăng lên. Khi bài báo được đưa lên trên trang ACM sẽ có một đội ngũ xem lại bài của người đăng.</w:t>
-      </w:r>
-    </w:p>
-    <w:p>
-      <w:pPr>
-        <w:pStyle w:val="Heading2"/>
-        <w:numPr>
-          <w:ilvl w:val="1"/>
-          <w:numId w:val="12"/>
-        </w:numPr>
-        <w:jc w:val="both"/>
-        <w:rPr>
-          <w:rFonts w:ascii="Times New Roman" w:hAnsi="Times New Roman" w:cs="Times New Roman"/>
-        </w:rPr>
-      </w:pPr>
-      <w:r>
-        <w:rPr>
-          <w:rFonts w:ascii="Times New Roman" w:hAnsi="Times New Roman" w:cs="Times New Roman"/>
-        </w:rPr>
-        <w:t xml:space="preserve"> </w:t>
-      </w:r>
-      <w:bookmarkStart w:id="14" w:name="_Toc270589834"/>
-      <w:r>
-        <w:rPr>
-          <w:rFonts w:ascii="Times New Roman" w:hAnsi="Times New Roman" w:cs="Times New Roman"/>
-        </w:rPr>
-        <w:t>Thư viện số IEEExplore</w:t>
-      </w:r>
-      <w:bookmarkEnd w:id="14"/>
+        <w:jc w:val="both"/>
+        <w:rPr>
+          <w:rFonts w:ascii="Times New Roman" w:hAnsi="Times New Roman" w:cs="Times New Roman"/>
+          <w:sz w:val="26"/>
+          <w:szCs w:val="26"/>
+        </w:rPr>
+      </w:pPr>
+      <w:r>
+        <w:rPr>
+          <w:rFonts w:ascii="Times New Roman" w:hAnsi="Times New Roman" w:cs="Times New Roman"/>
+          <w:sz w:val="26"/>
+          <w:szCs w:val="26"/>
+        </w:rPr>
+        <w:t xml:space="preserve">Đây là trang web hỗ trợ tìm kiếm các bài báo khoa học. Hệ thống sẽ tìm kiếm các bài báo dựa trên từ khóa do người dùng nhập vào. </w:t>
+      </w:r>
     </w:p>
     <w:p>
       <w:pPr>
@@ -3101,7 +3100,23 @@
           <w:sz w:val="26"/>
           <w:szCs w:val="26"/>
         </w:rPr>
-        <w:t xml:space="preserve">Đây là trang web hỗ trợ tìm kiếm các bài báo khoa học. Hệ thống sẽ tìm kiếm các bài báo dựa trên từ khóa do người dùng nhập vào. </w:t>
+        <w:t>Từ khóa là một từ</w:t>
+      </w:r>
+      <w:r>
+        <w:rPr>
+          <w:rFonts w:ascii="Times New Roman" w:hAnsi="Times New Roman" w:cs="Times New Roman"/>
+          <w:sz w:val="26"/>
+          <w:szCs w:val="26"/>
+        </w:rPr>
+        <w:t xml:space="preserve"> </w:t>
+      </w:r>
+      <w:r>
+        <w:rPr>
+          <w:rFonts w:ascii="Times New Roman" w:hAnsi="Times New Roman" w:cs="Times New Roman"/>
+          <w:sz w:val="26"/>
+          <w:szCs w:val="26"/>
+        </w:rPr>
+        <w:t>hoặc cụm từ có trong một phần hoặc nhiều phần sau của một bài báo: phần tên bài báo, tên tác giả, tên hội thảo, hoặc một cụm từ trong phần tóm tắt (abstract) của bài báo. Nếu bài báo nào có chứa từ hoặc cụm từ này ở một trong các phần đã nêu ở trên thì sẽ được hiển thị ra ở trang kết quả tìm kiếm.</w:t>
       </w:r>
     </w:p>
     <w:p>
@@ -3124,30 +3139,23 @@
           <w:sz w:val="26"/>
           <w:szCs w:val="26"/>
         </w:rPr>
-        <w:t>Từ khóa là một từ  hoặc cụm từ có trong một phần hoặc nhiều phần sau của một bài báo: phần tên bài báo, tên tác giả, tên hội thảo, hoặc một cụm từ trong phần tóm tắt (abstract) của bài báo. Nếu bài báo nào có chứa từ hoặc cụm từ này ở một trong các phần đã nêu ở trên thì sẽ được hiển thị ra ở trang kết quả tìm kiếm.</w:t>
-      </w:r>
-    </w:p>
-    <w:p>
-      <w:pPr>
-        <w:pStyle w:val="ListParagraph"/>
-        <w:numPr>
-          <w:ilvl w:val="0"/>
-          <w:numId w:val="4"/>
-        </w:numPr>
-        <w:jc w:val="both"/>
-        <w:rPr>
-          <w:rFonts w:ascii="Times New Roman" w:hAnsi="Times New Roman" w:cs="Times New Roman"/>
-          <w:sz w:val="26"/>
-          <w:szCs w:val="26"/>
-        </w:rPr>
-      </w:pPr>
-      <w:r>
-        <w:rPr>
-          <w:rFonts w:ascii="Times New Roman" w:hAnsi="Times New Roman" w:cs="Times New Roman"/>
-          <w:sz w:val="26"/>
-          <w:szCs w:val="26"/>
-        </w:rPr>
-        <w:t xml:space="preserve">Kết quả mà trang web này đưa ra sau khi tìm kiếm là một danh sách các bài báo. Thông tin của mỗi bài báo bao gồm: </w:t>
+        <w:t>Kết quả mà trang web này đưa ra sau khi tìm kiếm là một danh sách các bài báo</w:t>
+      </w:r>
+      <w:r>
+        <w:rPr>
+          <w:rFonts w:ascii="Times New Roman" w:hAnsi="Times New Roman" w:cs="Times New Roman"/>
+          <w:sz w:val="26"/>
+          <w:szCs w:val="26"/>
+        </w:rPr>
+        <w:t>, mỗi bài báo chưa các thông tin sau</w:t>
+      </w:r>
+      <w:r>
+        <w:rPr>
+          <w:rFonts w:ascii="Times New Roman" w:hAnsi="Times New Roman" w:cs="Times New Roman"/>
+          <w:sz w:val="26"/>
+          <w:szCs w:val="26"/>
+        </w:rPr>
+        <w:t xml:space="preserve">: </w:t>
       </w:r>
     </w:p>
     <w:p>
@@ -3173,6 +3181,14 @@
         </w:rPr>
         <w:t>Tên bài báo và đường dẫn của bài báo đó</w:t>
       </w:r>
+      <w:r>
+        <w:rPr>
+          <w:rFonts w:ascii="Times New Roman" w:hAnsi="Times New Roman" w:cs="Times New Roman"/>
+          <w:sz w:val="26"/>
+          <w:szCs w:val="26"/>
+        </w:rPr>
+        <w:t>.</w:t>
+      </w:r>
     </w:p>
     <w:p>
       <w:pPr>
@@ -3197,6 +3213,14 @@
         </w:rPr>
         <w:t>Các đồng tác giả</w:t>
       </w:r>
+      <w:r>
+        <w:rPr>
+          <w:rFonts w:ascii="Times New Roman" w:hAnsi="Times New Roman" w:cs="Times New Roman"/>
+          <w:sz w:val="26"/>
+          <w:szCs w:val="26"/>
+        </w:rPr>
+        <w:t>.</w:t>
+      </w:r>
     </w:p>
     <w:p>
       <w:pPr>
@@ -3219,7 +3243,31 @@
           <w:sz w:val="26"/>
           <w:szCs w:val="26"/>
         </w:rPr>
-        <w:t>Hội thảo của bài báo đó kèm theo đường dẫn của hội thảo đó</w:t>
+        <w:t>Hội thảo củ</w:t>
+      </w:r>
+      <w:r>
+        <w:rPr>
+          <w:rFonts w:ascii="Times New Roman" w:hAnsi="Times New Roman" w:cs="Times New Roman"/>
+          <w:sz w:val="26"/>
+          <w:szCs w:val="26"/>
+        </w:rPr>
+        <w:t xml:space="preserve">a bài báo đó kèm theo </w:t>
+      </w:r>
+      <w:r>
+        <w:rPr>
+          <w:rFonts w:ascii="Times New Roman" w:hAnsi="Times New Roman" w:cs="Times New Roman"/>
+          <w:sz w:val="26"/>
+          <w:szCs w:val="26"/>
+        </w:rPr>
+        <w:t>đường dẫn của hội thảo đó</w:t>
+      </w:r>
+      <w:r>
+        <w:rPr>
+          <w:rFonts w:ascii="Times New Roman" w:hAnsi="Times New Roman" w:cs="Times New Roman"/>
+          <w:sz w:val="26"/>
+          <w:szCs w:val="26"/>
+        </w:rPr>
+        <w:t>.</w:t>
       </w:r>
     </w:p>
     <w:p>
@@ -3245,6 +3293,14 @@
         </w:rPr>
         <w:t>Mã số của bài báo</w:t>
       </w:r>
+      <w:r>
+        <w:rPr>
+          <w:rFonts w:ascii="Times New Roman" w:hAnsi="Times New Roman" w:cs="Times New Roman"/>
+          <w:sz w:val="26"/>
+          <w:szCs w:val="26"/>
+        </w:rPr>
+        <w:t>.</w:t>
+      </w:r>
     </w:p>
     <w:p>
       <w:pPr>
@@ -3269,6 +3325,14 @@
         </w:rPr>
         <w:t>Thời gian công bố</w:t>
       </w:r>
+      <w:r>
+        <w:rPr>
+          <w:rFonts w:ascii="Times New Roman" w:hAnsi="Times New Roman" w:cs="Times New Roman"/>
+          <w:sz w:val="26"/>
+          <w:szCs w:val="26"/>
+        </w:rPr>
+        <w:t>.</w:t>
+      </w:r>
     </w:p>
     <w:p>
       <w:pPr>
@@ -3291,7 +3355,24 @@
           <w:sz w:val="26"/>
           <w:szCs w:val="26"/>
         </w:rPr>
-        <w:t xml:space="preserve">Số trang </w:t>
+        <w:lastRenderedPageBreak/>
+        <w:t>Số trang</w:t>
+      </w:r>
+      <w:r>
+        <w:rPr>
+          <w:rFonts w:ascii="Times New Roman" w:hAnsi="Times New Roman" w:cs="Times New Roman"/>
+          <w:sz w:val="26"/>
+          <w:szCs w:val="26"/>
+        </w:rPr>
+        <w:t xml:space="preserve">. </w:t>
+      </w:r>
+      <w:r>
+        <w:rPr>
+          <w:rFonts w:ascii="Times New Roman" w:hAnsi="Times New Roman" w:cs="Times New Roman"/>
+          <w:sz w:val="26"/>
+          <w:szCs w:val="26"/>
+        </w:rPr>
+        <w:t xml:space="preserve"> </w:t>
       </w:r>
     </w:p>
     <w:p>
@@ -3315,7 +3396,23 @@
           <w:sz w:val="26"/>
           <w:szCs w:val="26"/>
         </w:rPr>
-        <w:t xml:space="preserve">Tóm tắt sơ lượt của bài báo. </w:t>
+        <w:t>Tóm tắt sơ lượ</w:t>
+      </w:r>
+      <w:r>
+        <w:rPr>
+          <w:rFonts w:ascii="Times New Roman" w:hAnsi="Times New Roman" w:cs="Times New Roman"/>
+          <w:sz w:val="26"/>
+          <w:szCs w:val="26"/>
+        </w:rPr>
+        <w:t>c</w:t>
+      </w:r>
+      <w:r>
+        <w:rPr>
+          <w:rFonts w:ascii="Times New Roman" w:hAnsi="Times New Roman" w:cs="Times New Roman"/>
+          <w:sz w:val="26"/>
+          <w:szCs w:val="26"/>
+        </w:rPr>
+        <w:t xml:space="preserve"> của bài báo. </w:t>
       </w:r>
     </w:p>
     <w:p>
@@ -3338,7 +3435,6 @@
           <w:sz w:val="26"/>
           <w:szCs w:val="26"/>
         </w:rPr>
-        <w:lastRenderedPageBreak/>
         <w:t>Định dạng của các bài báo hầu hết là các file PDF.</w:t>
       </w:r>
     </w:p>
@@ -3363,7 +3459,23 @@
           <w:sz w:val="26"/>
           <w:szCs w:val="26"/>
         </w:rPr>
-        <w:t>Sau khi hiển thị các kết quả tìm kiếm ra, hệ thống này sẽ hỗ trợ người dùng bỏ bớt kết quả hiển thị của các bài báo. Bằng cách đưa ra thêm các điều kiện nhằm tìm chính xác hơn bài báo mà người dùng mong muốn, bỏ bớt các bài báo mà người dùng cần. Bằng cách cho người dùng chọn thêm một số điều kiện sau:</w:t>
+        <w:t>Sau khi hiển thị các kết quả tìm kiếm ra, hệ thống này sẽ hỗ trợ ngườ</w:t>
+      </w:r>
+      <w:r>
+        <w:rPr>
+          <w:rFonts w:ascii="Times New Roman" w:hAnsi="Times New Roman" w:cs="Times New Roman"/>
+          <w:sz w:val="26"/>
+          <w:szCs w:val="26"/>
+        </w:rPr>
+        <w:t>i lọc các bài báo dựa vào các thông tin sau</w:t>
+      </w:r>
+      <w:r>
+        <w:rPr>
+          <w:rFonts w:ascii="Times New Roman" w:hAnsi="Times New Roman" w:cs="Times New Roman"/>
+          <w:sz w:val="26"/>
+          <w:szCs w:val="26"/>
+        </w:rPr>
+        <w:t>:</w:t>
       </w:r>
     </w:p>
     <w:p>
@@ -3387,7 +3499,15 @@
           <w:sz w:val="26"/>
           <w:szCs w:val="26"/>
         </w:rPr>
-        <w:t xml:space="preserve">Nơi lưu trữ từ khóa (Content type): Hội nghị, buổi hội thảo (conference), Journals, </w:t>
+        <w:t>Nơi lưu trữ từ khóa (Content type): Hội nghị, buổi hội thả</w:t>
+      </w:r>
+      <w:r>
+        <w:rPr>
+          <w:rFonts w:ascii="Times New Roman" w:hAnsi="Times New Roman" w:cs="Times New Roman"/>
+          <w:sz w:val="26"/>
+          <w:szCs w:val="26"/>
+        </w:rPr>
+        <w:t>o (conference), Journals.</w:t>
       </w:r>
     </w:p>
     <w:p>
@@ -3437,6 +3557,14 @@
         </w:rPr>
         <w:t>Tên tác giả: 1 tên hoặc nhiều tên</w:t>
       </w:r>
+      <w:r>
+        <w:rPr>
+          <w:rFonts w:ascii="Times New Roman" w:hAnsi="Times New Roman" w:cs="Times New Roman"/>
+          <w:sz w:val="26"/>
+          <w:szCs w:val="26"/>
+        </w:rPr>
+        <w:t>.</w:t>
+      </w:r>
     </w:p>
     <w:p>
       <w:pPr>
@@ -3483,7 +3611,23 @@
           <w:sz w:val="26"/>
           <w:szCs w:val="26"/>
         </w:rPr>
-        <w:t xml:space="preserve">Tên nhà xuất bản </w:t>
+        <w:t>Tên nhà xuất bản</w:t>
+      </w:r>
+      <w:r>
+        <w:rPr>
+          <w:rFonts w:ascii="Times New Roman" w:hAnsi="Times New Roman" w:cs="Times New Roman"/>
+          <w:sz w:val="26"/>
+          <w:szCs w:val="26"/>
+        </w:rPr>
+        <w:t>.</w:t>
+      </w:r>
+      <w:r>
+        <w:rPr>
+          <w:rFonts w:ascii="Times New Roman" w:hAnsi="Times New Roman" w:cs="Times New Roman"/>
+          <w:sz w:val="26"/>
+          <w:szCs w:val="26"/>
+        </w:rPr>
+        <w:t xml:space="preserve"> </w:t>
       </w:r>
     </w:p>
     <w:p>
@@ -3507,7 +3651,23 @@
           <w:sz w:val="26"/>
           <w:szCs w:val="26"/>
         </w:rPr>
-        <w:t xml:space="preserve">Môn học hay chuyên đề </w:t>
+        <w:t>Môn học hay chuyên đề</w:t>
+      </w:r>
+      <w:r>
+        <w:rPr>
+          <w:rFonts w:ascii="Times New Roman" w:hAnsi="Times New Roman" w:cs="Times New Roman"/>
+          <w:sz w:val="26"/>
+          <w:szCs w:val="26"/>
+        </w:rPr>
+        <w:t>.</w:t>
+      </w:r>
+      <w:r>
+        <w:rPr>
+          <w:rFonts w:ascii="Times New Roman" w:hAnsi="Times New Roman" w:cs="Times New Roman"/>
+          <w:sz w:val="26"/>
+          <w:szCs w:val="26"/>
+        </w:rPr>
+        <w:t xml:space="preserve"> </w:t>
       </w:r>
     </w:p>
     <w:p>
@@ -3537,21 +3697,85 @@
     <w:p>
       <w:pPr>
         <w:pStyle w:val="ListParagraph"/>
-        <w:ind w:left="792"/>
-        <w:jc w:val="both"/>
-        <w:rPr>
-          <w:rFonts w:ascii="Times New Roman" w:hAnsi="Times New Roman" w:cs="Times New Roman"/>
-          <w:sz w:val="26"/>
-          <w:szCs w:val="26"/>
-        </w:rPr>
-      </w:pPr>
-      <w:r>
-        <w:rPr>
-          <w:rFonts w:ascii="Times New Roman" w:hAnsi="Times New Roman" w:cs="Times New Roman"/>
-          <w:sz w:val="26"/>
-          <w:szCs w:val="26"/>
-        </w:rPr>
-        <w:t>Chỉ có thành viên của trang web mới được phép xem toàn bộ bài báo tải các bài báo này về máy. Nếu bạn không phải là thành viên thì bạn chỉ được tìm kiếm và xem một phần về các bài báo như đã nêu ở trên, không được xem toàn bộ bài báo và tải bài báo đó.</w:t>
+        <w:ind w:left="792" w:firstLine="288"/>
+        <w:jc w:val="both"/>
+        <w:rPr>
+          <w:rFonts w:ascii="Times New Roman" w:hAnsi="Times New Roman" w:cs="Times New Roman"/>
+          <w:sz w:val="26"/>
+          <w:szCs w:val="26"/>
+        </w:rPr>
+      </w:pPr>
+      <w:r>
+        <w:rPr>
+          <w:rFonts w:ascii="Times New Roman" w:hAnsi="Times New Roman" w:cs="Times New Roman"/>
+          <w:sz w:val="26"/>
+          <w:szCs w:val="26"/>
+        </w:rPr>
+        <w:t>Chỉ có thành viên của trang web mới được phép xem toàn bộ bài báo</w:t>
+      </w:r>
+      <w:r>
+        <w:rPr>
+          <w:rFonts w:ascii="Times New Roman" w:hAnsi="Times New Roman" w:cs="Times New Roman"/>
+          <w:sz w:val="26"/>
+          <w:szCs w:val="26"/>
+        </w:rPr>
+        <w:t xml:space="preserve"> hoặc</w:t>
+      </w:r>
+      <w:r>
+        <w:rPr>
+          <w:rFonts w:ascii="Times New Roman" w:hAnsi="Times New Roman" w:cs="Times New Roman"/>
+          <w:sz w:val="26"/>
+          <w:szCs w:val="26"/>
+        </w:rPr>
+        <w:t xml:space="preserve"> tải các bài bá</w:t>
+      </w:r>
+      <w:r>
+        <w:rPr>
+          <w:rFonts w:ascii="Times New Roman" w:hAnsi="Times New Roman" w:cs="Times New Roman"/>
+          <w:sz w:val="26"/>
+          <w:szCs w:val="26"/>
+        </w:rPr>
+        <w:t xml:space="preserve">o </w:t>
+      </w:r>
+      <w:r>
+        <w:rPr>
+          <w:rFonts w:ascii="Times New Roman" w:hAnsi="Times New Roman" w:cs="Times New Roman"/>
+          <w:sz w:val="26"/>
+          <w:szCs w:val="26"/>
+        </w:rPr>
+        <w:t>về máy. Nếu bạn không phải là thành viên thì bạn chỉ được tìm kiếm và xem một phần về các bài báo như đã nêu ở</w:t>
+      </w:r>
+      <w:r>
+        <w:rPr>
+          <w:rFonts w:ascii="Times New Roman" w:hAnsi="Times New Roman" w:cs="Times New Roman"/>
+          <w:sz w:val="26"/>
+          <w:szCs w:val="26"/>
+        </w:rPr>
+        <w:t xml:space="preserve"> trên và </w:t>
+      </w:r>
+      <w:r>
+        <w:rPr>
+          <w:rFonts w:ascii="Times New Roman" w:hAnsi="Times New Roman" w:cs="Times New Roman"/>
+          <w:sz w:val="26"/>
+          <w:szCs w:val="26"/>
+        </w:rPr>
+        <w:t>không được xem toàn bộ</w:t>
+      </w:r>
+      <w:r>
+        <w:rPr>
+          <w:rFonts w:ascii="Times New Roman" w:hAnsi="Times New Roman" w:cs="Times New Roman"/>
+          <w:sz w:val="26"/>
+          <w:szCs w:val="26"/>
+        </w:rPr>
+        <w:t xml:space="preserve"> bài báo cũng</w:t>
+      </w:r>
+      <w:r>
+        <w:rPr>
+          <w:rFonts w:ascii="Times New Roman" w:hAnsi="Times New Roman" w:cs="Times New Roman"/>
+          <w:sz w:val="26"/>
+          <w:szCs w:val="26"/>
+        </w:rPr>
+        <w:t xml:space="preserve"> tải bài báo đó.</w:t>
       </w:r>
     </w:p>
     <w:p>
@@ -3572,19 +3796,19 @@
         </w:rPr>
         <w:t xml:space="preserve"> </w:t>
       </w:r>
-      <w:bookmarkStart w:id="15" w:name="_Toc270589835"/>
+      <w:bookmarkStart w:id="13" w:name="_Toc270589835"/>
       <w:r>
         <w:rPr>
           <w:rFonts w:ascii="Times New Roman" w:hAnsi="Times New Roman" w:cs="Times New Roman"/>
         </w:rPr>
         <w:t>Thư viện số Citeseer</w:t>
       </w:r>
-      <w:bookmarkEnd w:id="15"/>
+      <w:bookmarkEnd w:id="13"/>
     </w:p>
     <w:p>
       <w:pPr>
         <w:pStyle w:val="ListParagraph"/>
-        <w:ind w:left="792"/>
+        <w:ind w:left="792" w:firstLine="648"/>
         <w:jc w:val="both"/>
         <w:rPr>
           <w:rFonts w:ascii="Times New Roman" w:hAnsi="Times New Roman" w:cs="Times New Roman"/>
@@ -3630,14 +3854,14 @@
           <w:rFonts w:ascii="Times New Roman" w:hAnsi="Times New Roman" w:cs="Times New Roman"/>
         </w:rPr>
       </w:pPr>
-      <w:bookmarkStart w:id="16" w:name="_Toc270589836"/>
+      <w:bookmarkStart w:id="14" w:name="_Toc270589836"/>
       <w:r>
         <w:rPr>
           <w:rFonts w:ascii="Times New Roman" w:hAnsi="Times New Roman" w:cs="Times New Roman"/>
         </w:rPr>
         <w:t>Công cụ Jabref</w:t>
       </w:r>
-      <w:bookmarkEnd w:id="16"/>
+      <w:bookmarkEnd w:id="14"/>
     </w:p>
     <w:p>
       <w:pPr>
@@ -3691,39 +3915,31 @@
           <w:szCs w:val="26"/>
         </w:rPr>
         <w:lastRenderedPageBreak/>
-        <w:t>Jabref  [</w:t>
-      </w:r>
-      <w:r>
-        <w:rPr>
-          <w:rFonts w:ascii="Times New Roman" w:hAnsi="Times New Roman" w:cs="Times New Roman"/>
-          <w:sz w:val="26"/>
-          <w:szCs w:val="26"/>
-        </w:rPr>
-        <w:t>8</w:t>
-      </w:r>
-      <w:r>
-        <w:rPr>
-          <w:rFonts w:ascii="Times New Roman" w:hAnsi="Times New Roman" w:cs="Times New Roman"/>
-          <w:sz w:val="26"/>
-          <w:szCs w:val="26"/>
-        </w:rPr>
-        <w:t>]là một phần mềm quản lý tài liệu tham khảo của các bài báo khoa học, bằng cách sử dụng định dạng file Bibtex [</w:t>
-      </w:r>
-      <w:r>
-        <w:rPr>
-          <w:rFonts w:ascii="Times New Roman" w:hAnsi="Times New Roman" w:cs="Times New Roman"/>
-          <w:sz w:val="26"/>
-          <w:szCs w:val="26"/>
-        </w:rPr>
-        <w:t>9</w:t>
-      </w:r>
-      <w:r>
-        <w:rPr>
-          <w:rFonts w:ascii="Times New Roman" w:hAnsi="Times New Roman" w:cs="Times New Roman"/>
-          <w:sz w:val="26"/>
-          <w:szCs w:val="26"/>
-        </w:rPr>
-        <w:t xml:space="preserve">] để lưu trữ thông tin. Các thông tin ở đây bao gồm các phần reference của một bài báo khoa học như: tên bài báo, tên tác giả, tên hội thảo của bài báo, năm công bố, tóm tắt của bài báo … </w:t>
+        <w:t xml:space="preserve">Jabref </w:t>
+      </w:r>
+      <w:r>
+        <w:rPr>
+          <w:rFonts w:ascii="Times New Roman" w:hAnsi="Times New Roman" w:cs="Times New Roman"/>
+          <w:sz w:val="26"/>
+          <w:szCs w:val="26"/>
+        </w:rPr>
+        <w:t>là một phần mềm quản lý tài liệu tham khảo của các bài báo khoa học, bằng cách sử dụng định dạ</w:t>
+      </w:r>
+      <w:r>
+        <w:rPr>
+          <w:rFonts w:ascii="Times New Roman" w:hAnsi="Times New Roman" w:cs="Times New Roman"/>
+          <w:sz w:val="26"/>
+          <w:szCs w:val="26"/>
+        </w:rPr>
+        <w:t xml:space="preserve">ng file Bibtex </w:t>
+      </w:r>
+      <w:r>
+        <w:rPr>
+          <w:rFonts w:ascii="Times New Roman" w:hAnsi="Times New Roman" w:cs="Times New Roman"/>
+          <w:sz w:val="26"/>
+          <w:szCs w:val="26"/>
+        </w:rPr>
+        <w:t xml:space="preserve">để lưu trữ thông tin. Các thông tin ở đây bao gồm các phần reference của một bài báo khoa học như: tên bài báo, tên tác giả, tên hội thảo của bài báo, năm công bố, tóm tắt của bài báo … </w:t>
       </w:r>
     </w:p>
     <w:p>
@@ -3982,7 +4198,7 @@
                     </pic:cNvPicPr>
                   </pic:nvPicPr>
                   <pic:blipFill>
-                    <a:blip r:embed="rId23"/>
+                    <a:blip r:embed="rId8"/>
                     <a:srcRect/>
                     <a:stretch>
                       <a:fillRect/>
@@ -4297,7 +4513,7 @@
           <w:szCs w:val="26"/>
         </w:rPr>
       </w:pPr>
-      <w:hyperlink r:id="rId24" w:history="1">
+      <w:hyperlink r:id="rId9" w:history="1">
         <w:r>
           <w:rPr>
             <w:rStyle w:val="Hyperlink"/>
@@ -4510,7 +4726,7 @@
         </w:rPr>
         <w:t xml:space="preserve">Meline, ACM, Citeseer, IEEExplore và </w:t>
       </w:r>
-      <w:bookmarkStart w:id="17" w:name="OLE_LINK14"/>
+      <w:bookmarkStart w:id="15" w:name="OLE_LINK14"/>
       <w:r>
         <w:rPr>
           <w:rFonts w:ascii="Times New Roman" w:hAnsi="Times New Roman" w:cs="Times New Roman"/>
@@ -4519,31 +4735,7 @@
         </w:rPr>
         <w:t>arXIV</w:t>
       </w:r>
-      <w:bookmarkEnd w:id="17"/>
-      <w:r>
-        <w:rPr>
-          <w:rFonts w:ascii="Times New Roman" w:hAnsi="Times New Roman" w:cs="Times New Roman"/>
-          <w:sz w:val="26"/>
-          <w:szCs w:val="26"/>
-        </w:rPr>
-        <w:t>[</w:t>
-      </w:r>
-      <w:r>
-        <w:rPr>
-          <w:rFonts w:ascii="Times New Roman" w:hAnsi="Times New Roman" w:cs="Times New Roman"/>
-          <w:sz w:val="26"/>
-          <w:szCs w:val="26"/>
-        </w:rPr>
-        <w:t>11</w:t>
-      </w:r>
-      <w:r>
-        <w:rPr>
-          <w:rFonts w:ascii="Times New Roman" w:hAnsi="Times New Roman" w:cs="Times New Roman"/>
-          <w:sz w:val="26"/>
-          <w:szCs w:val="26"/>
-        </w:rPr>
-        <w:t>]</w:t>
-      </w:r>
+      <w:bookmarkEnd w:id="15"/>
       <w:r>
         <w:rPr>
           <w:rFonts w:ascii="Times New Roman" w:hAnsi="Times New Roman" w:cs="Times New Roman"/>
@@ -4551,6 +4743,545 @@
           <w:szCs w:val="26"/>
         </w:rPr>
         <w:t>.</w:t>
+      </w:r>
+    </w:p>
+    <w:p>
+      <w:pPr>
+        <w:pStyle w:val="ListParagraph"/>
+        <w:numPr>
+          <w:ilvl w:val="1"/>
+          <w:numId w:val="14"/>
+        </w:numPr>
+        <w:jc w:val="both"/>
+        <w:rPr>
+          <w:rFonts w:ascii="Times New Roman" w:hAnsi="Times New Roman" w:cs="Times New Roman"/>
+          <w:sz w:val="26"/>
+          <w:szCs w:val="26"/>
+        </w:rPr>
+      </w:pPr>
+      <w:r>
+        <w:rPr>
+          <w:rFonts w:ascii="Times New Roman" w:hAnsi="Times New Roman" w:cs="Times New Roman"/>
+          <w:sz w:val="26"/>
+          <w:szCs w:val="26"/>
+        </w:rPr>
+        <w:t xml:space="preserve">Digital Bibliography &amp; Library Project (DBLP). </w:t>
+      </w:r>
+    </w:p>
+    <w:p>
+      <w:pPr>
+        <w:ind w:firstLine="612"/>
+        <w:jc w:val="both"/>
+        <w:rPr>
+          <w:rFonts w:ascii="Times New Roman" w:hAnsi="Times New Roman" w:cs="Times New Roman"/>
+          <w:sz w:val="26"/>
+          <w:szCs w:val="26"/>
+        </w:rPr>
+      </w:pPr>
+      <w:r>
+        <w:rPr>
+          <w:rFonts w:ascii="Times New Roman" w:hAnsi="Times New Roman" w:cs="Times New Roman"/>
+          <w:sz w:val="26"/>
+          <w:szCs w:val="26"/>
+        </w:rPr>
+        <w:t xml:space="preserve">DBLP cung cấp thông tin về chỉ mục các bài báo trong lĩnh vực khoa học máy tính, hệ thống được phát triển bởi trường đại học </w:t>
+      </w:r>
+      <w:hyperlink r:id="rId10" w:tooltip="University of Trier" w:history="1">
+        <w:r>
+          <w:rPr>
+            <w:rFonts w:ascii="Times New Roman" w:hAnsi="Times New Roman" w:cs="Times New Roman"/>
+            <w:sz w:val="26"/>
+            <w:szCs w:val="26"/>
+          </w:rPr>
+          <w:t>Universität Trier</w:t>
+        </w:r>
+      </w:hyperlink>
+      <w:r>
+        <w:rPr>
+          <w:rFonts w:ascii="Times New Roman" w:hAnsi="Times New Roman" w:cs="Times New Roman"/>
+          <w:sz w:val="26"/>
+          <w:szCs w:val="26"/>
+        </w:rPr>
+        <w:t xml:space="preserve"> của </w:t>
+      </w:r>
+      <w:hyperlink r:id="rId11" w:tooltip="Germany" w:history="1">
+        <w:r>
+          <w:rPr>
+            <w:rFonts w:ascii="Times New Roman" w:hAnsi="Times New Roman" w:cs="Times New Roman"/>
+            <w:sz w:val="26"/>
+            <w:szCs w:val="26"/>
+          </w:rPr>
+          <w:t>Germany</w:t>
+        </w:r>
+      </w:hyperlink>
+      <w:r>
+        <w:rPr>
+          <w:rFonts w:ascii="Times New Roman" w:hAnsi="Times New Roman" w:cs="Times New Roman"/>
+          <w:sz w:val="26"/>
+          <w:szCs w:val="26"/>
+        </w:rPr>
+        <w:t xml:space="preserve">. Ban đầu trang web chỉ tập trung vào cung cấp các thông tin về lĩnh vực DataBase systems và Logic Programming, sau đó hệ thống được mở rộng sang các mục khác trong khoa học máy tính. </w:t>
+      </w:r>
+    </w:p>
+    <w:p>
+      <w:pPr>
+        <w:ind w:firstLine="612"/>
+        <w:jc w:val="both"/>
+        <w:rPr>
+          <w:rFonts w:ascii="Times New Roman" w:hAnsi="Times New Roman" w:cs="Times New Roman"/>
+          <w:sz w:val="26"/>
+          <w:szCs w:val="26"/>
+        </w:rPr>
+      </w:pPr>
+      <w:r>
+        <w:rPr>
+          <w:rFonts w:ascii="Times New Roman" w:hAnsi="Times New Roman" w:cs="Times New Roman"/>
+          <w:sz w:val="26"/>
+          <w:szCs w:val="26"/>
+        </w:rPr>
+        <w:t>Tính đến tháng 1/2010 DBLP chứa thông tin của</w:t>
+      </w:r>
+      <w:r>
+        <w:rPr>
+          <w:rFonts w:ascii="Times New Roman" w:hAnsi="Times New Roman" w:cs="Times New Roman"/>
+          <w:sz w:val="26"/>
+          <w:szCs w:val="26"/>
+        </w:rPr>
+        <w:t xml:space="preserve"> 1</w:t>
+      </w:r>
+      <w:r>
+        <w:rPr>
+          <w:rFonts w:ascii="Times New Roman" w:hAnsi="Times New Roman" w:cs="Times New Roman"/>
+          <w:sz w:val="26"/>
+          <w:szCs w:val="26"/>
+        </w:rPr>
+        <w:t xml:space="preserve">,3 triệu bài báo trong lĩnh vực khoa học máy tính được thu thập từ các thư viện số, các hội nghị và các tạp chí. </w:t>
+      </w:r>
+    </w:p>
+    <w:p>
+      <w:pPr>
+        <w:ind w:firstLine="612"/>
+        <w:jc w:val="both"/>
+        <w:rPr>
+          <w:rFonts w:ascii="Times New Roman" w:hAnsi="Times New Roman" w:cs="Times New Roman"/>
+          <w:sz w:val="26"/>
+          <w:szCs w:val="26"/>
+        </w:rPr>
+      </w:pPr>
+      <w:bookmarkStart w:id="16" w:name="OLE_LINK19"/>
+      <w:bookmarkStart w:id="17" w:name="OLE_LINK20"/>
+      <w:r>
+        <w:rPr>
+          <w:rFonts w:ascii="Times New Roman" w:hAnsi="Times New Roman" w:cs="Times New Roman"/>
+          <w:sz w:val="26"/>
+          <w:szCs w:val="26"/>
+        </w:rPr>
+        <w:lastRenderedPageBreak/>
+        <w:t>DBLP không dùng một hệ quản trị cơ sở dữ liệu nào để lưu dữ liệu mà dữ liệu được ghi trong 125000 files.</w:t>
+      </w:r>
+    </w:p>
+    <w:p>
+      <w:pPr>
+        <w:ind w:firstLine="612"/>
+        <w:jc w:val="both"/>
+        <w:rPr>
+          <w:rFonts w:ascii="Times New Roman" w:hAnsi="Times New Roman" w:cs="Times New Roman"/>
+          <w:sz w:val="26"/>
+          <w:szCs w:val="26"/>
+        </w:rPr>
+      </w:pPr>
+      <w:r>
+        <w:rPr>
+          <w:rFonts w:ascii="Times New Roman" w:hAnsi="Times New Roman" w:cs="Times New Roman"/>
+          <w:sz w:val="26"/>
+          <w:szCs w:val="26"/>
+        </w:rPr>
+        <w:t xml:space="preserve">Dữ liệu của DBLP được xuất ra các dang CDF, XML, SQL </w:t>
+      </w:r>
+      <w:r>
+        <w:rPr>
+          <w:rFonts w:ascii="Times New Roman" w:hAnsi="Times New Roman" w:cs="Times New Roman"/>
+          <w:sz w:val="26"/>
+          <w:szCs w:val="26"/>
+        </w:rPr>
+        <w:t xml:space="preserve">và </w:t>
+      </w:r>
+      <w:r>
+        <w:rPr>
+          <w:rFonts w:ascii="Times New Roman" w:hAnsi="Times New Roman" w:cs="Times New Roman"/>
+          <w:sz w:val="26"/>
+          <w:szCs w:val="26"/>
+        </w:rPr>
+        <w:t xml:space="preserve">người phát triển có thể download các file dữ liệu này từ trên web của chương trình. </w:t>
+      </w:r>
+    </w:p>
+    <w:p>
+      <w:pPr>
+        <w:ind w:firstLine="612"/>
+        <w:jc w:val="both"/>
+        <w:rPr>
+          <w:rFonts w:ascii="Times New Roman" w:hAnsi="Times New Roman" w:cs="Times New Roman"/>
+          <w:sz w:val="26"/>
+          <w:szCs w:val="26"/>
+        </w:rPr>
+      </w:pPr>
+      <w:r>
+        <w:rPr>
+          <w:rFonts w:ascii="Times New Roman" w:hAnsi="Times New Roman" w:cs="Times New Roman"/>
+          <w:sz w:val="26"/>
+          <w:szCs w:val="26"/>
+        </w:rPr>
+        <w:t xml:space="preserve">Hiện nay có một số ứng dụng được xây dựng cho phép tìm kiếm các thông tin về các bài báo được rút ra từ dữ liệu của DBLP trong đó </w:t>
+      </w:r>
+      <w:bookmarkStart w:id="18" w:name="OLE_LINK23"/>
+      <w:bookmarkStart w:id="19" w:name="OLE_LINK24"/>
+      <w:r>
+        <w:rPr>
+          <w:rFonts w:ascii="Times New Roman" w:hAnsi="Times New Roman" w:cs="Times New Roman"/>
+          <w:sz w:val="26"/>
+          <w:szCs w:val="26"/>
+        </w:rPr>
+        <w:t xml:space="preserve">có  </w:t>
+      </w:r>
+      <w:bookmarkStart w:id="20" w:name="OLE_LINK21"/>
+      <w:bookmarkStart w:id="21" w:name="OLE_LINK22"/>
+      <w:bookmarkStart w:id="22" w:name="OLE_LINK25"/>
+      <w:bookmarkStart w:id="23" w:name="OLE_LINK26"/>
+      <w:r>
+        <w:rPr>
+          <w:rFonts w:ascii="Times New Roman" w:hAnsi="Times New Roman" w:cs="Times New Roman"/>
+          <w:sz w:val="26"/>
+          <w:szCs w:val="26"/>
+        </w:rPr>
+        <w:t xml:space="preserve">CompleteSearch DBLP </w:t>
+      </w:r>
+      <w:bookmarkEnd w:id="18"/>
+      <w:bookmarkEnd w:id="19"/>
+      <w:r>
+        <w:rPr>
+          <w:rFonts w:ascii="Times New Roman" w:hAnsi="Times New Roman" w:cs="Times New Roman"/>
+          <w:sz w:val="26"/>
+          <w:szCs w:val="26"/>
+        </w:rPr>
+        <w:t xml:space="preserve">, </w:t>
+      </w:r>
+      <w:hyperlink r:id="rId12" w:history="1">
+        <w:r>
+          <w:rPr>
+            <w:rFonts w:ascii="Times New Roman" w:hAnsi="Times New Roman" w:cs="Times New Roman"/>
+            <w:sz w:val="26"/>
+            <w:szCs w:val="26"/>
+          </w:rPr>
+          <w:t>Faceted search</w:t>
+        </w:r>
+      </w:hyperlink>
+      <w:r>
+        <w:rPr>
+          <w:rFonts w:ascii="Times New Roman" w:hAnsi="Times New Roman" w:cs="Times New Roman"/>
+          <w:sz w:val="26"/>
+          <w:szCs w:val="26"/>
+        </w:rPr>
+        <w:t xml:space="preserve"> </w:t>
+      </w:r>
+      <w:bookmarkEnd w:id="20"/>
+      <w:bookmarkEnd w:id="21"/>
+      <w:r>
+        <w:rPr>
+          <w:rFonts w:ascii="Times New Roman" w:hAnsi="Times New Roman" w:cs="Times New Roman"/>
+          <w:sz w:val="26"/>
+          <w:szCs w:val="26"/>
+        </w:rPr>
+        <w:t xml:space="preserve">và DBL – Brown </w:t>
+      </w:r>
+      <w:bookmarkEnd w:id="22"/>
+      <w:bookmarkEnd w:id="23"/>
+      <w:r>
+        <w:rPr>
+          <w:rFonts w:ascii="Times New Roman" w:hAnsi="Times New Roman" w:cs="Times New Roman"/>
+          <w:sz w:val="26"/>
+          <w:szCs w:val="26"/>
+        </w:rPr>
+        <w:t>phổ biến và nhiều người dùng.</w:t>
+      </w:r>
+    </w:p>
+    <w:p>
+      <w:pPr>
+        <w:pStyle w:val="ListParagraph"/>
+        <w:numPr>
+          <w:ilvl w:val="0"/>
+          <w:numId w:val="5"/>
+        </w:numPr>
+        <w:jc w:val="both"/>
+        <w:rPr>
+          <w:rFonts w:ascii="Times New Roman" w:hAnsi="Times New Roman" w:cs="Times New Roman"/>
+          <w:sz w:val="26"/>
+          <w:szCs w:val="26"/>
+        </w:rPr>
+      </w:pPr>
+      <w:r>
+        <w:rPr>
+          <w:rFonts w:ascii="Times New Roman" w:hAnsi="Times New Roman" w:cs="Times New Roman"/>
+          <w:sz w:val="26"/>
+          <w:szCs w:val="26"/>
+        </w:rPr>
+        <w:t xml:space="preserve">CompleteSearch DBLP : cho phép tìm kiếm các thông tin từ người dùng đưa vào. </w:t>
+      </w:r>
+    </w:p>
+    <w:p>
+      <w:pPr>
+        <w:pStyle w:val="ListParagraph"/>
+        <w:numPr>
+          <w:ilvl w:val="0"/>
+          <w:numId w:val="5"/>
+        </w:numPr>
+        <w:jc w:val="both"/>
+        <w:rPr>
+          <w:rFonts w:ascii="Times New Roman" w:hAnsi="Times New Roman" w:cs="Times New Roman"/>
+          <w:sz w:val="26"/>
+          <w:szCs w:val="26"/>
+        </w:rPr>
+      </w:pPr>
+      <w:hyperlink r:id="rId13" w:history="1">
+        <w:r>
+          <w:rPr>
+            <w:rFonts w:ascii="Times New Roman" w:hAnsi="Times New Roman" w:cs="Times New Roman"/>
+            <w:sz w:val="26"/>
+            <w:szCs w:val="26"/>
+          </w:rPr>
+          <w:t>Faceted search</w:t>
+        </w:r>
+      </w:hyperlink>
+      <w:r>
+        <w:rPr>
+          <w:rFonts w:ascii="Times New Roman" w:hAnsi="Times New Roman" w:cs="Times New Roman"/>
+          <w:sz w:val="26"/>
+          <w:szCs w:val="26"/>
+        </w:rPr>
+        <w:t xml:space="preserve"> cho phép người dùng tìm kiếm thông tin theo những cách sau: theo metadata, theo tác giả và nơi công bố.</w:t>
+      </w:r>
+    </w:p>
+    <w:p>
+      <w:pPr>
+        <w:pStyle w:val="ListParagraph"/>
+        <w:numPr>
+          <w:ilvl w:val="0"/>
+          <w:numId w:val="5"/>
+        </w:numPr>
+        <w:jc w:val="both"/>
+        <w:rPr>
+          <w:rFonts w:ascii="Times New Roman" w:hAnsi="Times New Roman" w:cs="Times New Roman"/>
+          <w:sz w:val="26"/>
+          <w:szCs w:val="26"/>
+        </w:rPr>
+      </w:pPr>
+      <w:r>
+        <w:rPr>
+          <w:rFonts w:ascii="Times New Roman" w:hAnsi="Times New Roman" w:cs="Times New Roman"/>
+          <w:sz w:val="26"/>
+          <w:szCs w:val="26"/>
+        </w:rPr>
+        <w:t xml:space="preserve"> </w:t>
+      </w:r>
+      <w:r>
+        <w:rPr>
+          <w:rFonts w:ascii="Times New Roman" w:hAnsi="Times New Roman" w:cs="Times New Roman"/>
+          <w:sz w:val="26"/>
+          <w:szCs w:val="26"/>
+        </w:rPr>
+        <w:t xml:space="preserve">DBL – Brown : Là chương trình sử dụng để tìm kiếm trên file dữ liệu DBLP offline Chương trình cho phép nhìn một cách trực quan về dữ liệu của một bài báo. </w:t>
+      </w:r>
+    </w:p>
+    <w:bookmarkEnd w:id="16"/>
+    <w:bookmarkEnd w:id="17"/>
+    <w:p>
+      <w:pPr>
+        <w:ind w:firstLine="720"/>
+        <w:jc w:val="both"/>
+        <w:rPr>
+          <w:rFonts w:ascii="Times New Roman" w:hAnsi="Times New Roman" w:cs="Times New Roman"/>
+          <w:sz w:val="26"/>
+          <w:szCs w:val="26"/>
+        </w:rPr>
+      </w:pPr>
+      <w:r>
+        <w:rPr>
+          <w:rFonts w:ascii="Times New Roman" w:hAnsi="Times New Roman" w:cs="Times New Roman"/>
+          <w:sz w:val="26"/>
+          <w:szCs w:val="26"/>
+        </w:rPr>
+        <w:t>Ban dầu DBLP là một tập các danh sách các đề mục – mục lục (tables of contents –TOCs ) của các hội nghị và tạp trí trong lĩnh vực dữ liệu và lập trình logic . Các file TOCs được nhập bằng tay và theo định dạng HTML được dẫn link tới  trang giới thiệu bằng thủ công .</w:t>
+      </w:r>
+    </w:p>
+    <w:p>
+      <w:pPr>
+        <w:ind w:firstLine="720"/>
+        <w:jc w:val="both"/>
+        <w:rPr>
+          <w:rFonts w:ascii="Times New Roman" w:hAnsi="Times New Roman" w:cs="Times New Roman"/>
+          <w:sz w:val="26"/>
+          <w:szCs w:val="26"/>
+        </w:rPr>
+      </w:pPr>
+      <w:r>
+        <w:rPr>
+          <w:rFonts w:ascii="Times New Roman" w:hAnsi="Times New Roman" w:cs="Times New Roman"/>
+          <w:sz w:val="26"/>
+          <w:szCs w:val="26"/>
+        </w:rPr>
+        <w:t>Bước tiế</w:t>
+      </w:r>
+      <w:r>
+        <w:rPr>
+          <w:rFonts w:ascii="Times New Roman" w:hAnsi="Times New Roman" w:cs="Times New Roman"/>
+          <w:sz w:val="26"/>
+          <w:szCs w:val="26"/>
+        </w:rPr>
+        <w:t xml:space="preserve">p theo </w:t>
+      </w:r>
+      <w:r>
+        <w:rPr>
+          <w:rFonts w:ascii="Times New Roman" w:hAnsi="Times New Roman" w:cs="Times New Roman"/>
+          <w:sz w:val="26"/>
+          <w:szCs w:val="26"/>
+        </w:rPr>
+        <w:t>hệ thống sẽ phân tích file TOCs để xây dựng mộ</w:t>
+      </w:r>
+      <w:r>
+        <w:rPr>
+          <w:rFonts w:ascii="Times New Roman" w:hAnsi="Times New Roman" w:cs="Times New Roman"/>
+          <w:sz w:val="26"/>
+          <w:szCs w:val="26"/>
+        </w:rPr>
+        <w:t xml:space="preserve">t "author pages". </w:t>
+      </w:r>
+      <w:r>
+        <w:rPr>
+          <w:rFonts w:ascii="Times New Roman" w:hAnsi="Times New Roman" w:cs="Times New Roman"/>
+          <w:sz w:val="26"/>
+          <w:szCs w:val="26"/>
+        </w:rPr>
+        <w:t>Một Author Page của một tác giả chứa danh sách các bài viết của tác giả và các bài viết có tác giả tham gia (đồng tác giả)</w:t>
+      </w:r>
+      <w:r>
+        <w:rPr>
+          <w:rFonts w:ascii="Times New Roman" w:hAnsi="Times New Roman" w:cs="Times New Roman"/>
+          <w:sz w:val="26"/>
+          <w:szCs w:val="26"/>
+        </w:rPr>
+        <w:t xml:space="preserve">.  </w:t>
+      </w:r>
+      <w:r>
+        <w:rPr>
+          <w:rFonts w:ascii="Times New Roman" w:hAnsi="Times New Roman" w:cs="Times New Roman"/>
+          <w:sz w:val="26"/>
+          <w:szCs w:val="26"/>
+        </w:rPr>
+        <w:t>Kết quả thu được từ sau bước này là file TOC_OUT chứa thông tin chỉ mục của page hay tạp chí mà ta nhập</w:t>
+      </w:r>
+      <w:r>
+        <w:rPr>
+          <w:rFonts w:ascii="Times New Roman" w:hAnsi="Times New Roman" w:cs="Times New Roman"/>
+          <w:sz w:val="26"/>
+          <w:szCs w:val="26"/>
+        </w:rPr>
+        <w:t xml:space="preserve"> vào.</w:t>
+      </w:r>
+      <w:r>
+        <w:rPr>
+          <w:rFonts w:ascii="Times New Roman" w:hAnsi="Times New Roman" w:cs="Times New Roman"/>
+          <w:sz w:val="26"/>
+          <w:szCs w:val="26"/>
+        </w:rPr>
+        <w:t xml:space="preserve"> </w:t>
+      </w:r>
+      <w:r>
+        <w:rPr>
+          <w:rFonts w:ascii="Times New Roman" w:hAnsi="Times New Roman" w:cs="Times New Roman"/>
+          <w:sz w:val="26"/>
+          <w:szCs w:val="26"/>
+        </w:rPr>
+        <w:t>C</w:t>
+      </w:r>
+      <w:r>
+        <w:rPr>
+          <w:rFonts w:ascii="Times New Roman" w:hAnsi="Times New Roman" w:cs="Times New Roman"/>
+          <w:sz w:val="26"/>
+          <w:szCs w:val="26"/>
+        </w:rPr>
+        <w:t>hương trình sử dụng kết hợp một bộ parser tên mkhtml và file chứa tất cả tên của các tác giả tiến hành tạo thành file của chương trình.</w:t>
+      </w:r>
+    </w:p>
+    <w:p>
+      <w:pPr>
+        <w:ind w:firstLine="720"/>
+        <w:jc w:val="both"/>
+        <w:rPr>
+          <w:rFonts w:ascii="Times New Roman" w:hAnsi="Times New Roman" w:cs="Times New Roman"/>
+          <w:sz w:val="26"/>
+          <w:szCs w:val="26"/>
+        </w:rPr>
+      </w:pPr>
+      <w:r>
+        <w:rPr>
+          <w:rFonts w:ascii="Times New Roman" w:hAnsi="Times New Roman" w:cs="Times New Roman"/>
+          <w:sz w:val="26"/>
+          <w:szCs w:val="26"/>
+        </w:rPr>
+        <w:object w:dxaOrig="7184" w:dyaOrig="5373">
+          <v:shapetype id="_x0000_t75" coordsize="21600,21600" o:spt="75" o:preferrelative="t" path="m@4@5l@4@11@9@11@9@5xe" filled="f" stroked="f">
+            <v:stroke joinstyle="miter"/>
+            <v:formulas>
+              <v:f eqn="if lineDrawn pixelLineWidth 0"/>
+              <v:f eqn="sum @0 1 0"/>
+              <v:f eqn="sum 0 0 @1"/>
+              <v:f eqn="prod @2 1 2"/>
+              <v:f eqn="prod @3 21600 pixelWidth"/>
+              <v:f eqn="prod @3 21600 pixelHeight"/>
+              <v:f eqn="sum @0 0 1"/>
+              <v:f eqn="prod @6 1 2"/>
+              <v:f eqn="prod @7 21600 pixelWidth"/>
+              <v:f eqn="sum @8 21600 0"/>
+              <v:f eqn="prod @7 21600 pixelHeight"/>
+              <v:f eqn="sum @10 21600 0"/>
+            </v:formulas>
+            <v:path o:extrusionok="f" gradientshapeok="t" o:connecttype="rect"/>
+            <o:lock v:ext="edit" aspectratio="t"/>
+          </v:shapetype>
+          <v:shape id="_x0000_i1028" type="#_x0000_t75" style="width:359.25pt;height:268.85pt" o:ole="">
+            <v:imagedata r:id="rId14" o:title=""/>
+          </v:shape>
+          <o:OLEObject Type="Embed" ProgID="PowerPoint.Slide.12" ShapeID="_x0000_i1028" DrawAspect="Content" ObjectID="_1344338097" r:id="rId15"/>
+        </w:object>
+      </w:r>
+    </w:p>
+    <w:p>
+      <w:pPr>
+        <w:ind w:firstLine="720"/>
+        <w:jc w:val="both"/>
+        <w:rPr>
+          <w:rFonts w:ascii="Times New Roman" w:hAnsi="Times New Roman" w:cs="Times New Roman"/>
+          <w:i/>
+          <w:sz w:val="26"/>
+          <w:szCs w:val="26"/>
+        </w:rPr>
+      </w:pPr>
+      <w:r>
+        <w:rPr>
+          <w:rFonts w:ascii="Times New Roman" w:hAnsi="Times New Roman" w:cs="Times New Roman"/>
+          <w:sz w:val="26"/>
+          <w:szCs w:val="26"/>
+        </w:rPr>
+        <w:tab/>
+      </w:r>
+      <w:r>
+        <w:rPr>
+          <w:rFonts w:ascii="Times New Roman" w:hAnsi="Times New Roman" w:cs="Times New Roman"/>
+          <w:i/>
+          <w:sz w:val="26"/>
+          <w:szCs w:val="26"/>
+        </w:rPr>
+        <w:tab/>
+        <w:t>Cách làm việc trong hệ thống DBLP</w:t>
       </w:r>
     </w:p>
     <w:p>
@@ -4565,7 +5296,7 @@
           <w:rFonts w:ascii="Times New Roman" w:hAnsi="Times New Roman" w:cs="Times New Roman"/>
         </w:rPr>
       </w:pPr>
-      <w:bookmarkStart w:id="18" w:name="_Toc270589837"/>
+      <w:bookmarkStart w:id="24" w:name="_Toc270589837"/>
       <w:r>
         <w:rPr>
           <w:rFonts w:ascii="Times New Roman" w:hAnsi="Times New Roman" w:cs="Times New Roman"/>
@@ -4576,9 +5307,15 @@
         <w:rPr>
           <w:rFonts w:ascii="Times New Roman" w:hAnsi="Times New Roman" w:cs="Times New Roman"/>
         </w:rPr>
-        <w:t>u theo lĩnh vực khoa học máy tính:</w:t>
-      </w:r>
-      <w:bookmarkEnd w:id="18"/>
+        <w:t xml:space="preserve">u theo </w:t>
+      </w:r>
+      <w:r>
+        <w:rPr>
+          <w:rFonts w:ascii="Times New Roman" w:hAnsi="Times New Roman" w:cs="Times New Roman"/>
+        </w:rPr>
+        <w:t>lĩnh vực khoa học máy tính:</w:t>
+      </w:r>
+      <w:bookmarkEnd w:id="24"/>
     </w:p>
     <w:p>
       <w:pPr>
@@ -4597,23 +5334,16 @@
           <w:sz w:val="26"/>
           <w:szCs w:val="26"/>
         </w:rPr>
-        <w:t>Khung dựa trên wiki[1</w:t>
-      </w:r>
-      <w:r>
-        <w:rPr>
-          <w:rFonts w:ascii="Times New Roman" w:hAnsi="Times New Roman" w:cs="Times New Roman"/>
-          <w:sz w:val="26"/>
-          <w:szCs w:val="26"/>
-        </w:rPr>
-        <w:t>2</w:t>
-      </w:r>
-      <w:r>
-        <w:rPr>
-          <w:rFonts w:ascii="Times New Roman" w:hAnsi="Times New Roman" w:cs="Times New Roman"/>
-          <w:sz w:val="26"/>
-          <w:szCs w:val="26"/>
-        </w:rPr>
-        <w:t>]</w:t>
+        <w:t>Khung được tham khảo tại Wiki</w:t>
+      </w:r>
+      <w:r>
+        <w:rPr>
+          <w:rStyle w:val="FootnoteReference"/>
+          <w:rFonts w:ascii="Times New Roman" w:hAnsi="Times New Roman" w:cs="Times New Roman"/>
+          <w:sz w:val="26"/>
+          <w:szCs w:val="26"/>
+        </w:rPr>
+        <w:footnoteReference w:id="5"/>
       </w:r>
     </w:p>
     <w:p>
@@ -4630,7 +5360,7 @@
           <w:szCs w:val="26"/>
         </w:rPr>
       </w:pPr>
-      <w:hyperlink r:id="rId25" w:anchor="Theoretical_computer_science" w:history="1">
+      <w:hyperlink r:id="rId16" w:anchor="Theoretical_computer_science" w:history="1">
         <w:r>
           <w:rPr>
             <w:rFonts w:ascii="Times New Roman" w:hAnsi="Times New Roman" w:cs="Times New Roman"/>
@@ -4640,7 +5370,7 @@
           </w:rPr>
           <w:t xml:space="preserve"> </w:t>
         </w:r>
-        <w:bookmarkStart w:id="19" w:name="_Toc270410149"/>
+        <w:bookmarkStart w:id="25" w:name="_Toc270410149"/>
         <w:r>
           <w:rPr>
             <w:rFonts w:ascii="Times New Roman" w:hAnsi="Times New Roman" w:cs="Times New Roman"/>
@@ -4650,8 +5380,11 @@
           </w:rPr>
           <w:t>Theoretical computer science</w:t>
         </w:r>
-        <w:bookmarkEnd w:id="19"/>
+        <w:bookmarkEnd w:id="25"/>
       </w:hyperlink>
+      <w:r>
+        <w:t>.</w:t>
+      </w:r>
       <w:r>
         <w:rPr>
           <w:rFonts w:ascii="Times New Roman" w:hAnsi="Times New Roman" w:cs="Times New Roman"/>
@@ -4684,6 +5417,14 @@
         </w:rPr>
         <w:t>Mathematical logic</w:t>
       </w:r>
+      <w:r>
+        <w:rPr>
+          <w:rFonts w:ascii="Times New Roman" w:hAnsi="Times New Roman" w:cs="Times New Roman"/>
+          <w:sz w:val="26"/>
+          <w:szCs w:val="26"/>
+        </w:rPr>
+        <w:t>.</w:t>
+      </w:r>
     </w:p>
     <w:p>
       <w:pPr>
@@ -4707,6 +5448,14 @@
         </w:rPr>
         <w:t>Automatical theory</w:t>
       </w:r>
+      <w:r>
+        <w:rPr>
+          <w:rFonts w:ascii="Times New Roman" w:hAnsi="Times New Roman" w:cs="Times New Roman"/>
+          <w:sz w:val="26"/>
+          <w:szCs w:val="26"/>
+        </w:rPr>
+        <w:t>.</w:t>
+      </w:r>
     </w:p>
     <w:p>
       <w:pPr>
@@ -4728,7 +5477,7 @@
           <w:sz w:val="26"/>
           <w:szCs w:val="26"/>
         </w:rPr>
-        <w:t xml:space="preserve">Number theory </w:t>
+        <w:t>Number theory.</w:t>
       </w:r>
     </w:p>
     <w:p>
@@ -4753,6 +5502,14 @@
         </w:rPr>
         <w:t>Graph theory</w:t>
       </w:r>
+      <w:r>
+        <w:rPr>
+          <w:rFonts w:ascii="Times New Roman" w:hAnsi="Times New Roman" w:cs="Times New Roman"/>
+          <w:sz w:val="26"/>
+          <w:szCs w:val="26"/>
+        </w:rPr>
+        <w:t>.</w:t>
+      </w:r>
     </w:p>
     <w:p>
       <w:pPr>
@@ -4774,8 +5531,15 @@
           <w:sz w:val="26"/>
           <w:szCs w:val="26"/>
         </w:rPr>
-        <w:lastRenderedPageBreak/>
         <w:t>Type theory</w:t>
+      </w:r>
+      <w:r>
+        <w:rPr>
+          <w:rFonts w:ascii="Times New Roman" w:hAnsi="Times New Roman" w:cs="Times New Roman"/>
+          <w:sz w:val="26"/>
+          <w:szCs w:val="26"/>
+        </w:rPr>
+        <w:t>.</w:t>
       </w:r>
     </w:p>
     <w:p>
@@ -4800,6 +5564,14 @@
         </w:rPr>
         <w:t>Catepory theory</w:t>
       </w:r>
+      <w:r>
+        <w:rPr>
+          <w:rFonts w:ascii="Times New Roman" w:hAnsi="Times New Roman" w:cs="Times New Roman"/>
+          <w:sz w:val="26"/>
+          <w:szCs w:val="26"/>
+        </w:rPr>
+        <w:t>.</w:t>
+      </w:r>
     </w:p>
     <w:p>
       <w:pPr>
@@ -4823,6 +5595,14 @@
         </w:rPr>
         <w:t>Computational geometry</w:t>
       </w:r>
+      <w:r>
+        <w:rPr>
+          <w:rFonts w:ascii="Times New Roman" w:hAnsi="Times New Roman" w:cs="Times New Roman"/>
+          <w:sz w:val="26"/>
+          <w:szCs w:val="26"/>
+        </w:rPr>
+        <w:t>.</w:t>
+      </w:r>
     </w:p>
     <w:p>
       <w:pPr>
@@ -4844,7 +5624,16 @@
           <w:sz w:val="26"/>
           <w:szCs w:val="26"/>
         </w:rPr>
+        <w:lastRenderedPageBreak/>
         <w:t>Quantum computing theory</w:t>
+      </w:r>
+      <w:r>
+        <w:rPr>
+          <w:rFonts w:ascii="Times New Roman" w:hAnsi="Times New Roman" w:cs="Times New Roman"/>
+          <w:sz w:val="26"/>
+          <w:szCs w:val="26"/>
+        </w:rPr>
+        <w:t>.</w:t>
       </w:r>
     </w:p>
     <w:p>
@@ -4871,6 +5660,15 @@
         </w:rPr>
         <w:t>Algorithms and data structures</w:t>
       </w:r>
+      <w:r>
+        <w:rPr>
+          <w:rFonts w:ascii="Times New Roman" w:hAnsi="Times New Roman" w:cs="Times New Roman"/>
+          <w:b/>
+          <w:sz w:val="26"/>
+          <w:szCs w:val="26"/>
+        </w:rPr>
+        <w:t>.</w:t>
+      </w:r>
     </w:p>
     <w:p>
       <w:pPr>
@@ -4894,6 +5692,14 @@
         </w:rPr>
         <w:t>Analysis of algorithms</w:t>
       </w:r>
+      <w:r>
+        <w:rPr>
+          <w:rFonts w:ascii="Times New Roman" w:hAnsi="Times New Roman" w:cs="Times New Roman"/>
+          <w:sz w:val="26"/>
+          <w:szCs w:val="26"/>
+        </w:rPr>
+        <w:t>.</w:t>
+      </w:r>
     </w:p>
     <w:p>
       <w:pPr>
@@ -4917,6 +5723,14 @@
         </w:rPr>
         <w:t>Algorithms</w:t>
       </w:r>
+      <w:r>
+        <w:rPr>
+          <w:rFonts w:ascii="Times New Roman" w:hAnsi="Times New Roman" w:cs="Times New Roman"/>
+          <w:sz w:val="26"/>
+          <w:szCs w:val="26"/>
+        </w:rPr>
+        <w:t>.</w:t>
+      </w:r>
     </w:p>
     <w:p>
       <w:pPr>
@@ -4940,6 +5754,14 @@
         </w:rPr>
         <w:t>Data structures</w:t>
       </w:r>
+      <w:r>
+        <w:rPr>
+          <w:rFonts w:ascii="Times New Roman" w:hAnsi="Times New Roman" w:cs="Times New Roman"/>
+          <w:sz w:val="26"/>
+          <w:szCs w:val="26"/>
+        </w:rPr>
+        <w:t>.</w:t>
+      </w:r>
     </w:p>
     <w:p>
       <w:pPr>
@@ -4965,6 +5787,15 @@
         </w:rPr>
         <w:t>Computer elements and architecture</w:t>
       </w:r>
+      <w:r>
+        <w:rPr>
+          <w:rFonts w:ascii="Times New Roman" w:hAnsi="Times New Roman" w:cs="Times New Roman"/>
+          <w:b/>
+          <w:sz w:val="26"/>
+          <w:szCs w:val="26"/>
+        </w:rPr>
+        <w:t>.</w:t>
+      </w:r>
     </w:p>
     <w:p>
       <w:pPr>
@@ -4988,6 +5819,14 @@
         </w:rPr>
         <w:t>Digital logic</w:t>
       </w:r>
+      <w:r>
+        <w:rPr>
+          <w:rFonts w:ascii="Times New Roman" w:hAnsi="Times New Roman" w:cs="Times New Roman"/>
+          <w:sz w:val="26"/>
+          <w:szCs w:val="26"/>
+        </w:rPr>
+        <w:t>.</w:t>
+      </w:r>
     </w:p>
     <w:p>
       <w:pPr>
@@ -5011,6 +5850,14 @@
         </w:rPr>
         <w:t>Microarchitecture</w:t>
       </w:r>
+      <w:r>
+        <w:rPr>
+          <w:rFonts w:ascii="Times New Roman" w:hAnsi="Times New Roman" w:cs="Times New Roman"/>
+          <w:sz w:val="26"/>
+          <w:szCs w:val="26"/>
+        </w:rPr>
+        <w:t>.</w:t>
+      </w:r>
     </w:p>
     <w:p>
       <w:pPr>
@@ -5034,6 +5881,14 @@
         </w:rPr>
         <w:t>Multiprocessing</w:t>
       </w:r>
+      <w:r>
+        <w:rPr>
+          <w:rFonts w:ascii="Times New Roman" w:hAnsi="Times New Roman" w:cs="Times New Roman"/>
+          <w:sz w:val="26"/>
+          <w:szCs w:val="26"/>
+        </w:rPr>
+        <w:t>.</w:t>
+      </w:r>
     </w:p>
     <w:p>
       <w:pPr>
@@ -5059,6 +5914,15 @@
         </w:rPr>
         <w:t>Computational science</w:t>
       </w:r>
+      <w:r>
+        <w:rPr>
+          <w:rFonts w:ascii="Times New Roman" w:hAnsi="Times New Roman" w:cs="Times New Roman"/>
+          <w:b/>
+          <w:sz w:val="26"/>
+          <w:szCs w:val="26"/>
+        </w:rPr>
+        <w:t>.</w:t>
+      </w:r>
     </w:p>
     <w:p>
       <w:pPr>
@@ -5082,6 +5946,14 @@
         </w:rPr>
         <w:t>Numerical analysis</w:t>
       </w:r>
+      <w:r>
+        <w:rPr>
+          <w:rFonts w:ascii="Times New Roman" w:hAnsi="Times New Roman" w:cs="Times New Roman"/>
+          <w:sz w:val="26"/>
+          <w:szCs w:val="26"/>
+        </w:rPr>
+        <w:t>.</w:t>
+      </w:r>
     </w:p>
     <w:p>
       <w:pPr>
@@ -5105,6 +5977,14 @@
         </w:rPr>
         <w:t>Computational physis</w:t>
       </w:r>
+      <w:r>
+        <w:rPr>
+          <w:rFonts w:ascii="Times New Roman" w:hAnsi="Times New Roman" w:cs="Times New Roman"/>
+          <w:sz w:val="26"/>
+          <w:szCs w:val="26"/>
+        </w:rPr>
+        <w:t>.</w:t>
+      </w:r>
     </w:p>
     <w:p>
       <w:pPr>
@@ -5128,6 +6008,14 @@
         </w:rPr>
         <w:t>Computational chemistry</w:t>
       </w:r>
+      <w:r>
+        <w:rPr>
+          <w:rFonts w:ascii="Times New Roman" w:hAnsi="Times New Roman" w:cs="Times New Roman"/>
+          <w:sz w:val="26"/>
+          <w:szCs w:val="26"/>
+        </w:rPr>
+        <w:t>.</w:t>
+      </w:r>
     </w:p>
     <w:p>
       <w:pPr>
@@ -5151,6 +6039,14 @@
         </w:rPr>
         <w:t>Bioinformatics</w:t>
       </w:r>
+      <w:r>
+        <w:rPr>
+          <w:rFonts w:ascii="Times New Roman" w:hAnsi="Times New Roman" w:cs="Times New Roman"/>
+          <w:sz w:val="26"/>
+          <w:szCs w:val="26"/>
+        </w:rPr>
+        <w:t>.</w:t>
+      </w:r>
     </w:p>
     <w:p>
       <w:pPr>
@@ -5176,6 +6072,15 @@
         </w:rPr>
         <w:t>Artificial Intelligence</w:t>
       </w:r>
+      <w:r>
+        <w:rPr>
+          <w:rFonts w:ascii="Times New Roman" w:hAnsi="Times New Roman" w:cs="Times New Roman"/>
+          <w:b/>
+          <w:sz w:val="26"/>
+          <w:szCs w:val="26"/>
+        </w:rPr>
+        <w:t>.</w:t>
+      </w:r>
     </w:p>
     <w:p>
       <w:pPr>
@@ -5199,6 +6104,14 @@
         </w:rPr>
         <w:t>Machine learning</w:t>
       </w:r>
+      <w:r>
+        <w:rPr>
+          <w:rFonts w:ascii="Times New Roman" w:hAnsi="Times New Roman" w:cs="Times New Roman"/>
+          <w:sz w:val="26"/>
+          <w:szCs w:val="26"/>
+        </w:rPr>
+        <w:t>.</w:t>
+      </w:r>
     </w:p>
     <w:p>
       <w:pPr>
@@ -5222,6 +6135,14 @@
         </w:rPr>
         <w:t>Computer vision</w:t>
       </w:r>
+      <w:r>
+        <w:rPr>
+          <w:rFonts w:ascii="Times New Roman" w:hAnsi="Times New Roman" w:cs="Times New Roman"/>
+          <w:sz w:val="26"/>
+          <w:szCs w:val="26"/>
+        </w:rPr>
+        <w:t>.</w:t>
+      </w:r>
     </w:p>
     <w:p>
       <w:pPr>
@@ -5243,8 +6164,15 @@
           <w:sz w:val="26"/>
           <w:szCs w:val="26"/>
         </w:rPr>
-        <w:lastRenderedPageBreak/>
         <w:t>Natural language processing/ Computational linguistics</w:t>
+      </w:r>
+      <w:r>
+        <w:rPr>
+          <w:rFonts w:ascii="Times New Roman" w:hAnsi="Times New Roman" w:cs="Times New Roman"/>
+          <w:sz w:val="26"/>
+          <w:szCs w:val="26"/>
+        </w:rPr>
+        <w:t>.</w:t>
       </w:r>
     </w:p>
     <w:p>
@@ -5267,7 +6195,23 @@
           <w:sz w:val="26"/>
           <w:szCs w:val="26"/>
         </w:rPr>
-        <w:t xml:space="preserve">Robotics </w:t>
+        <w:t>Robotics</w:t>
+      </w:r>
+      <w:r>
+        <w:rPr>
+          <w:rFonts w:ascii="Times New Roman" w:hAnsi="Times New Roman" w:cs="Times New Roman"/>
+          <w:sz w:val="26"/>
+          <w:szCs w:val="26"/>
+        </w:rPr>
+        <w:t>.</w:t>
+      </w:r>
+      <w:r>
+        <w:rPr>
+          <w:rFonts w:ascii="Times New Roman" w:hAnsi="Times New Roman" w:cs="Times New Roman"/>
+          <w:sz w:val="26"/>
+          <w:szCs w:val="26"/>
+        </w:rPr>
+        <w:t xml:space="preserve"> </w:t>
       </w:r>
     </w:p>
     <w:p>
@@ -5292,6 +6236,14 @@
         </w:rPr>
         <w:t>Image processing</w:t>
       </w:r>
+      <w:r>
+        <w:rPr>
+          <w:rFonts w:ascii="Times New Roman" w:hAnsi="Times New Roman" w:cs="Times New Roman"/>
+          <w:sz w:val="26"/>
+          <w:szCs w:val="26"/>
+        </w:rPr>
+        <w:t>.</w:t>
+      </w:r>
     </w:p>
     <w:p>
       <w:pPr>
@@ -5313,7 +6265,16 @@
           <w:sz w:val="26"/>
           <w:szCs w:val="26"/>
         </w:rPr>
+        <w:lastRenderedPageBreak/>
         <w:t>Pattern recognition</w:t>
+      </w:r>
+      <w:r>
+        <w:rPr>
+          <w:rFonts w:ascii="Times New Roman" w:hAnsi="Times New Roman" w:cs="Times New Roman"/>
+          <w:sz w:val="26"/>
+          <w:szCs w:val="26"/>
+        </w:rPr>
+        <w:t>.</w:t>
       </w:r>
     </w:p>
     <w:p>
@@ -5338,6 +6299,14 @@
         </w:rPr>
         <w:t>Congnitive science</w:t>
       </w:r>
+      <w:r>
+        <w:rPr>
+          <w:rFonts w:ascii="Times New Roman" w:hAnsi="Times New Roman" w:cs="Times New Roman"/>
+          <w:sz w:val="26"/>
+          <w:szCs w:val="26"/>
+        </w:rPr>
+        <w:t>.</w:t>
+      </w:r>
     </w:p>
     <w:p>
       <w:pPr>
@@ -5361,6 +6330,14 @@
         </w:rPr>
         <w:t>Evolutionary computation</w:t>
       </w:r>
+      <w:r>
+        <w:rPr>
+          <w:rFonts w:ascii="Times New Roman" w:hAnsi="Times New Roman" w:cs="Times New Roman"/>
+          <w:sz w:val="26"/>
+          <w:szCs w:val="26"/>
+        </w:rPr>
+        <w:t>.</w:t>
+      </w:r>
     </w:p>
     <w:p>
       <w:pPr>
@@ -5384,6 +6361,14 @@
         </w:rPr>
         <w:t>Information retrieval</w:t>
       </w:r>
+      <w:r>
+        <w:rPr>
+          <w:rFonts w:ascii="Times New Roman" w:hAnsi="Times New Roman" w:cs="Times New Roman"/>
+          <w:sz w:val="26"/>
+          <w:szCs w:val="26"/>
+        </w:rPr>
+        <w:t>.</w:t>
+      </w:r>
     </w:p>
     <w:p>
       <w:pPr>
@@ -5407,6 +6392,14 @@
         </w:rPr>
         <w:t>Knowledge representation</w:t>
       </w:r>
+      <w:r>
+        <w:rPr>
+          <w:rFonts w:ascii="Times New Roman" w:hAnsi="Times New Roman" w:cs="Times New Roman"/>
+          <w:sz w:val="26"/>
+          <w:szCs w:val="26"/>
+        </w:rPr>
+        <w:t>.</w:t>
+      </w:r>
     </w:p>
     <w:p>
       <w:pPr>
@@ -5432,6 +6425,15 @@
         </w:rPr>
         <w:t>Software engineering</w:t>
       </w:r>
+      <w:r>
+        <w:rPr>
+          <w:rFonts w:ascii="Times New Roman" w:hAnsi="Times New Roman" w:cs="Times New Roman"/>
+          <w:b/>
+          <w:sz w:val="26"/>
+          <w:szCs w:val="26"/>
+        </w:rPr>
+        <w:t>.</w:t>
+      </w:r>
     </w:p>
     <w:p>
       <w:pPr>
@@ -5455,6 +6457,14 @@
         </w:rPr>
         <w:t>Operating systems</w:t>
       </w:r>
+      <w:r>
+        <w:rPr>
+          <w:rFonts w:ascii="Times New Roman" w:hAnsi="Times New Roman" w:cs="Times New Roman"/>
+          <w:sz w:val="26"/>
+          <w:szCs w:val="26"/>
+        </w:rPr>
+        <w:t>.</w:t>
+      </w:r>
     </w:p>
     <w:p>
       <w:pPr>
@@ -5478,6 +6488,14 @@
         </w:rPr>
         <w:t>Computer networks</w:t>
       </w:r>
+      <w:r>
+        <w:rPr>
+          <w:rFonts w:ascii="Times New Roman" w:hAnsi="Times New Roman" w:cs="Times New Roman"/>
+          <w:sz w:val="26"/>
+          <w:szCs w:val="26"/>
+        </w:rPr>
+        <w:t>.</w:t>
+      </w:r>
     </w:p>
     <w:p>
       <w:pPr>
@@ -5499,7 +6517,15 @@
           <w:sz w:val="26"/>
           <w:szCs w:val="26"/>
         </w:rPr>
-        <w:t xml:space="preserve">Cơ sở dữ liệus </w:t>
+        <w:t>Database.</w:t>
+      </w:r>
+      <w:r>
+        <w:rPr>
+          <w:rFonts w:ascii="Times New Roman" w:hAnsi="Times New Roman" w:cs="Times New Roman"/>
+          <w:sz w:val="26"/>
+          <w:szCs w:val="26"/>
+        </w:rPr>
+        <w:t xml:space="preserve"> </w:t>
       </w:r>
     </w:p>
     <w:p>
@@ -5524,6 +6550,14 @@
         </w:rPr>
         <w:t>Computer security</w:t>
       </w:r>
+      <w:r>
+        <w:rPr>
+          <w:rFonts w:ascii="Times New Roman" w:hAnsi="Times New Roman" w:cs="Times New Roman"/>
+          <w:sz w:val="26"/>
+          <w:szCs w:val="26"/>
+        </w:rPr>
+        <w:t>.</w:t>
+      </w:r>
     </w:p>
     <w:p>
       <w:pPr>
@@ -5547,6 +6581,14 @@
         </w:rPr>
         <w:t>Ubiquitous computing</w:t>
       </w:r>
+      <w:r>
+        <w:rPr>
+          <w:rFonts w:ascii="Times New Roman" w:hAnsi="Times New Roman" w:cs="Times New Roman"/>
+          <w:sz w:val="26"/>
+          <w:szCs w:val="26"/>
+        </w:rPr>
+        <w:t>.</w:t>
+      </w:r>
     </w:p>
     <w:p>
       <w:pPr>
@@ -5570,6 +6612,14 @@
         </w:rPr>
         <w:t>Systems architecture</w:t>
       </w:r>
+      <w:r>
+        <w:rPr>
+          <w:rFonts w:ascii="Times New Roman" w:hAnsi="Times New Roman" w:cs="Times New Roman"/>
+          <w:sz w:val="26"/>
+          <w:szCs w:val="26"/>
+        </w:rPr>
+        <w:t>.</w:t>
+      </w:r>
     </w:p>
     <w:p>
       <w:pPr>
@@ -5593,6 +6643,14 @@
         </w:rPr>
         <w:t>Compiler design</w:t>
       </w:r>
+      <w:r>
+        <w:rPr>
+          <w:rFonts w:ascii="Times New Roman" w:hAnsi="Times New Roman" w:cs="Times New Roman"/>
+          <w:sz w:val="26"/>
+          <w:szCs w:val="26"/>
+        </w:rPr>
+        <w:t>.</w:t>
+      </w:r>
     </w:p>
     <w:p>
       <w:pPr>
@@ -5616,6 +6674,14 @@
         </w:rPr>
         <w:t>Programming languages</w:t>
       </w:r>
+      <w:r>
+        <w:rPr>
+          <w:rFonts w:ascii="Times New Roman" w:hAnsi="Times New Roman" w:cs="Times New Roman"/>
+          <w:sz w:val="26"/>
+          <w:szCs w:val="26"/>
+        </w:rPr>
+        <w:t>.</w:t>
+      </w:r>
     </w:p>
     <w:p>
       <w:pPr>
@@ -5643,14 +6709,13 @@
           <w:szCs w:val="26"/>
         </w:rPr>
       </w:pPr>
-      <w:bookmarkStart w:id="20" w:name="_Toc270589838"/>
+      <w:bookmarkStart w:id="26" w:name="_Toc270589838"/>
       <w:r>
         <w:rPr>
           <w:rFonts w:ascii="Times New Roman" w:hAnsi="Times New Roman"/>
           <w:sz w:val="26"/>
           <w:szCs w:val="26"/>
         </w:rPr>
-        <w:lastRenderedPageBreak/>
         <w:t>Nội dung kế hoạch triển khai</w:t>
       </w:r>
       <w:r>
@@ -5661,7 +6726,7 @@
         </w:rPr>
         <w:t>.</w:t>
       </w:r>
-      <w:bookmarkEnd w:id="20"/>
+      <w:bookmarkEnd w:id="26"/>
     </w:p>
     <w:p>
       <w:pPr>
@@ -5676,14 +6741,14 @@
           <w:rFonts w:ascii="Times New Roman" w:hAnsi="Times New Roman" w:cs="Times New Roman"/>
         </w:rPr>
       </w:pPr>
-      <w:bookmarkStart w:id="21" w:name="_Toc270589839"/>
+      <w:bookmarkStart w:id="27" w:name="_Toc270589839"/>
       <w:r>
         <w:rPr>
           <w:rFonts w:ascii="Times New Roman" w:hAnsi="Times New Roman" w:cs="Times New Roman"/>
         </w:rPr>
         <w:t>Nội dung</w:t>
       </w:r>
-      <w:bookmarkEnd w:id="21"/>
+      <w:bookmarkEnd w:id="27"/>
     </w:p>
     <w:p>
       <w:pPr>
@@ -5706,40 +6771,149 @@
           <w:sz w:val="26"/>
           <w:szCs w:val="26"/>
         </w:rPr>
-        <w:t>Mô hình hệ thống</w:t>
-      </w:r>
-      <w:r>
-        <w:rPr>
-          <w:rFonts w:ascii="Times New Roman" w:hAnsi="Times New Roman" w:cs="Times New Roman"/>
-          <w:sz w:val="26"/>
-          <w:szCs w:val="26"/>
-        </w:rPr>
-        <w:t>:</w:t>
-      </w:r>
-    </w:p>
-    <w:p>
-      <w:pPr>
-        <w:pStyle w:val="ListParagraph"/>
-        <w:numPr>
-          <w:ilvl w:val="2"/>
-          <w:numId w:val="15"/>
-        </w:numPr>
-        <w:ind w:left="2160"/>
-        <w:jc w:val="both"/>
-        <w:rPr>
-          <w:rFonts w:ascii="Times New Roman" w:hAnsi="Times New Roman" w:cs="Times New Roman"/>
-          <w:sz w:val="26"/>
-          <w:szCs w:val="26"/>
-        </w:rPr>
-      </w:pPr>
-      <w:r>
-        <w:rPr>
-          <w:rFonts w:ascii="Times New Roman" w:hAnsi="Times New Roman" w:cs="Times New Roman"/>
-          <w:sz w:val="26"/>
-          <w:szCs w:val="26"/>
-        </w:rPr>
         <w:t>Kiến trúc chương trình</w:t>
       </w:r>
+    </w:p>
+    <w:p>
+      <w:pPr>
+        <w:rPr>
+          <w:rFonts w:ascii="Times New Roman" w:hAnsi="Times New Roman" w:cs="Times New Roman"/>
+          <w:sz w:val="26"/>
+          <w:szCs w:val="26"/>
+        </w:rPr>
+      </w:pPr>
+      <w:r>
+        <w:object w:dxaOrig="7199" w:dyaOrig="5388">
+          <v:shape id="_x0000_i1027" type="#_x0000_t75" style="width:487.15pt;height:337pt" o:ole="">
+            <v:imagedata r:id="rId17" o:title=""/>
+          </v:shape>
+          <o:OLEObject Type="Embed" ProgID="PowerPoint.Slide.12" ShapeID="_x0000_i1027" DrawAspect="Content" ObjectID="_1344338098" r:id="rId18"/>
+        </w:object>
+      </w:r>
+    </w:p>
+    <w:p>
+      <w:pPr>
+        <w:rPr>
+          <w:rFonts w:ascii="Times New Roman" w:hAnsi="Times New Roman" w:cs="Times New Roman"/>
+          <w:sz w:val="26"/>
+          <w:szCs w:val="26"/>
+        </w:rPr>
+      </w:pPr>
+      <w:r>
+        <w:object w:dxaOrig="7199" w:dyaOrig="5388">
+          <v:shape id="_x0000_i1025" type="#_x0000_t75" style="width:494.8pt;height:338.55pt" o:ole="">
+            <v:imagedata r:id="rId19" o:title=""/>
+          </v:shape>
+          <o:OLEObject Type="Embed" ProgID="PowerPoint.Slide.12" ShapeID="_x0000_i1025" DrawAspect="Content" ObjectID="_1344338099" r:id="rId20"/>
+        </w:object>
+      </w:r>
+      <w:r>
+        <w:rPr>
+          <w:rFonts w:ascii="Times New Roman" w:hAnsi="Times New Roman" w:cs="Times New Roman"/>
+          <w:sz w:val="26"/>
+          <w:szCs w:val="26"/>
+        </w:rPr>
+        <w:t xml:space="preserve"> </w:t>
+      </w:r>
+    </w:p>
+    <w:p>
+      <w:pPr>
+        <w:rPr>
+          <w:rFonts w:ascii="Times New Roman" w:hAnsi="Times New Roman" w:cs="Times New Roman"/>
+          <w:sz w:val="26"/>
+          <w:szCs w:val="26"/>
+        </w:rPr>
+      </w:pPr>
+      <w:r>
+        <w:object w:dxaOrig="7199" w:dyaOrig="5388">
+          <v:shape id="_x0000_i1026" type="#_x0000_t75" style="width:460.35pt;height:279.55pt" o:ole="">
+            <v:imagedata r:id="rId21" o:title=""/>
+          </v:shape>
+          <o:OLEObject Type="Embed" ProgID="PowerPoint.Slide.12" ShapeID="_x0000_i1026" DrawAspect="Content" ObjectID="_1344338100" r:id="rId22"/>
+        </w:object>
+      </w:r>
+    </w:p>
+    <w:p>
+      <w:pPr>
+        <w:ind w:firstLine="450"/>
+        <w:rPr>
+          <w:rFonts w:ascii="Times New Roman" w:hAnsi="Times New Roman" w:cs="Times New Roman"/>
+          <w:sz w:val="26"/>
+          <w:szCs w:val="26"/>
+        </w:rPr>
+      </w:pPr>
+      <w:r>
+        <w:rPr>
+          <w:rFonts w:ascii="Times New Roman" w:hAnsi="Times New Roman" w:cs="Times New Roman"/>
+          <w:sz w:val="26"/>
+          <w:szCs w:val="26"/>
+        </w:rPr>
+        <w:lastRenderedPageBreak/>
+        <w:t>5.1.2 Chức năng của chương trình:</w:t>
+      </w:r>
+    </w:p>
+    <w:p>
+      <w:pPr>
+        <w:ind w:firstLine="450"/>
+        <w:rPr>
+          <w:rFonts w:ascii="Times New Roman" w:hAnsi="Times New Roman" w:cs="Times New Roman"/>
+          <w:sz w:val="26"/>
+          <w:szCs w:val="26"/>
+        </w:rPr>
+      </w:pPr>
+      <w:r>
+        <w:rPr>
+          <w:rFonts w:ascii="Times New Roman" w:hAnsi="Times New Roman" w:cs="Times New Roman"/>
+          <w:sz w:val="26"/>
+          <w:szCs w:val="26"/>
+        </w:rPr>
+        <w:t>- Thu thập thông tin các bài báo khoa học trên các thư viện số theo từ khóa của người dùng nhập vào. Từ khóa ở đây bao gồm các thông tin được các thư viện số hỗ trợ như khảo sát ở trên.</w:t>
+      </w:r>
+    </w:p>
+    <w:p>
+      <w:pPr>
+        <w:ind w:firstLine="450"/>
+        <w:rPr>
+          <w:rFonts w:ascii="Times New Roman" w:hAnsi="Times New Roman" w:cs="Times New Roman"/>
+          <w:sz w:val="26"/>
+          <w:szCs w:val="26"/>
+        </w:rPr>
+      </w:pPr>
+      <w:r>
+        <w:rPr>
+          <w:rFonts w:ascii="Times New Roman" w:hAnsi="Times New Roman" w:cs="Times New Roman"/>
+          <w:sz w:val="26"/>
+          <w:szCs w:val="26"/>
+        </w:rPr>
+        <w:t>- Phân loại bài báo khoa học theo khung phân loại dựa trên abtract nà module thu thập về.</w:t>
+      </w:r>
+    </w:p>
+    <w:p>
+      <w:pPr>
+        <w:ind w:firstLine="450"/>
+        <w:rPr>
+          <w:rFonts w:ascii="Times New Roman" w:hAnsi="Times New Roman" w:cs="Times New Roman"/>
+          <w:sz w:val="26"/>
+          <w:szCs w:val="26"/>
+        </w:rPr>
+      </w:pPr>
+      <w:r>
+        <w:rPr>
+          <w:rFonts w:ascii="Times New Roman" w:hAnsi="Times New Roman" w:cs="Times New Roman"/>
+          <w:sz w:val="26"/>
+          <w:szCs w:val="26"/>
+        </w:rPr>
+        <w:t xml:space="preserve">- Kiểm tra và lưu thông tin của các bài báo xuống database của chương trình </w:t>
+      </w:r>
+    </w:p>
+    <w:p>
+      <w:pPr>
+        <w:rPr>
+          <w:rFonts w:ascii="Times New Roman" w:hAnsi="Times New Roman" w:cs="Times New Roman"/>
+          <w:sz w:val="26"/>
+          <w:szCs w:val="26"/>
+        </w:rPr>
+      </w:pPr>
     </w:p>
     <w:p>
       <w:pPr>
@@ -5754,7 +6928,7 @@
           <w:rFonts w:ascii="Times New Roman" w:hAnsi="Times New Roman" w:cs="Times New Roman"/>
         </w:rPr>
       </w:pPr>
-      <w:bookmarkStart w:id="22" w:name="_Toc270589840"/>
+      <w:bookmarkStart w:id="28" w:name="_Toc270589840"/>
       <w:r>
         <w:rPr>
           <w:rFonts w:ascii="Times New Roman" w:hAnsi="Times New Roman" w:cs="Times New Roman"/>
@@ -5767,7 +6941,7 @@
         </w:rPr>
         <w:t>:</w:t>
       </w:r>
-      <w:bookmarkEnd w:id="22"/>
+      <w:bookmarkEnd w:id="28"/>
     </w:p>
     <w:p>
       <w:pPr>
@@ -5820,8 +6994,8 @@
       <w:tblGrid>
         <w:gridCol w:w="1458"/>
         <w:gridCol w:w="900"/>
-        <w:gridCol w:w="4500"/>
-        <w:gridCol w:w="3600"/>
+        <w:gridCol w:w="4050"/>
+        <w:gridCol w:w="4050"/>
       </w:tblGrid>
       <w:tr>
         <w:tc>
@@ -5876,7 +7050,7 @@
         </w:tc>
         <w:tc>
           <w:tcPr>
-            <w:tcW w:w="4500" w:type="dxa"/>
+            <w:tcW w:w="4050" w:type="dxa"/>
           </w:tcPr>
           <w:p>
             <w:pPr>
@@ -5901,7 +7075,7 @@
         </w:tc>
         <w:tc>
           <w:tcPr>
-            <w:tcW w:w="3600" w:type="dxa"/>
+            <w:tcW w:w="4050" w:type="dxa"/>
           </w:tcPr>
           <w:p>
             <w:pPr>
@@ -5974,7 +7148,7 @@
         </w:tc>
         <w:tc>
           <w:tcPr>
-            <w:tcW w:w="4500" w:type="dxa"/>
+            <w:tcW w:w="4050" w:type="dxa"/>
           </w:tcPr>
           <w:p>
             <w:pPr>
@@ -6071,7 +7245,7 @@
         </w:tc>
         <w:tc>
           <w:tcPr>
-            <w:tcW w:w="3600" w:type="dxa"/>
+            <w:tcW w:w="4050" w:type="dxa"/>
           </w:tcPr>
           <w:p>
             <w:pPr>
@@ -6239,7 +7413,7 @@
         </w:tc>
         <w:tc>
           <w:tcPr>
-            <w:tcW w:w="4500" w:type="dxa"/>
+            <w:tcW w:w="4050" w:type="dxa"/>
           </w:tcPr>
           <w:p>
             <w:pPr>
@@ -6284,7 +7458,7 @@
                 <w:sz w:val="26"/>
                 <w:szCs w:val="26"/>
               </w:rPr>
-              <w:t xml:space="preserve">Tham khảo cách rút trích các thông tin từ thư viện số của chương trình Jabref để từ đó thiết kế module rút trích các thông tin </w:t>
+              <w:t xml:space="preserve">Tham khảo cách rút trích các thông tin từ thư viện số của </w:t>
             </w:r>
             <w:r>
               <w:rPr>
@@ -6293,7 +7467,7 @@
                 <w:szCs w:val="26"/>
               </w:rPr>
               <w:lastRenderedPageBreak/>
-              <w:t>từ các thư viện số này.</w:t>
+              <w:t>chương trình Jabref để từ đó thiết kế module rút trích các thông tin từ các thư viện số này.</w:t>
             </w:r>
           </w:p>
           <w:p>
@@ -6333,7 +7507,7 @@
         </w:tc>
         <w:tc>
           <w:tcPr>
-            <w:tcW w:w="3600" w:type="dxa"/>
+            <w:tcW w:w="4050" w:type="dxa"/>
           </w:tcPr>
           <w:p>
             <w:pPr>
@@ -6379,7 +7553,16 @@
                 <w:sz w:val="26"/>
                 <w:szCs w:val="26"/>
               </w:rPr>
-              <w:t>Xem phần giải pháp tránh trùng lắp dữ liệu trong cơ sở dữ liệu.</w:t>
+              <w:t xml:space="preserve">Xem phần giải pháp tránh trùng lắp dữ liệu trong cơ sở </w:t>
+            </w:r>
+            <w:r>
+              <w:rPr>
+                <w:rFonts w:ascii="Times New Roman" w:hAnsi="Times New Roman" w:cs="Times New Roman"/>
+                <w:sz w:val="26"/>
+                <w:szCs w:val="26"/>
+              </w:rPr>
+              <w:lastRenderedPageBreak/>
+              <w:t>dữ liệu.</w:t>
             </w:r>
           </w:p>
           <w:p>
@@ -6402,7 +7585,6 @@
                 <w:sz w:val="26"/>
                 <w:szCs w:val="26"/>
               </w:rPr>
-              <w:lastRenderedPageBreak/>
               <w:t xml:space="preserve">Viết phần phân tích thiết kế cơ sở dữ liệu cho chương trình vào báo cáo. </w:t>
             </w:r>
           </w:p>
@@ -6458,7 +7640,7 @@
         </w:tc>
         <w:tc>
           <w:tcPr>
-            <w:tcW w:w="4500" w:type="dxa"/>
+            <w:tcW w:w="4050" w:type="dxa"/>
           </w:tcPr>
           <w:p>
             <w:pPr>
@@ -6497,7 +7679,7 @@
         </w:tc>
         <w:tc>
           <w:tcPr>
-            <w:tcW w:w="3600" w:type="dxa"/>
+            <w:tcW w:w="4050" w:type="dxa"/>
           </w:tcPr>
           <w:p>
             <w:pPr>
@@ -6607,7 +7789,7 @@
         </w:tc>
         <w:tc>
           <w:tcPr>
-            <w:tcW w:w="4500" w:type="dxa"/>
+            <w:tcW w:w="4050" w:type="dxa"/>
           </w:tcPr>
           <w:p>
             <w:pPr>
@@ -6658,7 +7840,7 @@
         </w:tc>
         <w:tc>
           <w:tcPr>
-            <w:tcW w:w="3600" w:type="dxa"/>
+            <w:tcW w:w="4050" w:type="dxa"/>
           </w:tcPr>
           <w:p>
             <w:pPr>
@@ -6791,7 +7973,7 @@
         </w:tc>
         <w:tc>
           <w:tcPr>
-            <w:tcW w:w="4500" w:type="dxa"/>
+            <w:tcW w:w="4050" w:type="dxa"/>
           </w:tcPr>
           <w:p>
             <w:pPr>
@@ -6819,7 +8001,7 @@
         </w:tc>
         <w:tc>
           <w:tcPr>
-            <w:tcW w:w="3600" w:type="dxa"/>
+            <w:tcW w:w="4050" w:type="dxa"/>
           </w:tcPr>
           <w:p>
             <w:pPr>
@@ -6879,7 +8061,7 @@
         </w:tc>
         <w:tc>
           <w:tcPr>
-            <w:tcW w:w="4500" w:type="dxa"/>
+            <w:tcW w:w="4050" w:type="dxa"/>
           </w:tcPr>
           <w:p>
             <w:pPr>
@@ -6899,7 +8081,7 @@
         </w:tc>
         <w:tc>
           <w:tcPr>
-            <w:tcW w:w="3600" w:type="dxa"/>
+            <w:tcW w:w="4050" w:type="dxa"/>
           </w:tcPr>
           <w:p>
             <w:pPr>
@@ -6943,7 +8125,7 @@
           <w:rFonts w:ascii="Times New Roman" w:hAnsi="Times New Roman" w:cs="Times New Roman"/>
         </w:rPr>
       </w:pPr>
-      <w:bookmarkStart w:id="23" w:name="_Toc270589841"/>
+      <w:bookmarkStart w:id="29" w:name="_Toc270589841"/>
       <w:r>
         <w:rPr>
           <w:rFonts w:ascii="Times New Roman" w:hAnsi="Times New Roman" w:cs="Times New Roman"/>
@@ -6951,7 +8133,411 @@
         <w:lastRenderedPageBreak/>
         <w:t>Kết quả dự kiến:</w:t>
       </w:r>
-      <w:bookmarkEnd w:id="23"/>
+      <w:bookmarkEnd w:id="29"/>
+    </w:p>
+    <w:p>
+      <w:pPr>
+        <w:pStyle w:val="ListParagraph"/>
+        <w:numPr>
+          <w:ilvl w:val="0"/>
+          <w:numId w:val="10"/>
+        </w:numPr>
+        <w:rPr>
+          <w:rFonts w:ascii="Times New Roman" w:hAnsi="Times New Roman" w:cs="Times New Roman"/>
+          <w:sz w:val="26"/>
+          <w:szCs w:val="26"/>
+        </w:rPr>
+      </w:pPr>
+      <w:r>
+        <w:rPr>
+          <w:rFonts w:ascii="Times New Roman" w:hAnsi="Times New Roman" w:cs="Times New Roman"/>
+          <w:sz w:val="26"/>
+          <w:szCs w:val="26"/>
+        </w:rPr>
+        <w:t>Thu th</w:t>
+      </w:r>
+      <w:r>
+        <w:rPr>
+          <w:rFonts w:ascii="Times New Roman" w:hAnsi="Times New Roman" w:cs="Times New Roman"/>
+          <w:sz w:val="26"/>
+          <w:szCs w:val="26"/>
+        </w:rPr>
+        <w:t>ậ</w:t>
+      </w:r>
+      <w:r>
+        <w:rPr>
+          <w:rFonts w:ascii="Times New Roman" w:hAnsi="Times New Roman" w:cs="Times New Roman"/>
+          <w:sz w:val="26"/>
+          <w:szCs w:val="26"/>
+        </w:rPr>
+        <w:t>p đ</w:t>
+      </w:r>
+      <w:r>
+        <w:rPr>
+          <w:rFonts w:ascii="Times New Roman" w:hAnsi="Times New Roman" w:cs="Times New Roman"/>
+          <w:sz w:val="26"/>
+          <w:szCs w:val="26"/>
+        </w:rPr>
+        <w:t>ư</w:t>
+      </w:r>
+      <w:r>
+        <w:rPr>
+          <w:rFonts w:ascii="Times New Roman" w:hAnsi="Times New Roman" w:cs="Times New Roman"/>
+          <w:sz w:val="26"/>
+          <w:szCs w:val="26"/>
+        </w:rPr>
+        <w:t>ợ</w:t>
+      </w:r>
+      <w:r>
+        <w:rPr>
+          <w:rFonts w:ascii="Times New Roman" w:hAnsi="Times New Roman" w:cs="Times New Roman"/>
+          <w:sz w:val="26"/>
+          <w:szCs w:val="26"/>
+        </w:rPr>
+        <w:t>c c</w:t>
+      </w:r>
+      <w:r>
+        <w:rPr>
+          <w:rFonts w:ascii="Times New Roman" w:hAnsi="Times New Roman" w:cs="Times New Roman"/>
+          <w:sz w:val="26"/>
+          <w:szCs w:val="26"/>
+        </w:rPr>
+        <w:t>ơ</w:t>
+      </w:r>
+      <w:r>
+        <w:rPr>
+          <w:rFonts w:ascii="Times New Roman" w:hAnsi="Times New Roman" w:cs="Times New Roman"/>
+          <w:sz w:val="26"/>
+          <w:szCs w:val="26"/>
+        </w:rPr>
+        <w:t xml:space="preserve"> s</w:t>
+      </w:r>
+      <w:r>
+        <w:rPr>
+          <w:rFonts w:ascii="Times New Roman" w:hAnsi="Times New Roman" w:cs="Times New Roman"/>
+          <w:sz w:val="26"/>
+          <w:szCs w:val="26"/>
+        </w:rPr>
+        <w:t>ở</w:t>
+      </w:r>
+      <w:r>
+        <w:rPr>
+          <w:rFonts w:ascii="Times New Roman" w:hAnsi="Times New Roman" w:cs="Times New Roman"/>
+          <w:sz w:val="26"/>
+          <w:szCs w:val="26"/>
+        </w:rPr>
+        <w:t xml:space="preserve"> d</w:t>
+      </w:r>
+      <w:r>
+        <w:rPr>
+          <w:rFonts w:ascii="Times New Roman" w:hAnsi="Times New Roman" w:cs="Times New Roman"/>
+          <w:sz w:val="26"/>
+          <w:szCs w:val="26"/>
+        </w:rPr>
+        <w:t>ữ</w:t>
+      </w:r>
+      <w:r>
+        <w:rPr>
+          <w:rFonts w:ascii="Times New Roman" w:hAnsi="Times New Roman" w:cs="Times New Roman"/>
+          <w:sz w:val="26"/>
+          <w:szCs w:val="26"/>
+        </w:rPr>
+        <w:t xml:space="preserve"> li</w:t>
+      </w:r>
+      <w:r>
+        <w:rPr>
+          <w:rFonts w:ascii="Times New Roman" w:hAnsi="Times New Roman" w:cs="Times New Roman"/>
+          <w:sz w:val="26"/>
+          <w:szCs w:val="26"/>
+        </w:rPr>
+        <w:t>ệ</w:t>
+      </w:r>
+      <w:r>
+        <w:rPr>
+          <w:rFonts w:ascii="Times New Roman" w:hAnsi="Times New Roman" w:cs="Times New Roman"/>
+          <w:sz w:val="26"/>
+          <w:szCs w:val="26"/>
+        </w:rPr>
+        <w:t>u</w:t>
+      </w:r>
+      <w:r>
+        <w:rPr>
+          <w:rFonts w:ascii="Times New Roman" w:hAnsi="Times New Roman" w:cs="Times New Roman"/>
+          <w:sz w:val="26"/>
+          <w:szCs w:val="26"/>
+        </w:rPr>
+        <w:t xml:space="preserve"> từ các thư viện điện tử</w:t>
+      </w:r>
+      <w:r>
+        <w:rPr>
+          <w:rFonts w:ascii="Times New Roman" w:hAnsi="Times New Roman" w:cs="Times New Roman"/>
+          <w:sz w:val="26"/>
+          <w:szCs w:val="26"/>
+        </w:rPr>
+        <w:t>.</w:t>
+      </w:r>
+    </w:p>
+    <w:p>
+      <w:pPr>
+        <w:pStyle w:val="ListParagraph"/>
+        <w:numPr>
+          <w:ilvl w:val="0"/>
+          <w:numId w:val="10"/>
+        </w:numPr>
+        <w:rPr>
+          <w:rFonts w:ascii="Times New Roman" w:hAnsi="Times New Roman" w:cs="Times New Roman"/>
+          <w:sz w:val="26"/>
+          <w:szCs w:val="26"/>
+        </w:rPr>
+      </w:pPr>
+      <w:r>
+        <w:rPr>
+          <w:rFonts w:ascii="Times New Roman" w:hAnsi="Times New Roman" w:cs="Times New Roman"/>
+          <w:sz w:val="26"/>
+          <w:szCs w:val="26"/>
+        </w:rPr>
+        <w:t>Phân lo</w:t>
+      </w:r>
+      <w:r>
+        <w:rPr>
+          <w:rFonts w:ascii="Times New Roman" w:hAnsi="Times New Roman" w:cs="Times New Roman"/>
+          <w:sz w:val="26"/>
+          <w:szCs w:val="26"/>
+        </w:rPr>
+        <w:t>ạ</w:t>
+      </w:r>
+      <w:r>
+        <w:rPr>
+          <w:rFonts w:ascii="Times New Roman" w:hAnsi="Times New Roman" w:cs="Times New Roman"/>
+          <w:sz w:val="26"/>
+          <w:szCs w:val="26"/>
+        </w:rPr>
+        <w:t>i đ</w:t>
+      </w:r>
+      <w:r>
+        <w:rPr>
+          <w:rFonts w:ascii="Times New Roman" w:hAnsi="Times New Roman" w:cs="Times New Roman"/>
+          <w:sz w:val="26"/>
+          <w:szCs w:val="26"/>
+        </w:rPr>
+        <w:t>ư</w:t>
+      </w:r>
+      <w:r>
+        <w:rPr>
+          <w:rFonts w:ascii="Times New Roman" w:hAnsi="Times New Roman" w:cs="Times New Roman"/>
+          <w:sz w:val="26"/>
+          <w:szCs w:val="26"/>
+        </w:rPr>
+        <w:t>ợ</w:t>
+      </w:r>
+      <w:r>
+        <w:rPr>
+          <w:rFonts w:ascii="Times New Roman" w:hAnsi="Times New Roman" w:cs="Times New Roman"/>
+          <w:sz w:val="26"/>
+          <w:szCs w:val="26"/>
+        </w:rPr>
+        <w:t>c tài li</w:t>
+      </w:r>
+      <w:r>
+        <w:rPr>
+          <w:rFonts w:ascii="Times New Roman" w:hAnsi="Times New Roman" w:cs="Times New Roman"/>
+          <w:sz w:val="26"/>
+          <w:szCs w:val="26"/>
+        </w:rPr>
+        <w:t>ệ</w:t>
+      </w:r>
+      <w:r>
+        <w:rPr>
+          <w:rFonts w:ascii="Times New Roman" w:hAnsi="Times New Roman" w:cs="Times New Roman"/>
+          <w:sz w:val="26"/>
+          <w:szCs w:val="26"/>
+        </w:rPr>
+        <w:t>u thu</w:t>
+      </w:r>
+      <w:r>
+        <w:rPr>
+          <w:rFonts w:ascii="Times New Roman" w:hAnsi="Times New Roman" w:cs="Times New Roman"/>
+          <w:sz w:val="26"/>
+          <w:szCs w:val="26"/>
+        </w:rPr>
+        <w:t>ộ</w:t>
+      </w:r>
+      <w:r>
+        <w:rPr>
+          <w:rFonts w:ascii="Times New Roman" w:hAnsi="Times New Roman" w:cs="Times New Roman"/>
+          <w:sz w:val="26"/>
+          <w:szCs w:val="26"/>
+        </w:rPr>
+        <w:t>c lĩnh v</w:t>
+      </w:r>
+      <w:r>
+        <w:rPr>
+          <w:rFonts w:ascii="Times New Roman" w:hAnsi="Times New Roman" w:cs="Times New Roman"/>
+          <w:sz w:val="26"/>
+          <w:szCs w:val="26"/>
+        </w:rPr>
+        <w:t>ự</w:t>
+      </w:r>
+      <w:r>
+        <w:rPr>
+          <w:rFonts w:ascii="Times New Roman" w:hAnsi="Times New Roman" w:cs="Times New Roman"/>
+          <w:sz w:val="26"/>
+          <w:szCs w:val="26"/>
+        </w:rPr>
+        <w:t>c khoa h</w:t>
+      </w:r>
+      <w:r>
+        <w:rPr>
+          <w:rFonts w:ascii="Times New Roman" w:hAnsi="Times New Roman" w:cs="Times New Roman"/>
+          <w:sz w:val="26"/>
+          <w:szCs w:val="26"/>
+        </w:rPr>
+        <w:t>ọ</w:t>
+      </w:r>
+      <w:r>
+        <w:rPr>
+          <w:rFonts w:ascii="Times New Roman" w:hAnsi="Times New Roman" w:cs="Times New Roman"/>
+          <w:sz w:val="26"/>
+          <w:szCs w:val="26"/>
+        </w:rPr>
+        <w:t>c máy tính d</w:t>
+      </w:r>
+      <w:r>
+        <w:rPr>
+          <w:rFonts w:ascii="Times New Roman" w:hAnsi="Times New Roman" w:cs="Times New Roman"/>
+          <w:sz w:val="26"/>
+          <w:szCs w:val="26"/>
+        </w:rPr>
+        <w:t>ự</w:t>
+      </w:r>
+      <w:r>
+        <w:rPr>
+          <w:rFonts w:ascii="Times New Roman" w:hAnsi="Times New Roman" w:cs="Times New Roman"/>
+          <w:sz w:val="26"/>
+          <w:szCs w:val="26"/>
+        </w:rPr>
+        <w:t>a trên abtract mà module thu th</w:t>
+      </w:r>
+      <w:r>
+        <w:rPr>
+          <w:rFonts w:ascii="Times New Roman" w:hAnsi="Times New Roman" w:cs="Times New Roman"/>
+          <w:sz w:val="26"/>
+          <w:szCs w:val="26"/>
+        </w:rPr>
+        <w:t>ậ</w:t>
+      </w:r>
+      <w:r>
+        <w:rPr>
+          <w:rFonts w:ascii="Times New Roman" w:hAnsi="Times New Roman" w:cs="Times New Roman"/>
+          <w:sz w:val="26"/>
+          <w:szCs w:val="26"/>
+        </w:rPr>
+        <w:t>p v</w:t>
+      </w:r>
+      <w:r>
+        <w:rPr>
+          <w:rFonts w:ascii="Times New Roman" w:hAnsi="Times New Roman" w:cs="Times New Roman"/>
+          <w:sz w:val="26"/>
+          <w:szCs w:val="26"/>
+        </w:rPr>
+        <w:t>ề</w:t>
+      </w:r>
+      <w:r>
+        <w:rPr>
+          <w:rFonts w:ascii="Times New Roman" w:hAnsi="Times New Roman" w:cs="Times New Roman"/>
+          <w:sz w:val="26"/>
+          <w:szCs w:val="26"/>
+        </w:rPr>
+        <w:t xml:space="preserve"> (đã đ</w:t>
+      </w:r>
+      <w:r>
+        <w:rPr>
+          <w:rFonts w:ascii="Times New Roman" w:hAnsi="Times New Roman" w:cs="Times New Roman"/>
+          <w:sz w:val="26"/>
+          <w:szCs w:val="26"/>
+        </w:rPr>
+        <w:t>ư</w:t>
+      </w:r>
+      <w:r>
+        <w:rPr>
+          <w:rFonts w:ascii="Times New Roman" w:hAnsi="Times New Roman" w:cs="Times New Roman"/>
+          <w:sz w:val="26"/>
+          <w:szCs w:val="26"/>
+        </w:rPr>
+        <w:t>ợ</w:t>
+      </w:r>
+      <w:r>
+        <w:rPr>
+          <w:rFonts w:ascii="Times New Roman" w:hAnsi="Times New Roman" w:cs="Times New Roman"/>
+          <w:sz w:val="26"/>
+          <w:szCs w:val="26"/>
+        </w:rPr>
+        <w:t>c đ</w:t>
+      </w:r>
+      <w:r>
+        <w:rPr>
+          <w:rFonts w:ascii="Times New Roman" w:hAnsi="Times New Roman" w:cs="Times New Roman"/>
+          <w:sz w:val="26"/>
+          <w:szCs w:val="26"/>
+        </w:rPr>
+        <w:t>ị</w:t>
+      </w:r>
+      <w:r>
+        <w:rPr>
+          <w:rFonts w:ascii="Times New Roman" w:hAnsi="Times New Roman" w:cs="Times New Roman"/>
+          <w:sz w:val="26"/>
+          <w:szCs w:val="26"/>
+        </w:rPr>
+        <w:t>nh nghĩa tr</w:t>
+      </w:r>
+      <w:r>
+        <w:rPr>
+          <w:rFonts w:ascii="Times New Roman" w:hAnsi="Times New Roman" w:cs="Times New Roman"/>
+          <w:sz w:val="26"/>
+          <w:szCs w:val="26"/>
+        </w:rPr>
+        <w:t>ư</w:t>
+      </w:r>
+      <w:r>
+        <w:rPr>
+          <w:rFonts w:ascii="Times New Roman" w:hAnsi="Times New Roman" w:cs="Times New Roman"/>
+          <w:sz w:val="26"/>
+          <w:szCs w:val="26"/>
+        </w:rPr>
+        <w:t>ớ</w:t>
+      </w:r>
+      <w:r>
+        <w:rPr>
+          <w:rFonts w:ascii="Times New Roman" w:hAnsi="Times New Roman" w:cs="Times New Roman"/>
+          <w:sz w:val="26"/>
+          <w:szCs w:val="26"/>
+        </w:rPr>
+        <w:t xml:space="preserve">c trong </w:t>
+      </w:r>
+      <w:r>
+        <w:rPr>
+          <w:rFonts w:ascii="Times New Roman" w:hAnsi="Times New Roman" w:cs="Times New Roman"/>
+          <w:sz w:val="26"/>
+          <w:szCs w:val="26"/>
+        </w:rPr>
+        <w:t>khung phân lo</w:t>
+      </w:r>
+      <w:r>
+        <w:rPr>
+          <w:rFonts w:ascii="Times New Roman" w:hAnsi="Times New Roman" w:cs="Times New Roman"/>
+          <w:sz w:val="26"/>
+          <w:szCs w:val="26"/>
+        </w:rPr>
+        <w:t>ạ</w:t>
+      </w:r>
+      <w:r>
+        <w:rPr>
+          <w:rFonts w:ascii="Times New Roman" w:hAnsi="Times New Roman" w:cs="Times New Roman"/>
+          <w:sz w:val="26"/>
+          <w:szCs w:val="26"/>
+        </w:rPr>
+        <w:t>i).</w:t>
+      </w:r>
     </w:p>
     <w:p>
       <w:pPr>
@@ -6967,7 +8553,7 @@
           <w:szCs w:val="26"/>
         </w:rPr>
       </w:pPr>
-      <w:bookmarkStart w:id="24" w:name="_Toc270589842"/>
+      <w:bookmarkStart w:id="30" w:name="_Toc270589842"/>
       <w:r>
         <w:rPr>
           <w:rFonts w:ascii="Times New Roman" w:hAnsi="Times New Roman"/>
@@ -6976,29 +8562,235 @@
         </w:rPr>
         <w:t>Các tài liệu tham khảo chính dự kiến:</w:t>
       </w:r>
-      <w:bookmarkEnd w:id="24"/>
-    </w:p>
-    <w:p>
-      <w:pPr>
-        <w:pStyle w:val="ListParagraph"/>
-        <w:ind w:left="360"/>
-        <w:jc w:val="both"/>
-        <w:rPr>
-          <w:rFonts w:ascii="Times New Roman" w:hAnsi="Times New Roman" w:cs="Times New Roman"/>
-          <w:sz w:val="26"/>
-          <w:szCs w:val="26"/>
-        </w:rPr>
-      </w:pPr>
-    </w:p>
-    <w:p>
-      <w:pPr>
-        <w:jc w:val="both"/>
-        <w:rPr>
-          <w:rFonts w:ascii="Times New Roman" w:hAnsi="Times New Roman" w:cs="Times New Roman"/>
-          <w:sz w:val="26"/>
-          <w:szCs w:val="26"/>
-        </w:rPr>
-      </w:pPr>
+      <w:bookmarkEnd w:id="30"/>
+    </w:p>
+    <w:p>
+      <w:pPr>
+        <w:jc w:val="both"/>
+        <w:rPr>
+          <w:rFonts w:ascii="Times New Roman" w:hAnsi="Times New Roman" w:cs="Times New Roman"/>
+          <w:sz w:val="26"/>
+          <w:szCs w:val="26"/>
+        </w:rPr>
+      </w:pPr>
+    </w:p>
+    <w:p>
+      <w:pPr>
+        <w:jc w:val="both"/>
+        <w:rPr>
+          <w:rFonts w:ascii="Times New Roman" w:hAnsi="Times New Roman" w:cs="Times New Roman"/>
+          <w:sz w:val="26"/>
+          <w:szCs w:val="26"/>
+        </w:rPr>
+      </w:pPr>
+      <w:r>
+        <w:rPr>
+          <w:rFonts w:ascii="Times New Roman" w:hAnsi="Times New Roman" w:cs="Times New Roman"/>
+          <w:sz w:val="26"/>
+          <w:szCs w:val="26"/>
+        </w:rPr>
+        <w:t xml:space="preserve">[1]Ashwin Pulijala. Susan Gauch. </w:t>
+      </w:r>
+      <w:r>
+        <w:rPr>
+          <w:rFonts w:ascii="Times New Roman" w:hAnsi="Times New Roman" w:cs="Times New Roman"/>
+          <w:i/>
+          <w:iCs/>
+          <w:sz w:val="26"/>
+          <w:szCs w:val="26"/>
+        </w:rPr>
+        <w:t>Hierarchical Text Classification</w:t>
+      </w:r>
+      <w:r>
+        <w:rPr>
+          <w:rFonts w:ascii="Times New Roman" w:hAnsi="Times New Roman" w:cs="Times New Roman"/>
+          <w:sz w:val="26"/>
+          <w:szCs w:val="26"/>
+        </w:rPr>
+        <w:t>. Department of Electrical Engineering and Computer ScienceUniversity of Kansas .</w:t>
+      </w:r>
+    </w:p>
+    <w:p>
+      <w:pPr>
+        <w:jc w:val="both"/>
+        <w:rPr>
+          <w:rFonts w:ascii="Times New Roman" w:hAnsi="Times New Roman" w:cs="Times New Roman"/>
+          <w:sz w:val="26"/>
+          <w:szCs w:val="26"/>
+        </w:rPr>
+      </w:pPr>
+      <w:r>
+        <w:rPr>
+          <w:rFonts w:ascii="Times New Roman" w:hAnsi="Times New Roman" w:cs="Times New Roman"/>
+          <w:sz w:val="26"/>
+          <w:szCs w:val="26"/>
+        </w:rPr>
+        <w:t xml:space="preserve">[2] Aixin Sun and Ee-Peng Lim. </w:t>
+      </w:r>
+      <w:r>
+        <w:rPr>
+          <w:rFonts w:ascii="Times New Roman" w:hAnsi="Times New Roman" w:cs="Times New Roman"/>
+          <w:i/>
+          <w:iCs/>
+          <w:sz w:val="26"/>
+          <w:szCs w:val="26"/>
+        </w:rPr>
+        <w:t>Hierarchical Text Classification and Evaluation</w:t>
+      </w:r>
+      <w:r>
+        <w:rPr>
+          <w:rFonts w:ascii="Times New Roman" w:hAnsi="Times New Roman" w:cs="Times New Roman"/>
+          <w:sz w:val="26"/>
+          <w:szCs w:val="26"/>
+        </w:rPr>
+        <w:t>. Center for Advanced Information SystemsNanyang Technological University</w:t>
+      </w:r>
+    </w:p>
+    <w:p>
+      <w:pPr>
+        <w:jc w:val="both"/>
+        <w:rPr>
+          <w:rFonts w:ascii="Times New Roman" w:hAnsi="Times New Roman" w:cs="Times New Roman"/>
+          <w:sz w:val="26"/>
+          <w:szCs w:val="26"/>
+        </w:rPr>
+      </w:pPr>
+      <w:r>
+        <w:rPr>
+          <w:rFonts w:ascii="Times New Roman" w:hAnsi="Times New Roman" w:cs="Times New Roman"/>
+          <w:sz w:val="26"/>
+          <w:szCs w:val="26"/>
+        </w:rPr>
+        <w:t xml:space="preserve">[3] Koller  D.  and  Sahami  M.  (1997).  </w:t>
+      </w:r>
+      <w:r>
+        <w:rPr>
+          <w:rFonts w:ascii="Times New Roman" w:hAnsi="Times New Roman" w:cs="Times New Roman"/>
+          <w:i/>
+          <w:iCs/>
+          <w:sz w:val="26"/>
+          <w:szCs w:val="26"/>
+        </w:rPr>
+        <w:t>Hierarchically  Classifying  Documents  using  Very  Few  Words</w:t>
+      </w:r>
+      <w:r>
+        <w:rPr>
+          <w:rFonts w:ascii="Times New Roman" w:hAnsi="Times New Roman" w:cs="Times New Roman"/>
+          <w:sz w:val="26"/>
+          <w:szCs w:val="26"/>
+        </w:rPr>
+        <w:t>. International Conference on Machine Learning,  pp.170-178, Volume 14, Morgan-Kauffman.</w:t>
+      </w:r>
+    </w:p>
+    <w:p>
+      <w:pPr>
+        <w:jc w:val="both"/>
+        <w:rPr>
+          <w:rFonts w:ascii="Times New Roman" w:hAnsi="Times New Roman" w:cs="Times New Roman"/>
+          <w:sz w:val="26"/>
+          <w:szCs w:val="26"/>
+        </w:rPr>
+      </w:pPr>
+      <w:r>
+        <w:rPr>
+          <w:rFonts w:ascii="Times New Roman" w:hAnsi="Times New Roman" w:cs="Times New Roman"/>
+          <w:sz w:val="26"/>
+          <w:szCs w:val="26"/>
+        </w:rPr>
+        <w:t xml:space="preserve">[4] Thorsten Joachims.  </w:t>
+      </w:r>
+      <w:r>
+        <w:rPr>
+          <w:rFonts w:ascii="Times New Roman" w:hAnsi="Times New Roman" w:cs="Times New Roman"/>
+          <w:i/>
+          <w:iCs/>
+          <w:sz w:val="26"/>
+          <w:szCs w:val="26"/>
+        </w:rPr>
+        <w:t>Text categorization with SVM lear with many relevant</w:t>
+      </w:r>
+    </w:p>
+    <w:p>
+      <w:pPr>
+        <w:jc w:val="both"/>
+        <w:rPr>
+          <w:rFonts w:ascii="Times New Roman" w:hAnsi="Times New Roman" w:cs="Times New Roman"/>
+          <w:sz w:val="26"/>
+          <w:szCs w:val="26"/>
+        </w:rPr>
+      </w:pPr>
+      <w:r>
+        <w:rPr>
+          <w:rFonts w:ascii="Times New Roman" w:hAnsi="Times New Roman" w:cs="Times New Roman"/>
+          <w:sz w:val="26"/>
+          <w:szCs w:val="26"/>
+        </w:rPr>
+        <w:t>[5] Mladenic  D.  Grobelnik  M.  (1998).  Feature  Selection  for  Classification  Based on  Text  Hierarchy.Working notes of Learning from Text and the Web, Conference on Automated Learning and Discovery CONALD-98.</w:t>
+      </w:r>
+    </w:p>
+    <w:p>
+      <w:pPr>
+        <w:jc w:val="both"/>
+        <w:rPr>
+          <w:rFonts w:ascii="Times New Roman" w:hAnsi="Times New Roman" w:cs="Times New Roman"/>
+          <w:sz w:val="26"/>
+          <w:szCs w:val="26"/>
+        </w:rPr>
+      </w:pPr>
+      <w:r>
+        <w:rPr>
+          <w:rFonts w:ascii="Times New Roman" w:hAnsi="Times New Roman" w:cs="Times New Roman"/>
+          <w:sz w:val="26"/>
+          <w:szCs w:val="26"/>
+        </w:rPr>
+        <w:t xml:space="preserve">[6] Tao Wang. </w:t>
+      </w:r>
+      <w:r>
+        <w:rPr>
+          <w:rFonts w:ascii="Times New Roman" w:hAnsi="Times New Roman" w:cs="Times New Roman"/>
+          <w:i/>
+          <w:iCs/>
+          <w:sz w:val="26"/>
+          <w:szCs w:val="26"/>
+        </w:rPr>
+        <w:t xml:space="preserve">Document Classification with ACM Subject Hierarchy. </w:t>
+      </w:r>
+      <w:r>
+        <w:rPr>
+          <w:rFonts w:ascii="Times New Roman" w:hAnsi="Times New Roman" w:cs="Times New Roman"/>
+          <w:sz w:val="26"/>
+          <w:szCs w:val="26"/>
+        </w:rPr>
+        <w:t xml:space="preserve">Electrical and Computer Engineering, 2007. CCECE 2007. Canadian Conference on </w:t>
+      </w:r>
+    </w:p>
+    <w:p>
+      <w:pPr>
+        <w:jc w:val="both"/>
+        <w:rPr>
+          <w:rFonts w:ascii="Times New Roman" w:hAnsi="Times New Roman" w:cs="Times New Roman"/>
+          <w:sz w:val="26"/>
+          <w:szCs w:val="26"/>
+        </w:rPr>
+      </w:pPr>
+      <w:r>
+        <w:rPr>
+          <w:rFonts w:ascii="Times New Roman" w:hAnsi="Times New Roman" w:cs="Times New Roman"/>
+          <w:sz w:val="26"/>
+          <w:szCs w:val="26"/>
+        </w:rPr>
+        <w:t xml:space="preserve">[7] Gui-Rong Xue. Dikan Xing. Qiang Yang.Yong Yu Deep. </w:t>
+      </w:r>
+      <w:r>
+        <w:rPr>
+          <w:rFonts w:ascii="Times New Roman" w:hAnsi="Times New Roman" w:cs="Times New Roman"/>
+          <w:i/>
+          <w:iCs/>
+          <w:sz w:val="26"/>
+          <w:szCs w:val="26"/>
+        </w:rPr>
+        <w:t xml:space="preserve">Classification in Large-scale Text Hierarchies </w:t>
+      </w:r>
     </w:p>
     <w:p>
       <w:pPr>
@@ -7134,12 +8926,176 @@
       </w:hyperlink>
     </w:p>
   </w:footnote>
+  <w:footnote w:id="5">
+    <w:p>
+      <w:pPr>
+        <w:pStyle w:val="FootnoteText"/>
+      </w:pPr>
+      <w:r>
+        <w:rPr>
+          <w:rStyle w:val="FootnoteReference"/>
+        </w:rPr>
+        <w:footnoteRef/>
+      </w:r>
+      <w:r>
+        <w:t xml:space="preserve"> </w:t>
+      </w:r>
+      <w:r>
+        <w:t>http://en.wikipedia.org/wiki/Computer_science</w:t>
+      </w:r>
+    </w:p>
+    <w:p>
+      <w:pPr>
+        <w:pStyle w:val="FootnoteText"/>
+      </w:pPr>
+    </w:p>
+  </w:footnote>
 </w:footnotes>
 </file>
 
 <file path=word/numbering.xml><?xml version="1.0" encoding="utf-8"?>
 <w:numbering xmlns:ve="http://schemas.openxmlformats.org/markup-compatibility/2006" xmlns:o="urn:schemas-microsoft-com:office:office" xmlns:r="http://schemas.openxmlformats.org/officeDocument/2006/relationships" xmlns:m="http://schemas.openxmlformats.org/officeDocument/2006/math" xmlns:v="urn:schemas-microsoft-com:vml" xmlns:wp="http://schemas.openxmlformats.org/drawingml/2006/wordprocessingDrawing" xmlns:w10="urn:schemas-microsoft-com:office:word" xmlns:w="http://schemas.openxmlformats.org/wordprocessingml/2006/main" xmlns:wne="http://schemas.microsoft.com/office/word/2006/wordml">
   <w:abstractNum w:abstractNumId="0">
+    <w:nsid w:val="01E44629"/>
+    <w:multiLevelType w:val="hybridMultilevel"/>
+    <w:tmpl w:val="BE1E04EA"/>
+    <w:lvl w:ilvl="0" w:tplc="DF9CFB94">
+      <w:start w:val="1"/>
+      <w:numFmt w:val="bullet"/>
+      <w:lvlText w:val="-"/>
+      <w:lvlJc w:val="left"/>
+      <w:pPr>
+        <w:tabs>
+          <w:tab w:val="num" w:pos="720"/>
+        </w:tabs>
+        <w:ind w:left="720" w:hanging="360"/>
+      </w:pPr>
+      <w:rPr>
+        <w:rFonts w:ascii="Times New Roman" w:hAnsi="Times New Roman" w:hint="default"/>
+      </w:rPr>
+    </w:lvl>
+    <w:lvl w:ilvl="1" w:tplc="1DEA06F0" w:tentative="1">
+      <w:start w:val="1"/>
+      <w:numFmt w:val="bullet"/>
+      <w:lvlText w:val="-"/>
+      <w:lvlJc w:val="left"/>
+      <w:pPr>
+        <w:tabs>
+          <w:tab w:val="num" w:pos="1440"/>
+        </w:tabs>
+        <w:ind w:left="1440" w:hanging="360"/>
+      </w:pPr>
+      <w:rPr>
+        <w:rFonts w:ascii="Times New Roman" w:hAnsi="Times New Roman" w:hint="default"/>
+      </w:rPr>
+    </w:lvl>
+    <w:lvl w:ilvl="2" w:tplc="8A78C804" w:tentative="1">
+      <w:start w:val="1"/>
+      <w:numFmt w:val="bullet"/>
+      <w:lvlText w:val="-"/>
+      <w:lvlJc w:val="left"/>
+      <w:pPr>
+        <w:tabs>
+          <w:tab w:val="num" w:pos="2160"/>
+        </w:tabs>
+        <w:ind w:left="2160" w:hanging="360"/>
+      </w:pPr>
+      <w:rPr>
+        <w:rFonts w:ascii="Times New Roman" w:hAnsi="Times New Roman" w:hint="default"/>
+      </w:rPr>
+    </w:lvl>
+    <w:lvl w:ilvl="3" w:tplc="DDFE12E0" w:tentative="1">
+      <w:start w:val="1"/>
+      <w:numFmt w:val="bullet"/>
+      <w:lvlText w:val="-"/>
+      <w:lvlJc w:val="left"/>
+      <w:pPr>
+        <w:tabs>
+          <w:tab w:val="num" w:pos="2880"/>
+        </w:tabs>
+        <w:ind w:left="2880" w:hanging="360"/>
+      </w:pPr>
+      <w:rPr>
+        <w:rFonts w:ascii="Times New Roman" w:hAnsi="Times New Roman" w:hint="default"/>
+      </w:rPr>
+    </w:lvl>
+    <w:lvl w:ilvl="4" w:tplc="8D3EF82E" w:tentative="1">
+      <w:start w:val="1"/>
+      <w:numFmt w:val="bullet"/>
+      <w:lvlText w:val="-"/>
+      <w:lvlJc w:val="left"/>
+      <w:pPr>
+        <w:tabs>
+          <w:tab w:val="num" w:pos="3600"/>
+        </w:tabs>
+        <w:ind w:left="3600" w:hanging="360"/>
+      </w:pPr>
+      <w:rPr>
+        <w:rFonts w:ascii="Times New Roman" w:hAnsi="Times New Roman" w:hint="default"/>
+      </w:rPr>
+    </w:lvl>
+    <w:lvl w:ilvl="5" w:tplc="99B8A154" w:tentative="1">
+      <w:start w:val="1"/>
+      <w:numFmt w:val="bullet"/>
+      <w:lvlText w:val="-"/>
+      <w:lvlJc w:val="left"/>
+      <w:pPr>
+        <w:tabs>
+          <w:tab w:val="num" w:pos="4320"/>
+        </w:tabs>
+        <w:ind w:left="4320" w:hanging="360"/>
+      </w:pPr>
+      <w:rPr>
+        <w:rFonts w:ascii="Times New Roman" w:hAnsi="Times New Roman" w:hint="default"/>
+      </w:rPr>
+    </w:lvl>
+    <w:lvl w:ilvl="6" w:tplc="992A7EFA" w:tentative="1">
+      <w:start w:val="1"/>
+      <w:numFmt w:val="bullet"/>
+      <w:lvlText w:val="-"/>
+      <w:lvlJc w:val="left"/>
+      <w:pPr>
+        <w:tabs>
+          <w:tab w:val="num" w:pos="5040"/>
+        </w:tabs>
+        <w:ind w:left="5040" w:hanging="360"/>
+      </w:pPr>
+      <w:rPr>
+        <w:rFonts w:ascii="Times New Roman" w:hAnsi="Times New Roman" w:hint="default"/>
+      </w:rPr>
+    </w:lvl>
+    <w:lvl w:ilvl="7" w:tplc="C37AA1F0" w:tentative="1">
+      <w:start w:val="1"/>
+      <w:numFmt w:val="bullet"/>
+      <w:lvlText w:val="-"/>
+      <w:lvlJc w:val="left"/>
+      <w:pPr>
+        <w:tabs>
+          <w:tab w:val="num" w:pos="5760"/>
+        </w:tabs>
+        <w:ind w:left="5760" w:hanging="360"/>
+      </w:pPr>
+      <w:rPr>
+        <w:rFonts w:ascii="Times New Roman" w:hAnsi="Times New Roman" w:hint="default"/>
+      </w:rPr>
+    </w:lvl>
+    <w:lvl w:ilvl="8" w:tplc="E6087358" w:tentative="1">
+      <w:start w:val="1"/>
+      <w:numFmt w:val="bullet"/>
+      <w:lvlText w:val="-"/>
+      <w:lvlJc w:val="left"/>
+      <w:pPr>
+        <w:tabs>
+          <w:tab w:val="num" w:pos="6480"/>
+        </w:tabs>
+        <w:ind w:left="6480" w:hanging="360"/>
+      </w:pPr>
+      <w:rPr>
+        <w:rFonts w:ascii="Times New Roman" w:hAnsi="Times New Roman" w:hint="default"/>
+      </w:rPr>
+    </w:lvl>
+  </w:abstractNum>
+  <w:abstractNum w:abstractNumId="1">
     <w:nsid w:val="07575375"/>
     <w:multiLevelType w:val="hybridMultilevel"/>
     <w:tmpl w:val="E7402EBA"/>
@@ -7251,7 +9207,7 @@
       </w:rPr>
     </w:lvl>
   </w:abstractNum>
-  <w:abstractNum w:abstractNumId="1">
+  <w:abstractNum w:abstractNumId="2">
     <w:nsid w:val="12B55920"/>
     <w:multiLevelType w:val="hybridMultilevel"/>
     <w:tmpl w:val="E09C562C"/>
@@ -7363,7 +9319,7 @@
       </w:rPr>
     </w:lvl>
   </w:abstractNum>
-  <w:abstractNum w:abstractNumId="2">
+  <w:abstractNum w:abstractNumId="3">
     <w:nsid w:val="1E170BA7"/>
     <w:multiLevelType w:val="hybridMultilevel"/>
     <w:tmpl w:val="55726794"/>
@@ -7476,7 +9432,7 @@
       </w:rPr>
     </w:lvl>
   </w:abstractNum>
-  <w:abstractNum w:abstractNumId="3">
+  <w:abstractNum w:abstractNumId="4">
     <w:nsid w:val="21295DE8"/>
     <w:multiLevelType w:val="hybridMultilevel"/>
     <w:tmpl w:val="716C9FCE"/>
@@ -7588,7 +9544,7 @@
       </w:rPr>
     </w:lvl>
   </w:abstractNum>
-  <w:abstractNum w:abstractNumId="4">
+  <w:abstractNum w:abstractNumId="5">
     <w:nsid w:val="21451D0E"/>
     <w:multiLevelType w:val="hybridMultilevel"/>
     <w:tmpl w:val="92EA9C2E"/>
@@ -7701,7 +9657,7 @@
       </w:rPr>
     </w:lvl>
   </w:abstractNum>
-  <w:abstractNum w:abstractNumId="5">
+  <w:abstractNum w:abstractNumId="6">
     <w:nsid w:val="295B4C3B"/>
     <w:multiLevelType w:val="multilevel"/>
     <w:tmpl w:val="0409001F"/>
@@ -7790,7 +9746,7 @@
       </w:pPr>
     </w:lvl>
   </w:abstractNum>
-  <w:abstractNum w:abstractNumId="6">
+  <w:abstractNum w:abstractNumId="7">
     <w:nsid w:val="2B97755A"/>
     <w:multiLevelType w:val="multilevel"/>
     <w:tmpl w:val="8B0CE9C8"/>
@@ -7903,7 +9859,7 @@
       </w:rPr>
     </w:lvl>
   </w:abstractNum>
-  <w:abstractNum w:abstractNumId="7">
+  <w:abstractNum w:abstractNumId="8">
     <w:nsid w:val="2E7A2B8F"/>
     <w:multiLevelType w:val="hybridMultilevel"/>
     <w:tmpl w:val="B7281684"/>
@@ -8016,7 +9972,7 @@
       </w:rPr>
     </w:lvl>
   </w:abstractNum>
-  <w:abstractNum w:abstractNumId="8">
+  <w:abstractNum w:abstractNumId="9">
     <w:nsid w:val="34C641AD"/>
     <w:multiLevelType w:val="multilevel"/>
     <w:tmpl w:val="0409001F"/>
@@ -8129,7 +10085,7 @@
       </w:rPr>
     </w:lvl>
   </w:abstractNum>
-  <w:abstractNum w:abstractNumId="9">
+  <w:abstractNum w:abstractNumId="10">
     <w:nsid w:val="362C7E05"/>
     <w:multiLevelType w:val="multilevel"/>
     <w:tmpl w:val="817ACC1E"/>
@@ -8247,7 +10203,147 @@
       </w:rPr>
     </w:lvl>
   </w:abstractNum>
-  <w:abstractNum w:abstractNumId="10">
+  <w:abstractNum w:abstractNumId="11">
+    <w:nsid w:val="42B32000"/>
+    <w:multiLevelType w:val="hybridMultilevel"/>
+    <w:tmpl w:val="BCA219AC"/>
+    <w:lvl w:ilvl="0" w:tplc="5F2A51C4">
+      <w:start w:val="1"/>
+      <w:numFmt w:val="bullet"/>
+      <w:lvlText w:val=""/>
+      <w:lvlJc w:val="left"/>
+      <w:pPr>
+        <w:tabs>
+          <w:tab w:val="num" w:pos="720"/>
+        </w:tabs>
+        <w:ind w:left="720" w:hanging="360"/>
+      </w:pPr>
+      <w:rPr>
+        <w:rFonts w:ascii="Wingdings 2" w:hAnsi="Wingdings 2" w:hint="default"/>
+      </w:rPr>
+    </w:lvl>
+    <w:lvl w:ilvl="1" w:tplc="4E1AA132" w:tentative="1">
+      <w:start w:val="1"/>
+      <w:numFmt w:val="bullet"/>
+      <w:lvlText w:val=""/>
+      <w:lvlJc w:val="left"/>
+      <w:pPr>
+        <w:tabs>
+          <w:tab w:val="num" w:pos="1440"/>
+        </w:tabs>
+        <w:ind w:left="1440" w:hanging="360"/>
+      </w:pPr>
+      <w:rPr>
+        <w:rFonts w:ascii="Wingdings 2" w:hAnsi="Wingdings 2" w:hint="default"/>
+      </w:rPr>
+    </w:lvl>
+    <w:lvl w:ilvl="2" w:tplc="78F24DD8" w:tentative="1">
+      <w:start w:val="1"/>
+      <w:numFmt w:val="bullet"/>
+      <w:lvlText w:val=""/>
+      <w:lvlJc w:val="left"/>
+      <w:pPr>
+        <w:tabs>
+          <w:tab w:val="num" w:pos="2160"/>
+        </w:tabs>
+        <w:ind w:left="2160" w:hanging="360"/>
+      </w:pPr>
+      <w:rPr>
+        <w:rFonts w:ascii="Wingdings 2" w:hAnsi="Wingdings 2" w:hint="default"/>
+      </w:rPr>
+    </w:lvl>
+    <w:lvl w:ilvl="3" w:tplc="DB0ABD66" w:tentative="1">
+      <w:start w:val="1"/>
+      <w:numFmt w:val="bullet"/>
+      <w:lvlText w:val=""/>
+      <w:lvlJc w:val="left"/>
+      <w:pPr>
+        <w:tabs>
+          <w:tab w:val="num" w:pos="2880"/>
+        </w:tabs>
+        <w:ind w:left="2880" w:hanging="360"/>
+      </w:pPr>
+      <w:rPr>
+        <w:rFonts w:ascii="Wingdings 2" w:hAnsi="Wingdings 2" w:hint="default"/>
+      </w:rPr>
+    </w:lvl>
+    <w:lvl w:ilvl="4" w:tplc="95C4181E" w:tentative="1">
+      <w:start w:val="1"/>
+      <w:numFmt w:val="bullet"/>
+      <w:lvlText w:val=""/>
+      <w:lvlJc w:val="left"/>
+      <w:pPr>
+        <w:tabs>
+          <w:tab w:val="num" w:pos="3600"/>
+        </w:tabs>
+        <w:ind w:left="3600" w:hanging="360"/>
+      </w:pPr>
+      <w:rPr>
+        <w:rFonts w:ascii="Wingdings 2" w:hAnsi="Wingdings 2" w:hint="default"/>
+      </w:rPr>
+    </w:lvl>
+    <w:lvl w:ilvl="5" w:tplc="A28ED042" w:tentative="1">
+      <w:start w:val="1"/>
+      <w:numFmt w:val="bullet"/>
+      <w:lvlText w:val=""/>
+      <w:lvlJc w:val="left"/>
+      <w:pPr>
+        <w:tabs>
+          <w:tab w:val="num" w:pos="4320"/>
+        </w:tabs>
+        <w:ind w:left="4320" w:hanging="360"/>
+      </w:pPr>
+      <w:rPr>
+        <w:rFonts w:ascii="Wingdings 2" w:hAnsi="Wingdings 2" w:hint="default"/>
+      </w:rPr>
+    </w:lvl>
+    <w:lvl w:ilvl="6" w:tplc="F328CCCE" w:tentative="1">
+      <w:start w:val="1"/>
+      <w:numFmt w:val="bullet"/>
+      <w:lvlText w:val=""/>
+      <w:lvlJc w:val="left"/>
+      <w:pPr>
+        <w:tabs>
+          <w:tab w:val="num" w:pos="5040"/>
+        </w:tabs>
+        <w:ind w:left="5040" w:hanging="360"/>
+      </w:pPr>
+      <w:rPr>
+        <w:rFonts w:ascii="Wingdings 2" w:hAnsi="Wingdings 2" w:hint="default"/>
+      </w:rPr>
+    </w:lvl>
+    <w:lvl w:ilvl="7" w:tplc="96B415A8" w:tentative="1">
+      <w:start w:val="1"/>
+      <w:numFmt w:val="bullet"/>
+      <w:lvlText w:val=""/>
+      <w:lvlJc w:val="left"/>
+      <w:pPr>
+        <w:tabs>
+          <w:tab w:val="num" w:pos="5760"/>
+        </w:tabs>
+        <w:ind w:left="5760" w:hanging="360"/>
+      </w:pPr>
+      <w:rPr>
+        <w:rFonts w:ascii="Wingdings 2" w:hAnsi="Wingdings 2" w:hint="default"/>
+      </w:rPr>
+    </w:lvl>
+    <w:lvl w:ilvl="8" w:tplc="2702E7F4" w:tentative="1">
+      <w:start w:val="1"/>
+      <w:numFmt w:val="bullet"/>
+      <w:lvlText w:val=""/>
+      <w:lvlJc w:val="left"/>
+      <w:pPr>
+        <w:tabs>
+          <w:tab w:val="num" w:pos="6480"/>
+        </w:tabs>
+        <w:ind w:left="6480" w:hanging="360"/>
+      </w:pPr>
+      <w:rPr>
+        <w:rFonts w:ascii="Wingdings 2" w:hAnsi="Wingdings 2" w:hint="default"/>
+      </w:rPr>
+    </w:lvl>
+  </w:abstractNum>
+  <w:abstractNum w:abstractNumId="12">
     <w:nsid w:val="4A642A48"/>
     <w:multiLevelType w:val="multilevel"/>
     <w:tmpl w:val="AEF20C88"/>
@@ -8360,7 +10456,7 @@
       </w:rPr>
     </w:lvl>
   </w:abstractNum>
-  <w:abstractNum w:abstractNumId="11">
+  <w:abstractNum w:abstractNumId="13">
     <w:nsid w:val="4EA97FA3"/>
     <w:multiLevelType w:val="multilevel"/>
     <w:tmpl w:val="CD6665FE"/>
@@ -8473,7 +10569,7 @@
       </w:rPr>
     </w:lvl>
   </w:abstractNum>
-  <w:abstractNum w:abstractNumId="12">
+  <w:abstractNum w:abstractNumId="14">
     <w:nsid w:val="6A480DEA"/>
     <w:multiLevelType w:val="hybridMultilevel"/>
     <w:tmpl w:val="D7A806C6"/>
@@ -8585,7 +10681,7 @@
       </w:rPr>
     </w:lvl>
   </w:abstractNum>
-  <w:abstractNum w:abstractNumId="13">
+  <w:abstractNum w:abstractNumId="15">
     <w:nsid w:val="6E226131"/>
     <w:multiLevelType w:val="hybridMultilevel"/>
     <w:tmpl w:val="E3E0B510"/>
@@ -8697,7 +10793,7 @@
       </w:rPr>
     </w:lvl>
   </w:abstractNum>
-  <w:abstractNum w:abstractNumId="14">
+  <w:abstractNum w:abstractNumId="16">
     <w:nsid w:val="7D0173C0"/>
     <w:multiLevelType w:val="hybridMultilevel"/>
     <w:tmpl w:val="C166F986"/>
@@ -8810,50 +10906,172 @@
       </w:rPr>
     </w:lvl>
   </w:abstractNum>
+  <w:abstractNum w:abstractNumId="17">
+    <w:nsid w:val="7D8E13DC"/>
+    <w:multiLevelType w:val="hybridMultilevel"/>
+    <w:tmpl w:val="648250DE"/>
+    <w:lvl w:ilvl="0" w:tplc="93C0D9C8">
+      <w:numFmt w:val="bullet"/>
+      <w:lvlText w:val="-"/>
+      <w:lvlJc w:val="left"/>
+      <w:pPr>
+        <w:ind w:left="1080" w:hanging="360"/>
+      </w:pPr>
+      <w:rPr>
+        <w:rFonts w:ascii="Times New Roman" w:eastAsiaTheme="minorEastAsia" w:hAnsi="Times New Roman" w:cs="Times New Roman" w:hint="default"/>
+        <w:sz w:val="26"/>
+      </w:rPr>
+    </w:lvl>
+    <w:lvl w:ilvl="1" w:tplc="04090003" w:tentative="1">
+      <w:start w:val="1"/>
+      <w:numFmt w:val="bullet"/>
+      <w:lvlText w:val="o"/>
+      <w:lvlJc w:val="left"/>
+      <w:pPr>
+        <w:ind w:left="1800" w:hanging="360"/>
+      </w:pPr>
+      <w:rPr>
+        <w:rFonts w:ascii="Courier New" w:hAnsi="Courier New" w:cs="Courier New" w:hint="default"/>
+      </w:rPr>
+    </w:lvl>
+    <w:lvl w:ilvl="2" w:tplc="04090005" w:tentative="1">
+      <w:start w:val="1"/>
+      <w:numFmt w:val="bullet"/>
+      <w:lvlText w:val=""/>
+      <w:lvlJc w:val="left"/>
+      <w:pPr>
+        <w:ind w:left="2520" w:hanging="360"/>
+      </w:pPr>
+      <w:rPr>
+        <w:rFonts w:ascii="Wingdings" w:hAnsi="Wingdings" w:hint="default"/>
+      </w:rPr>
+    </w:lvl>
+    <w:lvl w:ilvl="3" w:tplc="04090001" w:tentative="1">
+      <w:start w:val="1"/>
+      <w:numFmt w:val="bullet"/>
+      <w:lvlText w:val=""/>
+      <w:lvlJc w:val="left"/>
+      <w:pPr>
+        <w:ind w:left="3240" w:hanging="360"/>
+      </w:pPr>
+      <w:rPr>
+        <w:rFonts w:ascii="Symbol" w:hAnsi="Symbol" w:hint="default"/>
+      </w:rPr>
+    </w:lvl>
+    <w:lvl w:ilvl="4" w:tplc="04090003" w:tentative="1">
+      <w:start w:val="1"/>
+      <w:numFmt w:val="bullet"/>
+      <w:lvlText w:val="o"/>
+      <w:lvlJc w:val="left"/>
+      <w:pPr>
+        <w:ind w:left="3960" w:hanging="360"/>
+      </w:pPr>
+      <w:rPr>
+        <w:rFonts w:ascii="Courier New" w:hAnsi="Courier New" w:cs="Courier New" w:hint="default"/>
+      </w:rPr>
+    </w:lvl>
+    <w:lvl w:ilvl="5" w:tplc="04090005" w:tentative="1">
+      <w:start w:val="1"/>
+      <w:numFmt w:val="bullet"/>
+      <w:lvlText w:val=""/>
+      <w:lvlJc w:val="left"/>
+      <w:pPr>
+        <w:ind w:left="4680" w:hanging="360"/>
+      </w:pPr>
+      <w:rPr>
+        <w:rFonts w:ascii="Wingdings" w:hAnsi="Wingdings" w:hint="default"/>
+      </w:rPr>
+    </w:lvl>
+    <w:lvl w:ilvl="6" w:tplc="04090001" w:tentative="1">
+      <w:start w:val="1"/>
+      <w:numFmt w:val="bullet"/>
+      <w:lvlText w:val=""/>
+      <w:lvlJc w:val="left"/>
+      <w:pPr>
+        <w:ind w:left="5400" w:hanging="360"/>
+      </w:pPr>
+      <w:rPr>
+        <w:rFonts w:ascii="Symbol" w:hAnsi="Symbol" w:hint="default"/>
+      </w:rPr>
+    </w:lvl>
+    <w:lvl w:ilvl="7" w:tplc="04090003" w:tentative="1">
+      <w:start w:val="1"/>
+      <w:numFmt w:val="bullet"/>
+      <w:lvlText w:val="o"/>
+      <w:lvlJc w:val="left"/>
+      <w:pPr>
+        <w:ind w:left="6120" w:hanging="360"/>
+      </w:pPr>
+      <w:rPr>
+        <w:rFonts w:ascii="Courier New" w:hAnsi="Courier New" w:cs="Courier New" w:hint="default"/>
+      </w:rPr>
+    </w:lvl>
+    <w:lvl w:ilvl="8" w:tplc="04090005" w:tentative="1">
+      <w:start w:val="1"/>
+      <w:numFmt w:val="bullet"/>
+      <w:lvlText w:val=""/>
+      <w:lvlJc w:val="left"/>
+      <w:pPr>
+        <w:ind w:left="6840" w:hanging="360"/>
+      </w:pPr>
+      <w:rPr>
+        <w:rFonts w:ascii="Wingdings" w:hAnsi="Wingdings" w:hint="default"/>
+      </w:rPr>
+    </w:lvl>
+  </w:abstractNum>
   <w:num w:numId="1">
+    <w:abstractNumId w:val="6"/>
+  </w:num>
+  <w:num w:numId="2">
+    <w:abstractNumId w:val="15"/>
+  </w:num>
+  <w:num w:numId="3">
+    <w:abstractNumId w:val="14"/>
+  </w:num>
+  <w:num w:numId="4">
+    <w:abstractNumId w:val="3"/>
+  </w:num>
+  <w:num w:numId="5">
+    <w:abstractNumId w:val="2"/>
+  </w:num>
+  <w:num w:numId="6">
     <w:abstractNumId w:val="5"/>
   </w:num>
-  <w:num w:numId="2">
+  <w:num w:numId="7">
+    <w:abstractNumId w:val="16"/>
+  </w:num>
+  <w:num w:numId="8">
+    <w:abstractNumId w:val="4"/>
+  </w:num>
+  <w:num w:numId="9">
+    <w:abstractNumId w:val="10"/>
+  </w:num>
+  <w:num w:numId="10">
+    <w:abstractNumId w:val="8"/>
+  </w:num>
+  <w:num w:numId="11">
+    <w:abstractNumId w:val="1"/>
+  </w:num>
+  <w:num w:numId="12">
+    <w:abstractNumId w:val="9"/>
+  </w:num>
+  <w:num w:numId="13">
+    <w:abstractNumId w:val="12"/>
+  </w:num>
+  <w:num w:numId="14">
     <w:abstractNumId w:val="13"/>
   </w:num>
-  <w:num w:numId="3">
-    <w:abstractNumId w:val="12"/>
-  </w:num>
-  <w:num w:numId="4">
-    <w:abstractNumId w:val="2"/>
-  </w:num>
-  <w:num w:numId="5">
-    <w:abstractNumId w:val="1"/>
-  </w:num>
-  <w:num w:numId="6">
-    <w:abstractNumId w:val="4"/>
-  </w:num>
-  <w:num w:numId="7">
-    <w:abstractNumId w:val="14"/>
-  </w:num>
-  <w:num w:numId="8">
-    <w:abstractNumId w:val="3"/>
-  </w:num>
-  <w:num w:numId="9">
-    <w:abstractNumId w:val="9"/>
-  </w:num>
-  <w:num w:numId="10">
+  <w:num w:numId="15">
     <w:abstractNumId w:val="7"/>
   </w:num>
-  <w:num w:numId="11">
+  <w:num w:numId="16">
+    <w:abstractNumId w:val="11"/>
+  </w:num>
+  <w:num w:numId="17">
     <w:abstractNumId w:val="0"/>
   </w:num>
-  <w:num w:numId="12">
-    <w:abstractNumId w:val="8"/>
-  </w:num>
-  <w:num w:numId="13">
-    <w:abstractNumId w:val="10"/>
-  </w:num>
-  <w:num w:numId="14">
-    <w:abstractNumId w:val="11"/>
-  </w:num>
-  <w:num w:numId="15">
-    <w:abstractNumId w:val="6"/>
+  <w:num w:numId="18">
+    <w:abstractNumId w:val="17"/>
   </w:num>
 </w:numbering>
 </file>
@@ -9069,7 +11287,6 @@
   <w:style w:type="character" w:default="1" w:styleId="DefaultParagraphFont">
     <w:name w:val="Default Paragraph Font"/>
     <w:uiPriority w:val="1"/>
-    <w:semiHidden/>
     <w:unhideWhenUsed/>
   </w:style>
   <w:style w:type="table" w:default="1" w:styleId="TableNormal">
@@ -9598,7 +11815,7 @@
 </file>
 
 <file path=customXml/itemProps1.xml><?xml version="1.0" encoding="utf-8"?>
-<ds:datastoreItem xmlns:ds="http://schemas.openxmlformats.org/officeDocument/2006/customXml" ds:itemID="{F2201086-B2A1-4FA9-9734-5840AF8379CB}">
+<ds:datastoreItem xmlns:ds="http://schemas.openxmlformats.org/officeDocument/2006/customXml" ds:itemID="{253016B1-6B0C-47D5-8E8A-0DB4BF599FF6}">
   <ds:schemaRefs>
     <ds:schemaRef ds:uri="http://schemas.openxmlformats.org/officeDocument/2006/bibliography"/>
   </ds:schemaRefs>

</xml_diff>

<commit_message>
update Khung đề cương tốt nghiệp.docx
</commit_message>
<xml_diff>
--- a/Outline thesis/De cuong/Khung đề cương tốt nghiệp.docx
+++ b/Outline thesis/De cuong/Khung đề cương tốt nghiệp.docx
@@ -4,18 +4,18 @@
   <w:body>
     <w:p>
       <w:pPr>
-        <w:jc w:val="both"/>
-        <w:rPr>
-          <w:rFonts w:ascii="Times New Roman" w:hAnsi="Times New Roman" w:cs="Times New Roman"/>
-          <w:sz w:val="26"/>
-          <w:szCs w:val="26"/>
-        </w:rPr>
-      </w:pPr>
-      <w:r>
-        <w:rPr>
-          <w:rFonts w:ascii="Times New Roman" w:hAnsi="Times New Roman" w:cs="Times New Roman"/>
-          <w:sz w:val="26"/>
-          <w:szCs w:val="26"/>
+        <w:jc w:val="center"/>
+        <w:rPr>
+          <w:rFonts w:ascii="Times New Roman" w:hAnsi="Times New Roman" w:cs="Times New Roman"/>
+          <w:sz w:val="36"/>
+          <w:szCs w:val="36"/>
+        </w:rPr>
+      </w:pPr>
+      <w:r>
+        <w:rPr>
+          <w:rFonts w:ascii="Times New Roman" w:hAnsi="Times New Roman" w:cs="Times New Roman"/>
+          <w:sz w:val="36"/>
+          <w:szCs w:val="36"/>
         </w:rPr>
         <w:t>ĐỀ CƯƠNG ĐỀ TÀI TỐT NGHIỆP</w:t>
       </w:r>
@@ -155,7 +155,7 @@
                 <w:noProof/>
                 <w:webHidden/>
               </w:rPr>
-              <w:t>1</w:t>
+              <w:t>2</w:t>
             </w:r>
             <w:r>
               <w:rPr>
@@ -977,7 +977,7 @@
                 <w:noProof/>
                 <w:webHidden/>
               </w:rPr>
-              <w:t>5</w:t>
+              <w:t>6</w:t>
             </w:r>
             <w:r>
               <w:rPr>
@@ -1063,7 +1063,7 @@
                 <w:noProof/>
                 <w:webHidden/>
               </w:rPr>
-              <w:t>8</w:t>
+              <w:t>10</w:t>
             </w:r>
             <w:r>
               <w:rPr>
@@ -1149,7 +1149,7 @@
                 <w:noProof/>
                 <w:webHidden/>
               </w:rPr>
-              <w:t>11</w:t>
+              <w:t>12</w:t>
             </w:r>
             <w:r>
               <w:rPr>
@@ -1235,7 +1235,7 @@
                 <w:noProof/>
                 <w:webHidden/>
               </w:rPr>
-              <w:t>11</w:t>
+              <w:t>12</w:t>
             </w:r>
             <w:r>
               <w:rPr>
@@ -1321,7 +1321,7 @@
                 <w:noProof/>
                 <w:webHidden/>
               </w:rPr>
-              <w:t>11</w:t>
+              <w:t>14</w:t>
             </w:r>
             <w:r>
               <w:rPr>
@@ -1407,7 +1407,7 @@
                 <w:noProof/>
                 <w:webHidden/>
               </w:rPr>
-              <w:t>13</w:t>
+              <w:t>16</w:t>
             </w:r>
             <w:r>
               <w:rPr>
@@ -1493,7 +1493,7 @@
                 <w:noProof/>
                 <w:webHidden/>
               </w:rPr>
-              <w:t>13</w:t>
+              <w:t>16</w:t>
             </w:r>
             <w:r>
               <w:rPr>
@@ -1907,7 +1907,63 @@
           <w:sz w:val="26"/>
           <w:szCs w:val="26"/>
         </w:rPr>
-        <w:t xml:space="preserve">  khi người dùng tra cứu một bài báo khoa học thì kết quả trả về từ hệ thống bao gồm thông tin về tác giả, nhan đề, nơi công bố, nhà xuất bản, tóm tắt của bài báo, phần tham khảo và đường dẫn để truy cập hoặc tải tài liệu đó về (ACM và IEEEXplore đòi hỏi người dùng phải đăng ký làm thành viên và phải có trả phí). Vấn đề đặt ra của đề tài là xây dựng cơ sở dữ liệu về thông tin của các bài báo từ các thư viện trực tuyến này qua đó làm cơ sở để xây dựng các hệ thống tìm kiếm tra cứu thông tin bài báo khoa học. </w:t>
+        <w:t xml:space="preserve">  khi người dùng tra cứu một bài báo khoa học thì kết quả trả về từ hệ thống bao gồm thông tin về tác giả, </w:t>
+      </w:r>
+      <w:r>
+        <w:rPr>
+          <w:rFonts w:ascii="Times New Roman" w:hAnsi="Times New Roman" w:cs="Times New Roman"/>
+          <w:sz w:val="26"/>
+          <w:szCs w:val="26"/>
+        </w:rPr>
+        <w:t>tiêu</w:t>
+      </w:r>
+      <w:r>
+        <w:rPr>
+          <w:rFonts w:ascii="Times New Roman" w:hAnsi="Times New Roman" w:cs="Times New Roman"/>
+          <w:sz w:val="26"/>
+          <w:szCs w:val="26"/>
+        </w:rPr>
+        <w:t xml:space="preserve"> đề, nơi công bố, nhà xuất bản, tóm tắt của bài báo, phần tham khảo và đường dẫn để truy cập hoặc tải tài liệu đó về (</w:t>
+      </w:r>
+      <w:r>
+        <w:rPr>
+          <w:rFonts w:ascii="Times New Roman" w:hAnsi="Times New Roman" w:cs="Times New Roman"/>
+          <w:sz w:val="26"/>
+          <w:szCs w:val="26"/>
+        </w:rPr>
+        <w:t xml:space="preserve">đối với hai thư viện số </w:t>
+      </w:r>
+      <w:r>
+        <w:rPr>
+          <w:rFonts w:ascii="Times New Roman" w:hAnsi="Times New Roman" w:cs="Times New Roman"/>
+          <w:sz w:val="26"/>
+          <w:szCs w:val="26"/>
+        </w:rPr>
+        <w:t>ACM và IEEEXplore đòi hỏi người dùng phải đăng ký làm thành viên và phải trả phí</w:t>
+      </w:r>
+      <w:r>
+        <w:rPr>
+          <w:rFonts w:ascii="Times New Roman" w:hAnsi="Times New Roman" w:cs="Times New Roman"/>
+          <w:sz w:val="26"/>
+          <w:szCs w:val="26"/>
+        </w:rPr>
+        <w:t xml:space="preserve"> trước khi tải</w:t>
+      </w:r>
+      <w:r>
+        <w:rPr>
+          <w:rFonts w:ascii="Times New Roman" w:hAnsi="Times New Roman" w:cs="Times New Roman"/>
+          <w:sz w:val="26"/>
+          <w:szCs w:val="26"/>
+        </w:rPr>
+        <w:t xml:space="preserve"> về</w:t>
+      </w:r>
+      <w:r>
+        <w:rPr>
+          <w:rFonts w:ascii="Times New Roman" w:hAnsi="Times New Roman" w:cs="Times New Roman"/>
+          <w:sz w:val="26"/>
+          <w:szCs w:val="26"/>
+        </w:rPr>
+        <w:t xml:space="preserve">). Vấn đề đặt ra của đề tài là xây dựng cơ sở dữ liệu về thông tin của các bài báo từ các thư viện trực tuyến này qua đó làm cơ sở để xây dựng các hệ thống tìm kiếm tra cứu thông tin bài báo khoa học. </w:t>
       </w:r>
     </w:p>
     <w:p>
@@ -2024,7 +2080,24 @@
           <w:szCs w:val="26"/>
           <w:lang w:val="vi-VN"/>
         </w:rPr>
-        <w:t>ựng một cơ sở dữ liệu chỉ mục của các bài báo khoa học từ nhiều nguồn khác nhau.</w:t>
+        <w:t>ựng một cơ sở dữ liệu chỉ mục của các bài báo khoa học từ nhiều nguồ</w:t>
+      </w:r>
+      <w:r>
+        <w:rPr>
+          <w:rFonts w:ascii="Times New Roman" w:hAnsi="Times New Roman" w:cs="Times New Roman"/>
+          <w:sz w:val="26"/>
+          <w:szCs w:val="26"/>
+          <w:lang w:val="vi-VN"/>
+        </w:rPr>
+        <w:t>n khác nhau</w:t>
+      </w:r>
+      <w:r>
+        <w:rPr>
+          <w:rFonts w:ascii="Times New Roman" w:hAnsi="Times New Roman" w:cs="Times New Roman"/>
+          <w:sz w:val="26"/>
+          <w:szCs w:val="26"/>
+        </w:rPr>
+        <w:t xml:space="preserve"> từ các thư viện số.</w:t>
       </w:r>
     </w:p>
     <w:p>
@@ -2047,7 +2120,23 @@
           <w:sz w:val="26"/>
           <w:szCs w:val="26"/>
         </w:rPr>
-        <w:t>Phân loại các bài báo sau khi hệ thống thu thập về theo từng chuyên mục chuyên đề đã được định nghĩa trước.</w:t>
+        <w:t>Phân loại các bài báo sau khi hệ thống thu thập về theo từng chuyên mục</w:t>
+      </w:r>
+      <w:r>
+        <w:rPr>
+          <w:rFonts w:ascii="Times New Roman" w:hAnsi="Times New Roman" w:cs="Times New Roman"/>
+          <w:sz w:val="26"/>
+          <w:szCs w:val="26"/>
+        </w:rPr>
+        <w:t>,</w:t>
+      </w:r>
+      <w:r>
+        <w:rPr>
+          <w:rFonts w:ascii="Times New Roman" w:hAnsi="Times New Roman" w:cs="Times New Roman"/>
+          <w:sz w:val="26"/>
+          <w:szCs w:val="26"/>
+        </w:rPr>
+        <w:t xml:space="preserve"> chuyên đề đã được định nghĩa trước.</w:t>
       </w:r>
     </w:p>
     <w:p>
@@ -2160,7 +2249,7 @@
     <w:p>
       <w:pPr>
         <w:pStyle w:val="ListParagraph"/>
-        <w:ind w:left="360"/>
+        <w:ind w:left="360" w:firstLine="360"/>
         <w:jc w:val="both"/>
         <w:rPr>
           <w:rFonts w:ascii="Times New Roman" w:hAnsi="Times New Roman" w:cs="Times New Roman"/>
@@ -2216,7 +2305,92 @@
           <w:sz w:val="26"/>
           <w:szCs w:val="26"/>
         </w:rPr>
-        <w:t>DL(Association for Computing Machinery Digital Library</w:t>
+        <w:t>DL(</w:t>
+      </w:r>
+      <w:r>
+        <w:rPr>
+          <w:rFonts w:ascii="Times New Roman" w:hAnsi="Times New Roman" w:cs="Times New Roman"/>
+          <w:b/>
+          <w:sz w:val="26"/>
+          <w:szCs w:val="26"/>
+        </w:rPr>
+        <w:t>A</w:t>
+      </w:r>
+      <w:r>
+        <w:rPr>
+          <w:rFonts w:ascii="Times New Roman" w:hAnsi="Times New Roman" w:cs="Times New Roman"/>
+          <w:sz w:val="26"/>
+          <w:szCs w:val="26"/>
+        </w:rPr>
+        <w:t xml:space="preserve">ssociation for </w:t>
+      </w:r>
+      <w:r>
+        <w:rPr>
+          <w:rFonts w:ascii="Times New Roman" w:hAnsi="Times New Roman" w:cs="Times New Roman"/>
+          <w:b/>
+          <w:sz w:val="26"/>
+          <w:szCs w:val="26"/>
+        </w:rPr>
+        <w:t>C</w:t>
+      </w:r>
+      <w:r>
+        <w:rPr>
+          <w:rFonts w:ascii="Times New Roman" w:hAnsi="Times New Roman" w:cs="Times New Roman"/>
+          <w:sz w:val="26"/>
+          <w:szCs w:val="26"/>
+        </w:rPr>
+        <w:t xml:space="preserve">omputing </w:t>
+      </w:r>
+      <w:r>
+        <w:rPr>
+          <w:rFonts w:ascii="Times New Roman" w:hAnsi="Times New Roman" w:cs="Times New Roman"/>
+          <w:b/>
+          <w:sz w:val="26"/>
+          <w:szCs w:val="26"/>
+        </w:rPr>
+        <w:t>M</w:t>
+      </w:r>
+      <w:r>
+        <w:rPr>
+          <w:rFonts w:ascii="Times New Roman" w:hAnsi="Times New Roman" w:cs="Times New Roman"/>
+          <w:sz w:val="26"/>
+          <w:szCs w:val="26"/>
+        </w:rPr>
+        <w:t xml:space="preserve">achinery </w:t>
+      </w:r>
+      <w:r>
+        <w:rPr>
+          <w:rFonts w:ascii="Times New Roman" w:hAnsi="Times New Roman" w:cs="Times New Roman"/>
+          <w:b/>
+          <w:sz w:val="26"/>
+          <w:szCs w:val="26"/>
+        </w:rPr>
+        <w:t>D</w:t>
+      </w:r>
+      <w:r>
+        <w:rPr>
+          <w:rFonts w:ascii="Times New Roman" w:hAnsi="Times New Roman" w:cs="Times New Roman"/>
+          <w:sz w:val="26"/>
+          <w:szCs w:val="26"/>
+        </w:rPr>
+        <w:t xml:space="preserve">igital </w:t>
+      </w:r>
+      <w:r>
+        <w:rPr>
+          <w:rFonts w:ascii="Times New Roman" w:hAnsi="Times New Roman" w:cs="Times New Roman"/>
+          <w:b/>
+          <w:sz w:val="26"/>
+          <w:szCs w:val="26"/>
+        </w:rPr>
+        <w:t>L</w:t>
+      </w:r>
+      <w:r>
+        <w:rPr>
+          <w:rFonts w:ascii="Times New Roman" w:hAnsi="Times New Roman" w:cs="Times New Roman"/>
+          <w:sz w:val="26"/>
+          <w:szCs w:val="26"/>
+        </w:rPr>
+        <w:t>ibrary</w:t>
       </w:r>
       <w:r>
         <w:rPr>
@@ -2247,10 +2421,36 @@
       <w:r>
         <w:rPr>
           <w:rFonts w:ascii="Times New Roman" w:hAnsi="Times New Roman" w:cs="Times New Roman"/>
-          <w:sz w:val="26"/>
-          <w:szCs w:val="26"/>
-        </w:rPr>
-        <w:t xml:space="preserve">IEEExplore,  Citeseer </w:t>
+          <w:b/>
+          <w:sz w:val="26"/>
+          <w:szCs w:val="26"/>
+        </w:rPr>
+        <w:t>IEEE</w:t>
+      </w:r>
+      <w:r>
+        <w:rPr>
+          <w:rFonts w:ascii="Times New Roman" w:hAnsi="Times New Roman" w:cs="Times New Roman"/>
+          <w:sz w:val="26"/>
+          <w:szCs w:val="26"/>
+        </w:rPr>
+        <w:t xml:space="preserve">xplore,  </w:t>
+      </w:r>
+      <w:r>
+        <w:rPr>
+          <w:rFonts w:ascii="Times New Roman" w:hAnsi="Times New Roman" w:cs="Times New Roman"/>
+          <w:b/>
+          <w:sz w:val="26"/>
+          <w:szCs w:val="26"/>
+        </w:rPr>
+        <w:t>C</w:t>
+      </w:r>
+      <w:r>
+        <w:rPr>
+          <w:rFonts w:ascii="Times New Roman" w:hAnsi="Times New Roman" w:cs="Times New Roman"/>
+          <w:sz w:val="26"/>
+          <w:szCs w:val="26"/>
+        </w:rPr>
+        <w:t xml:space="preserve">iteseer </w:t>
       </w:r>
       <w:r>
         <w:rPr>
@@ -3844,6 +4044,30 @@
     </w:p>
     <w:p>
       <w:pPr>
+        <w:pStyle w:val="ListParagraph"/>
+        <w:ind w:left="792" w:firstLine="648"/>
+        <w:jc w:val="both"/>
+        <w:rPr>
+          <w:rFonts w:ascii="Times New Roman" w:hAnsi="Times New Roman" w:cs="Times New Roman"/>
+          <w:sz w:val="26"/>
+          <w:szCs w:val="26"/>
+        </w:rPr>
+      </w:pPr>
+    </w:p>
+    <w:p>
+      <w:pPr>
+        <w:pStyle w:val="ListParagraph"/>
+        <w:ind w:left="792" w:firstLine="648"/>
+        <w:jc w:val="both"/>
+        <w:rPr>
+          <w:rFonts w:ascii="Times New Roman" w:hAnsi="Times New Roman" w:cs="Times New Roman"/>
+          <w:sz w:val="26"/>
+          <w:szCs w:val="26"/>
+        </w:rPr>
+      </w:pPr>
+    </w:p>
+    <w:p>
+      <w:pPr>
         <w:pStyle w:val="Heading2"/>
         <w:numPr>
           <w:ilvl w:val="1"/>
@@ -3859,6 +4083,7 @@
         <w:rPr>
           <w:rFonts w:ascii="Times New Roman" w:hAnsi="Times New Roman" w:cs="Times New Roman"/>
         </w:rPr>
+        <w:lastRenderedPageBreak/>
         <w:t>Công cụ Jabref</w:t>
       </w:r>
       <w:bookmarkEnd w:id="14"/>
@@ -3914,7 +4139,6 @@
           <w:sz w:val="26"/>
           <w:szCs w:val="26"/>
         </w:rPr>
-        <w:lastRenderedPageBreak/>
         <w:t xml:space="preserve">Jabref </w:t>
       </w:r>
       <w:r>
@@ -4179,11 +4403,10 @@
           <w:sz w:val="26"/>
           <w:szCs w:val="26"/>
         </w:rPr>
-        <w:lastRenderedPageBreak/>
         <w:drawing>
           <wp:inline distT="0" distB="0" distL="0" distR="0">
-            <wp:extent cx="4993217" cy="4333028"/>
-            <wp:effectExtent l="19050" t="0" r="0" b="0"/>
+            <wp:extent cx="4659954" cy="3093053"/>
+            <wp:effectExtent l="19050" t="0" r="7296" b="0"/>
             <wp:docPr id="1" name="Picture 4"/>
             <wp:cNvGraphicFramePr>
               <a:graphicFrameLocks xmlns:a="http://schemas.openxmlformats.org/drawingml/2006/main" noChangeAspect="1"/>
@@ -4207,7 +4430,7 @@
                   <pic:spPr bwMode="auto">
                     <a:xfrm>
                       <a:off x="0" y="0"/>
-                      <a:ext cx="4993217" cy="4333028"/>
+                      <a:ext cx="4667784" cy="3098250"/>
                     </a:xfrm>
                     <a:prstGeom prst="rect">
                       <a:avLst/>
@@ -4247,6 +4470,7 @@
           <w:sz w:val="26"/>
           <w:szCs w:val="26"/>
         </w:rPr>
+        <w:lastRenderedPageBreak/>
         <w:t>Các tài liệu được đánh dấu chữ “D” màu da cam là các tài liệu đã tồn tại trong cở sở dữ liệu</w:t>
       </w:r>
       <w:r>
@@ -4393,7 +4617,6 @@
           <w:sz w:val="26"/>
           <w:szCs w:val="26"/>
         </w:rPr>
-        <w:lastRenderedPageBreak/>
         <w:t>Phân loại các thực thể: cho phép bạn gom nhóm các đối tượng một cách rõ ràng, dựa vào các từ khóa.</w:t>
       </w:r>
     </w:p>
@@ -4653,6 +4876,7 @@
           <w:sz w:val="26"/>
           <w:szCs w:val="26"/>
         </w:rPr>
+        <w:lastRenderedPageBreak/>
         <w:t>Có thể tương tác với các chức năng xử lý từ như: microsoft word office, open office, Kile/lyX</w:t>
       </w:r>
       <w:r>
@@ -4770,7 +4994,7 @@
     </w:p>
     <w:p>
       <w:pPr>
-        <w:ind w:firstLine="612"/>
+        <w:ind w:left="1440" w:firstLine="504"/>
         <w:jc w:val="both"/>
         <w:rPr>
           <w:rFonts w:ascii="Times New Roman" w:hAnsi="Times New Roman" w:cs="Times New Roman"/>
@@ -4825,7 +5049,7 @@
     </w:p>
     <w:p>
       <w:pPr>
-        <w:ind w:firstLine="612"/>
+        <w:ind w:left="1440" w:firstLine="504"/>
         <w:jc w:val="both"/>
         <w:rPr>
           <w:rFonts w:ascii="Times New Roman" w:hAnsi="Times New Roman" w:cs="Times New Roman"/>
@@ -4855,34 +5079,33 @@
           <w:sz w:val="26"/>
           <w:szCs w:val="26"/>
         </w:rPr>
-        <w:t xml:space="preserve">,3 triệu bài báo trong lĩnh vực khoa học máy tính được thu thập từ các thư viện số, các hội nghị và các tạp chí. </w:t>
-      </w:r>
-    </w:p>
-    <w:p>
-      <w:pPr>
-        <w:ind w:firstLine="612"/>
-        <w:jc w:val="both"/>
-        <w:rPr>
-          <w:rFonts w:ascii="Times New Roman" w:hAnsi="Times New Roman" w:cs="Times New Roman"/>
-          <w:sz w:val="26"/>
-          <w:szCs w:val="26"/>
-        </w:rPr>
-      </w:pPr>
+        <w:t xml:space="preserve">,3 triệu bài báo trong lĩnh vực khoa học máy tính được thu thập từ các thư viện số, các hội nghị à các tạp chí. </w:t>
+      </w:r>
       <w:bookmarkStart w:id="16" w:name="OLE_LINK19"/>
       <w:bookmarkStart w:id="17" w:name="OLE_LINK20"/>
-      <w:r>
-        <w:rPr>
-          <w:rFonts w:ascii="Times New Roman" w:hAnsi="Times New Roman" w:cs="Times New Roman"/>
-          <w:sz w:val="26"/>
-          <w:szCs w:val="26"/>
-        </w:rPr>
-        <w:lastRenderedPageBreak/>
+    </w:p>
+    <w:p>
+      <w:pPr>
+        <w:ind w:left="1440" w:firstLine="504"/>
+        <w:jc w:val="both"/>
+        <w:rPr>
+          <w:rFonts w:ascii="Times New Roman" w:hAnsi="Times New Roman" w:cs="Times New Roman"/>
+          <w:sz w:val="26"/>
+          <w:szCs w:val="26"/>
+        </w:rPr>
+      </w:pPr>
+      <w:r>
+        <w:rPr>
+          <w:rFonts w:ascii="Times New Roman" w:hAnsi="Times New Roman" w:cs="Times New Roman"/>
+          <w:sz w:val="26"/>
+          <w:szCs w:val="26"/>
+        </w:rPr>
         <w:t>DBLP không dùng một hệ quản trị cơ sở dữ liệu nào để lưu dữ liệu mà dữ liệu được ghi trong 125000 files.</w:t>
       </w:r>
     </w:p>
     <w:p>
       <w:pPr>
-        <w:ind w:firstLine="612"/>
+        <w:ind w:left="1440" w:firstLine="504"/>
         <w:jc w:val="both"/>
         <w:rPr>
           <w:rFonts w:ascii="Times New Roman" w:hAnsi="Times New Roman" w:cs="Times New Roman"/>
@@ -4917,7 +5140,7 @@
     </w:p>
     <w:p>
       <w:pPr>
-        <w:ind w:firstLine="612"/>
+        <w:ind w:left="1440" w:firstLine="504"/>
         <w:jc w:val="both"/>
         <w:rPr>
           <w:rFonts w:ascii="Times New Roman" w:hAnsi="Times New Roman" w:cs="Times New Roman"/>
@@ -5011,6 +5234,7 @@
           <w:ilvl w:val="0"/>
           <w:numId w:val="5"/>
         </w:numPr>
+        <w:ind w:left="2052"/>
         <w:jc w:val="both"/>
         <w:rPr>
           <w:rFonts w:ascii="Times New Roman" w:hAnsi="Times New Roman" w:cs="Times New Roman"/>
@@ -5034,6 +5258,7 @@
           <w:ilvl w:val="0"/>
           <w:numId w:val="5"/>
         </w:numPr>
+        <w:ind w:left="2052"/>
         <w:jc w:val="both"/>
         <w:rPr>
           <w:rFonts w:ascii="Times New Roman" w:hAnsi="Times New Roman" w:cs="Times New Roman"/>
@@ -5067,6 +5292,7 @@
           <w:ilvl w:val="0"/>
           <w:numId w:val="5"/>
         </w:numPr>
+        <w:ind w:left="2052"/>
         <w:jc w:val="both"/>
         <w:rPr>
           <w:rFonts w:ascii="Times New Roman" w:hAnsi="Times New Roman" w:cs="Times New Roman"/>
@@ -5095,126 +5321,127 @@
     <w:bookmarkEnd w:id="17"/>
     <w:p>
       <w:pPr>
+        <w:ind w:left="1440" w:firstLine="450"/>
+        <w:jc w:val="both"/>
+        <w:rPr>
+          <w:rFonts w:ascii="Times New Roman" w:hAnsi="Times New Roman" w:cs="Times New Roman"/>
+          <w:sz w:val="26"/>
+          <w:szCs w:val="26"/>
+        </w:rPr>
+      </w:pPr>
+      <w:r>
+        <w:rPr>
+          <w:rFonts w:ascii="Times New Roman" w:hAnsi="Times New Roman" w:cs="Times New Roman"/>
+          <w:sz w:val="26"/>
+          <w:szCs w:val="26"/>
+        </w:rPr>
+        <w:lastRenderedPageBreak/>
+        <w:t>Ban dầu DBLP là một tập các danh sách các đề mục – mục lục (tables of contents –TOCs ) của các hội nghị và tạp trí trong lĩnh vực dữ liệu và lập trình logic . Các file TOCs được nhập bằng tay và theo định dạng HTML được dẫn link tới  trang giới thiệu bằng thủ công .</w:t>
+      </w:r>
+    </w:p>
+    <w:p>
+      <w:pPr>
+        <w:ind w:left="1440" w:firstLine="450"/>
+        <w:jc w:val="both"/>
+        <w:rPr>
+          <w:rFonts w:ascii="Times New Roman" w:hAnsi="Times New Roman" w:cs="Times New Roman"/>
+          <w:sz w:val="26"/>
+          <w:szCs w:val="26"/>
+        </w:rPr>
+      </w:pPr>
+      <w:r>
+        <w:rPr>
+          <w:rFonts w:ascii="Times New Roman" w:hAnsi="Times New Roman" w:cs="Times New Roman"/>
+          <w:sz w:val="26"/>
+          <w:szCs w:val="26"/>
+        </w:rPr>
+        <w:t>Bước tiế</w:t>
+      </w:r>
+      <w:r>
+        <w:rPr>
+          <w:rFonts w:ascii="Times New Roman" w:hAnsi="Times New Roman" w:cs="Times New Roman"/>
+          <w:sz w:val="26"/>
+          <w:szCs w:val="26"/>
+        </w:rPr>
+        <w:t xml:space="preserve">p theo </w:t>
+      </w:r>
+      <w:r>
+        <w:rPr>
+          <w:rFonts w:ascii="Times New Roman" w:hAnsi="Times New Roman" w:cs="Times New Roman"/>
+          <w:sz w:val="26"/>
+          <w:szCs w:val="26"/>
+        </w:rPr>
+        <w:t>hệ thống sẽ phân tích file TOCs để xây dựng mộ</w:t>
+      </w:r>
+      <w:r>
+        <w:rPr>
+          <w:rFonts w:ascii="Times New Roman" w:hAnsi="Times New Roman" w:cs="Times New Roman"/>
+          <w:sz w:val="26"/>
+          <w:szCs w:val="26"/>
+        </w:rPr>
+        <w:t xml:space="preserve">t "author pages". </w:t>
+      </w:r>
+      <w:r>
+        <w:rPr>
+          <w:rFonts w:ascii="Times New Roman" w:hAnsi="Times New Roman" w:cs="Times New Roman"/>
+          <w:sz w:val="26"/>
+          <w:szCs w:val="26"/>
+        </w:rPr>
+        <w:t>Một Author Page của một tác giả chứa danh sách các bài viết của tác giả và các bài viết có tác giả tham gia (đồng tác giả)</w:t>
+      </w:r>
+      <w:r>
+        <w:rPr>
+          <w:rFonts w:ascii="Times New Roman" w:hAnsi="Times New Roman" w:cs="Times New Roman"/>
+          <w:sz w:val="26"/>
+          <w:szCs w:val="26"/>
+        </w:rPr>
+        <w:t xml:space="preserve">.  </w:t>
+      </w:r>
+      <w:r>
+        <w:rPr>
+          <w:rFonts w:ascii="Times New Roman" w:hAnsi="Times New Roman" w:cs="Times New Roman"/>
+          <w:sz w:val="26"/>
+          <w:szCs w:val="26"/>
+        </w:rPr>
+        <w:t>Kết quả thu được từ sau bước này là file TOC_OUT chứa thông tin chỉ mục của page hay tạp chí mà ta nhập</w:t>
+      </w:r>
+      <w:r>
+        <w:rPr>
+          <w:rFonts w:ascii="Times New Roman" w:hAnsi="Times New Roman" w:cs="Times New Roman"/>
+          <w:sz w:val="26"/>
+          <w:szCs w:val="26"/>
+        </w:rPr>
+        <w:t xml:space="preserve"> vào.</w:t>
+      </w:r>
+      <w:r>
+        <w:rPr>
+          <w:rFonts w:ascii="Times New Roman" w:hAnsi="Times New Roman" w:cs="Times New Roman"/>
+          <w:sz w:val="26"/>
+          <w:szCs w:val="26"/>
+        </w:rPr>
+        <w:t xml:space="preserve"> </w:t>
+      </w:r>
+      <w:r>
+        <w:rPr>
+          <w:rFonts w:ascii="Times New Roman" w:hAnsi="Times New Roman" w:cs="Times New Roman"/>
+          <w:sz w:val="26"/>
+          <w:szCs w:val="26"/>
+        </w:rPr>
+        <w:t>C</w:t>
+      </w:r>
+      <w:r>
+        <w:rPr>
+          <w:rFonts w:ascii="Times New Roman" w:hAnsi="Times New Roman" w:cs="Times New Roman"/>
+          <w:sz w:val="26"/>
+          <w:szCs w:val="26"/>
+        </w:rPr>
+        <w:t>hương trình sử dụng kết hợp một bộ parser tên mkhtml và file chứa tất cả tên của các tác giả tiến hành tạo thành file của chương trình.</w:t>
+      </w:r>
+    </w:p>
+    <w:p>
+      <w:pPr>
         <w:ind w:firstLine="720"/>
-        <w:jc w:val="both"/>
-        <w:rPr>
-          <w:rFonts w:ascii="Times New Roman" w:hAnsi="Times New Roman" w:cs="Times New Roman"/>
-          <w:sz w:val="26"/>
-          <w:szCs w:val="26"/>
-        </w:rPr>
-      </w:pPr>
-      <w:r>
-        <w:rPr>
-          <w:rFonts w:ascii="Times New Roman" w:hAnsi="Times New Roman" w:cs="Times New Roman"/>
-          <w:sz w:val="26"/>
-          <w:szCs w:val="26"/>
-        </w:rPr>
-        <w:t>Ban dầu DBLP là một tập các danh sách các đề mục – mục lục (tables of contents –TOCs ) của các hội nghị và tạp trí trong lĩnh vực dữ liệu và lập trình logic . Các file TOCs được nhập bằng tay và theo định dạng HTML được dẫn link tới  trang giới thiệu bằng thủ công .</w:t>
-      </w:r>
-    </w:p>
-    <w:p>
-      <w:pPr>
-        <w:ind w:firstLine="720"/>
-        <w:jc w:val="both"/>
-        <w:rPr>
-          <w:rFonts w:ascii="Times New Roman" w:hAnsi="Times New Roman" w:cs="Times New Roman"/>
-          <w:sz w:val="26"/>
-          <w:szCs w:val="26"/>
-        </w:rPr>
-      </w:pPr>
-      <w:r>
-        <w:rPr>
-          <w:rFonts w:ascii="Times New Roman" w:hAnsi="Times New Roman" w:cs="Times New Roman"/>
-          <w:sz w:val="26"/>
-          <w:szCs w:val="26"/>
-        </w:rPr>
-        <w:t>Bước tiế</w:t>
-      </w:r>
-      <w:r>
-        <w:rPr>
-          <w:rFonts w:ascii="Times New Roman" w:hAnsi="Times New Roman" w:cs="Times New Roman"/>
-          <w:sz w:val="26"/>
-          <w:szCs w:val="26"/>
-        </w:rPr>
-        <w:t xml:space="preserve">p theo </w:t>
-      </w:r>
-      <w:r>
-        <w:rPr>
-          <w:rFonts w:ascii="Times New Roman" w:hAnsi="Times New Roman" w:cs="Times New Roman"/>
-          <w:sz w:val="26"/>
-          <w:szCs w:val="26"/>
-        </w:rPr>
-        <w:t>hệ thống sẽ phân tích file TOCs để xây dựng mộ</w:t>
-      </w:r>
-      <w:r>
-        <w:rPr>
-          <w:rFonts w:ascii="Times New Roman" w:hAnsi="Times New Roman" w:cs="Times New Roman"/>
-          <w:sz w:val="26"/>
-          <w:szCs w:val="26"/>
-        </w:rPr>
-        <w:t xml:space="preserve">t "author pages". </w:t>
-      </w:r>
-      <w:r>
-        <w:rPr>
-          <w:rFonts w:ascii="Times New Roman" w:hAnsi="Times New Roman" w:cs="Times New Roman"/>
-          <w:sz w:val="26"/>
-          <w:szCs w:val="26"/>
-        </w:rPr>
-        <w:t>Một Author Page của một tác giả chứa danh sách các bài viết của tác giả và các bài viết có tác giả tham gia (đồng tác giả)</w:t>
-      </w:r>
-      <w:r>
-        <w:rPr>
-          <w:rFonts w:ascii="Times New Roman" w:hAnsi="Times New Roman" w:cs="Times New Roman"/>
-          <w:sz w:val="26"/>
-          <w:szCs w:val="26"/>
-        </w:rPr>
-        <w:t xml:space="preserve">.  </w:t>
-      </w:r>
-      <w:r>
-        <w:rPr>
-          <w:rFonts w:ascii="Times New Roman" w:hAnsi="Times New Roman" w:cs="Times New Roman"/>
-          <w:sz w:val="26"/>
-          <w:szCs w:val="26"/>
-        </w:rPr>
-        <w:t>Kết quả thu được từ sau bước này là file TOC_OUT chứa thông tin chỉ mục của page hay tạp chí mà ta nhập</w:t>
-      </w:r>
-      <w:r>
-        <w:rPr>
-          <w:rFonts w:ascii="Times New Roman" w:hAnsi="Times New Roman" w:cs="Times New Roman"/>
-          <w:sz w:val="26"/>
-          <w:szCs w:val="26"/>
-        </w:rPr>
-        <w:t xml:space="preserve"> vào.</w:t>
-      </w:r>
-      <w:r>
-        <w:rPr>
-          <w:rFonts w:ascii="Times New Roman" w:hAnsi="Times New Roman" w:cs="Times New Roman"/>
-          <w:sz w:val="26"/>
-          <w:szCs w:val="26"/>
-        </w:rPr>
-        <w:t xml:space="preserve"> </w:t>
-      </w:r>
-      <w:r>
-        <w:rPr>
-          <w:rFonts w:ascii="Times New Roman" w:hAnsi="Times New Roman" w:cs="Times New Roman"/>
-          <w:sz w:val="26"/>
-          <w:szCs w:val="26"/>
-        </w:rPr>
-        <w:t>C</w:t>
-      </w:r>
-      <w:r>
-        <w:rPr>
-          <w:rFonts w:ascii="Times New Roman" w:hAnsi="Times New Roman" w:cs="Times New Roman"/>
-          <w:sz w:val="26"/>
-          <w:szCs w:val="26"/>
-        </w:rPr>
-        <w:t>hương trình sử dụng kết hợp một bộ parser tên mkhtml và file chứa tất cả tên của các tác giả tiến hành tạo thành file của chương trình.</w:t>
-      </w:r>
-    </w:p>
-    <w:p>
-      <w:pPr>
-        <w:ind w:firstLine="720"/>
-        <w:jc w:val="both"/>
+        <w:jc w:val="center"/>
         <w:rPr>
           <w:rFonts w:ascii="Times New Roman" w:hAnsi="Times New Roman" w:cs="Times New Roman"/>
           <w:sz w:val="26"/>
@@ -5247,10 +5474,10 @@
             <v:path o:extrusionok="f" gradientshapeok="t" o:connecttype="rect"/>
             <o:lock v:ext="edit" aspectratio="t"/>
           </v:shapetype>
-          <v:shape id="_x0000_i1028" type="#_x0000_t75" style="width:359.25pt;height:268.85pt" o:ole="">
+          <v:shape id="_x0000_i1025" type="#_x0000_t75" style="width:359.25pt;height:268.85pt" o:ole="">
             <v:imagedata r:id="rId14" o:title=""/>
           </v:shape>
-          <o:OLEObject Type="Embed" ProgID="PowerPoint.Slide.12" ShapeID="_x0000_i1028" DrawAspect="Content" ObjectID="_1344338097" r:id="rId15"/>
+          <o:OLEObject Type="Embed" ProgID="PowerPoint.Slide.12" ShapeID="_x0000_i1025" DrawAspect="Content" ObjectID="_1344341804" r:id="rId15"/>
         </w:object>
       </w:r>
     </w:p>
@@ -5283,6 +5510,18 @@
         <w:tab/>
         <w:t>Cách làm việc trong hệ thống DBLP</w:t>
       </w:r>
+    </w:p>
+    <w:p>
+      <w:pPr>
+        <w:ind w:firstLine="720"/>
+        <w:jc w:val="both"/>
+        <w:rPr>
+          <w:rFonts w:ascii="Times New Roman" w:hAnsi="Times New Roman" w:cs="Times New Roman"/>
+          <w:i/>
+          <w:sz w:val="26"/>
+          <w:szCs w:val="26"/>
+        </w:rPr>
+      </w:pPr>
     </w:p>
     <w:p>
       <w:pPr>
@@ -5301,6 +5540,7 @@
         <w:rPr>
           <w:rFonts w:ascii="Times New Roman" w:hAnsi="Times New Roman" w:cs="Times New Roman"/>
         </w:rPr>
+        <w:lastRenderedPageBreak/>
         <w:t>Khung phân loại tại liệ</w:t>
       </w:r>
       <w:r>
@@ -5624,7 +5864,6 @@
           <w:sz w:val="26"/>
           <w:szCs w:val="26"/>
         </w:rPr>
-        <w:lastRenderedPageBreak/>
         <w:t>Quantum computing theory</w:t>
       </w:r>
       <w:r>
@@ -5912,6 +6151,7 @@
           <w:sz w:val="26"/>
           <w:szCs w:val="26"/>
         </w:rPr>
+        <w:lastRenderedPageBreak/>
         <w:t>Computational science</w:t>
       </w:r>
       <w:r>
@@ -6265,7 +6505,6 @@
           <w:sz w:val="26"/>
           <w:szCs w:val="26"/>
         </w:rPr>
-        <w:lastRenderedPageBreak/>
         <w:t>Pattern recognition</w:t>
       </w:r>
       <w:r>
@@ -6548,6 +6787,7 @@
           <w:sz w:val="26"/>
           <w:szCs w:val="26"/>
         </w:rPr>
+        <w:lastRenderedPageBreak/>
         <w:t>Computer security</w:t>
       </w:r>
       <w:r>
@@ -6682,18 +6922,6 @@
         </w:rPr>
         <w:t>.</w:t>
       </w:r>
-    </w:p>
-    <w:p>
-      <w:pPr>
-        <w:pStyle w:val="ListParagraph"/>
-        <w:ind w:left="792"/>
-        <w:jc w:val="both"/>
-        <w:rPr>
-          <w:rFonts w:ascii="Times New Roman" w:hAnsi="Times New Roman" w:cs="Times New Roman"/>
-          <w:sz w:val="26"/>
-          <w:szCs w:val="26"/>
-        </w:rPr>
-      </w:pPr>
     </w:p>
     <w:p>
       <w:pPr>
@@ -6784,10 +7012,10 @@
       </w:pPr>
       <w:r>
         <w:object w:dxaOrig="7199" w:dyaOrig="5388">
-          <v:shape id="_x0000_i1027" type="#_x0000_t75" style="width:487.15pt;height:337pt" o:ole="">
+          <v:shape id="_x0000_i1026" type="#_x0000_t75" style="width:487.15pt;height:337pt" o:ole="">
             <v:imagedata r:id="rId17" o:title=""/>
           </v:shape>
-          <o:OLEObject Type="Embed" ProgID="PowerPoint.Slide.12" ShapeID="_x0000_i1027" DrawAspect="Content" ObjectID="_1344338098" r:id="rId18"/>
+          <o:OLEObject Type="Embed" ProgID="PowerPoint.Slide.12" ShapeID="_x0000_i1026" DrawAspect="Content" ObjectID="_1344341805" r:id="rId18"/>
         </w:object>
       </w:r>
     </w:p>
@@ -6801,10 +7029,10 @@
       </w:pPr>
       <w:r>
         <w:object w:dxaOrig="7199" w:dyaOrig="5388">
-          <v:shape id="_x0000_i1025" type="#_x0000_t75" style="width:494.8pt;height:338.55pt" o:ole="">
+          <v:shape id="_x0000_i1027" type="#_x0000_t75" style="width:494.8pt;height:338.55pt" o:ole="">
             <v:imagedata r:id="rId19" o:title=""/>
           </v:shape>
-          <o:OLEObject Type="Embed" ProgID="PowerPoint.Slide.12" ShapeID="_x0000_i1025" DrawAspect="Content" ObjectID="_1344338099" r:id="rId20"/>
+          <o:OLEObject Type="Embed" ProgID="PowerPoint.Slide.12" ShapeID="_x0000_i1027" DrawAspect="Content" ObjectID="_1344341806" r:id="rId20"/>
         </w:object>
       </w:r>
       <w:r>
@@ -6826,10 +7054,10 @@
       </w:pPr>
       <w:r>
         <w:object w:dxaOrig="7199" w:dyaOrig="5388">
-          <v:shape id="_x0000_i1026" type="#_x0000_t75" style="width:460.35pt;height:279.55pt" o:ole="">
+          <v:shape id="_x0000_i1028" type="#_x0000_t75" style="width:460.35pt;height:279.55pt" o:ole="">
             <v:imagedata r:id="rId21" o:title=""/>
           </v:shape>
-          <o:OLEObject Type="Embed" ProgID="PowerPoint.Slide.12" ShapeID="_x0000_i1026" DrawAspect="Content" ObjectID="_1344338100" r:id="rId22"/>
+          <o:OLEObject Type="Embed" ProgID="PowerPoint.Slide.12" ShapeID="_x0000_i1028" DrawAspect="Content" ObjectID="_1344341807" r:id="rId22"/>
         </w:object>
       </w:r>
     </w:p>
@@ -7493,6 +7721,229 @@
               <w:t>Phân tích thiết kế cơ sở dữ liệu với nhóm có liên quan.</w:t>
             </w:r>
           </w:p>
+        </w:tc>
+        <w:tc>
+          <w:tcPr>
+            <w:tcW w:w="4050" w:type="dxa"/>
+          </w:tcPr>
+          <w:p>
+            <w:pPr>
+              <w:numPr>
+                <w:ilvl w:val="0"/>
+                <w:numId w:val="10"/>
+              </w:numPr>
+              <w:spacing w:after="200" w:line="276" w:lineRule="auto"/>
+              <w:jc w:val="both"/>
+              <w:rPr>
+                <w:rFonts w:ascii="Times New Roman" w:hAnsi="Times New Roman" w:cs="Times New Roman"/>
+                <w:sz w:val="26"/>
+                <w:szCs w:val="26"/>
+              </w:rPr>
+            </w:pPr>
+            <w:r>
+              <w:rPr>
+                <w:rFonts w:ascii="Times New Roman" w:hAnsi="Times New Roman" w:cs="Times New Roman"/>
+                <w:sz w:val="26"/>
+                <w:szCs w:val="26"/>
+              </w:rPr>
+              <w:lastRenderedPageBreak/>
+              <w:t>Phân tích thiết kế phần lấy thông tin từ thư viện số.</w:t>
+            </w:r>
+          </w:p>
+          <w:p>
+            <w:pPr>
+              <w:numPr>
+                <w:ilvl w:val="0"/>
+                <w:numId w:val="10"/>
+              </w:numPr>
+              <w:spacing w:after="200" w:line="276" w:lineRule="auto"/>
+              <w:jc w:val="both"/>
+              <w:rPr>
+                <w:rFonts w:ascii="Times New Roman" w:hAnsi="Times New Roman" w:cs="Times New Roman"/>
+                <w:sz w:val="26"/>
+                <w:szCs w:val="26"/>
+              </w:rPr>
+            </w:pPr>
+            <w:r>
+              <w:rPr>
+                <w:rFonts w:ascii="Times New Roman" w:hAnsi="Times New Roman" w:cs="Times New Roman"/>
+                <w:sz w:val="26"/>
+                <w:szCs w:val="26"/>
+              </w:rPr>
+              <w:t xml:space="preserve">Xem phần giải pháp tránh trùng lắp dữ liệu trong cơ sở </w:t>
+            </w:r>
+            <w:r>
+              <w:rPr>
+                <w:rFonts w:ascii="Times New Roman" w:hAnsi="Times New Roman" w:cs="Times New Roman"/>
+                <w:sz w:val="26"/>
+                <w:szCs w:val="26"/>
+              </w:rPr>
+              <w:lastRenderedPageBreak/>
+              <w:t>dữ liệu.</w:t>
+            </w:r>
+          </w:p>
+          <w:p>
+            <w:pPr>
+              <w:numPr>
+                <w:ilvl w:val="0"/>
+                <w:numId w:val="11"/>
+              </w:numPr>
+              <w:spacing w:after="200" w:line="276" w:lineRule="auto"/>
+              <w:jc w:val="both"/>
+              <w:rPr>
+                <w:rFonts w:ascii="Times New Roman" w:hAnsi="Times New Roman" w:cs="Times New Roman"/>
+                <w:sz w:val="26"/>
+                <w:szCs w:val="26"/>
+              </w:rPr>
+            </w:pPr>
+            <w:r>
+              <w:rPr>
+                <w:rFonts w:ascii="Times New Roman" w:hAnsi="Times New Roman" w:cs="Times New Roman"/>
+                <w:sz w:val="26"/>
+                <w:szCs w:val="26"/>
+              </w:rPr>
+              <w:t>Thiết kế cơ sở dữ liệu</w:t>
+            </w:r>
+            <w:r>
+              <w:rPr>
+                <w:rFonts w:ascii="Times New Roman" w:hAnsi="Times New Roman" w:cs="Times New Roman"/>
+                <w:sz w:val="26"/>
+                <w:szCs w:val="26"/>
+              </w:rPr>
+              <w:t xml:space="preserve"> cho chương trình.</w:t>
+            </w:r>
+          </w:p>
+          <w:p>
+            <w:pPr>
+              <w:numPr>
+                <w:ilvl w:val="0"/>
+                <w:numId w:val="11"/>
+              </w:numPr>
+              <w:spacing w:after="200" w:line="276" w:lineRule="auto"/>
+              <w:jc w:val="both"/>
+              <w:rPr>
+                <w:rFonts w:ascii="Times New Roman" w:hAnsi="Times New Roman" w:cs="Times New Roman"/>
+                <w:sz w:val="26"/>
+                <w:szCs w:val="26"/>
+              </w:rPr>
+            </w:pPr>
+            <w:r>
+              <w:rPr>
+                <w:rFonts w:ascii="Times New Roman" w:hAnsi="Times New Roman" w:cs="Times New Roman"/>
+                <w:sz w:val="26"/>
+                <w:szCs w:val="26"/>
+              </w:rPr>
+              <w:t xml:space="preserve">Viết phần phân tích thiết kế cơ sở dữ liệu cho chương trình vào báo cáo. </w:t>
+            </w:r>
+          </w:p>
+        </w:tc>
+      </w:tr>
+      <w:tr>
+        <w:tc>
+          <w:tcPr>
+            <w:tcW w:w="1458" w:type="dxa"/>
+          </w:tcPr>
+          <w:p>
+            <w:pPr>
+              <w:jc w:val="both"/>
+              <w:rPr>
+                <w:rFonts w:ascii="Times New Roman" w:hAnsi="Times New Roman" w:cs="Times New Roman"/>
+                <w:sz w:val="26"/>
+                <w:szCs w:val="26"/>
+              </w:rPr>
+            </w:pPr>
+            <w:r>
+              <w:rPr>
+                <w:rFonts w:ascii="Times New Roman" w:hAnsi="Times New Roman" w:cs="Times New Roman"/>
+                <w:sz w:val="26"/>
+                <w:szCs w:val="26"/>
+              </w:rPr>
+              <w:lastRenderedPageBreak/>
+              <w:t>13/9 – 27/9</w:t>
+            </w:r>
+          </w:p>
+        </w:tc>
+        <w:tc>
+          <w:tcPr>
+            <w:tcW w:w="900" w:type="dxa"/>
+          </w:tcPr>
+          <w:p>
+            <w:pPr>
+              <w:jc w:val="both"/>
+              <w:rPr>
+                <w:rFonts w:ascii="Times New Roman" w:hAnsi="Times New Roman" w:cs="Times New Roman"/>
+                <w:sz w:val="26"/>
+                <w:szCs w:val="26"/>
+              </w:rPr>
+            </w:pPr>
+            <w:r>
+              <w:rPr>
+                <w:rFonts w:ascii="Times New Roman" w:hAnsi="Times New Roman" w:cs="Times New Roman"/>
+                <w:sz w:val="26"/>
+                <w:szCs w:val="26"/>
+              </w:rPr>
+              <w:t xml:space="preserve">2 </w:t>
+            </w:r>
+          </w:p>
+        </w:tc>
+        <w:tc>
+          <w:tcPr>
+            <w:tcW w:w="4050" w:type="dxa"/>
+          </w:tcPr>
+          <w:p>
+            <w:pPr>
+              <w:numPr>
+                <w:ilvl w:val="0"/>
+                <w:numId w:val="10"/>
+              </w:numPr>
+              <w:spacing w:after="200" w:line="276" w:lineRule="auto"/>
+              <w:jc w:val="both"/>
+              <w:rPr>
+                <w:rFonts w:ascii="Times New Roman" w:hAnsi="Times New Roman" w:cs="Times New Roman"/>
+                <w:sz w:val="26"/>
+                <w:szCs w:val="26"/>
+              </w:rPr>
+            </w:pPr>
+            <w:r>
+              <w:rPr>
+                <w:rFonts w:ascii="Times New Roman" w:hAnsi="Times New Roman" w:cs="Times New Roman"/>
+                <w:sz w:val="26"/>
+                <w:szCs w:val="26"/>
+              </w:rPr>
+              <w:t>Thiết kế giao diện chương trình</w:t>
+            </w:r>
+            <w:r>
+              <w:rPr>
+                <w:rFonts w:ascii="Times New Roman" w:hAnsi="Times New Roman" w:cs="Times New Roman"/>
+                <w:sz w:val="26"/>
+                <w:szCs w:val="26"/>
+              </w:rPr>
+              <w:t>.</w:t>
+            </w:r>
+          </w:p>
+          <w:p>
+            <w:pPr>
+              <w:numPr>
+                <w:ilvl w:val="0"/>
+                <w:numId w:val="10"/>
+              </w:numPr>
+              <w:spacing w:after="200" w:line="276" w:lineRule="auto"/>
+              <w:jc w:val="both"/>
+              <w:rPr>
+                <w:rFonts w:ascii="Times New Roman" w:hAnsi="Times New Roman" w:cs="Times New Roman"/>
+                <w:sz w:val="26"/>
+                <w:szCs w:val="26"/>
+              </w:rPr>
+            </w:pPr>
+            <w:r>
+              <w:rPr>
+                <w:rFonts w:ascii="Times New Roman" w:hAnsi="Times New Roman" w:cs="Times New Roman"/>
+                <w:sz w:val="26"/>
+                <w:szCs w:val="26"/>
+              </w:rPr>
+              <w:t>Cài đặt và kiểm thử môdun rút trích thông tin từ các thư viện số.</w:t>
+            </w:r>
+          </w:p>
           <w:p>
             <w:pPr>
               <w:ind w:left="360"/>
@@ -7529,40 +7980,23 @@
                 <w:sz w:val="26"/>
                 <w:szCs w:val="26"/>
               </w:rPr>
-              <w:lastRenderedPageBreak/>
-              <w:t>Phân tích thiết kế phần lấy thông tin từ thư viện số.</w:t>
-            </w:r>
-          </w:p>
-          <w:p>
-            <w:pPr>
-              <w:numPr>
-                <w:ilvl w:val="0"/>
-                <w:numId w:val="10"/>
-              </w:numPr>
-              <w:spacing w:after="200" w:line="276" w:lineRule="auto"/>
-              <w:jc w:val="both"/>
+              <w:t xml:space="preserve">Hoàn thiện môdun rút trích thông tin từ thư viện số </w:t>
+            </w:r>
+            <w:r>
               <w:rPr>
                 <w:rFonts w:ascii="Times New Roman" w:hAnsi="Times New Roman" w:cs="Times New Roman"/>
                 <w:sz w:val="26"/>
                 <w:szCs w:val="26"/>
               </w:rPr>
-            </w:pPr>
+              <w:t xml:space="preserve">và cập nhật </w:t>
+            </w:r>
             <w:r>
               <w:rPr>
                 <w:rFonts w:ascii="Times New Roman" w:hAnsi="Times New Roman" w:cs="Times New Roman"/>
                 <w:sz w:val="26"/>
                 <w:szCs w:val="26"/>
               </w:rPr>
-              <w:t xml:space="preserve">Xem phần giải pháp tránh trùng lắp dữ liệu trong cơ sở </w:t>
-            </w:r>
-            <w:r>
-              <w:rPr>
-                <w:rFonts w:ascii="Times New Roman" w:hAnsi="Times New Roman" w:cs="Times New Roman"/>
-                <w:sz w:val="26"/>
-                <w:szCs w:val="26"/>
-              </w:rPr>
-              <w:lastRenderedPageBreak/>
-              <w:t>dữ liệu.</w:t>
+              <w:t>vào cơ sở dữ liệu.</w:t>
             </w:r>
           </w:p>
           <w:p>
@@ -7585,7 +8019,7 @@
                 <w:sz w:val="26"/>
                 <w:szCs w:val="26"/>
               </w:rPr>
-              <w:t xml:space="preserve">Viết phần phân tích thiết kế cơ sở dữ liệu cho chương trình vào báo cáo. </w:t>
+              <w:t>Viết phần báo cáo về môdun rút trích thông tin.</w:t>
             </w:r>
           </w:p>
         </w:tc>
@@ -7610,8 +8044,23 @@
                 <w:sz w:val="26"/>
                 <w:szCs w:val="26"/>
               </w:rPr>
-              <w:lastRenderedPageBreak/>
-              <w:t>13/9 – 27/9</w:t>
+              <w:t>27/9– 1</w:t>
+            </w:r>
+            <w:r>
+              <w:rPr>
+                <w:rFonts w:ascii="Times New Roman" w:hAnsi="Times New Roman" w:cs="Times New Roman"/>
+                <w:sz w:val="26"/>
+                <w:szCs w:val="26"/>
+              </w:rPr>
+              <w:t>1</w:t>
+            </w:r>
+            <w:r>
+              <w:rPr>
+                <w:rFonts w:ascii="Times New Roman" w:hAnsi="Times New Roman" w:cs="Times New Roman"/>
+                <w:sz w:val="26"/>
+                <w:szCs w:val="26"/>
+              </w:rPr>
+              <w:t>/10</w:t>
             </w:r>
           </w:p>
         </w:tc>
@@ -7634,7 +8083,7 @@
                 <w:sz w:val="26"/>
                 <w:szCs w:val="26"/>
               </w:rPr>
-              <w:t xml:space="preserve">2 </w:t>
+              <w:t>2</w:t>
             </w:r>
           </w:p>
         </w:tc>
@@ -7662,12 +8111,282 @@
                 <w:sz w:val="26"/>
                 <w:szCs w:val="26"/>
               </w:rPr>
-              <w:t>Cài đặt và kiểm thử môdun rút trích thông tin từ các thư viện số.</w:t>
+              <w:t>Đọc tài liệu và các hệ thống phân loại tài liệu đã có (phương pháp, souce code chạy thử) để đưa ra hướng đi của nhóm.</w:t>
             </w:r>
           </w:p>
           <w:p>
             <w:pPr>
-              <w:ind w:left="360"/>
+              <w:numPr>
+                <w:ilvl w:val="0"/>
+                <w:numId w:val="10"/>
+              </w:numPr>
+              <w:spacing w:after="200" w:line="276" w:lineRule="auto"/>
+              <w:jc w:val="both"/>
+              <w:rPr>
+                <w:rFonts w:ascii="Times New Roman" w:hAnsi="Times New Roman" w:cs="Times New Roman"/>
+                <w:sz w:val="26"/>
+                <w:szCs w:val="26"/>
+              </w:rPr>
+            </w:pPr>
+            <w:r>
+              <w:rPr>
+                <w:rFonts w:ascii="Times New Roman" w:hAnsi="Times New Roman" w:cs="Times New Roman"/>
+                <w:sz w:val="26"/>
+                <w:szCs w:val="26"/>
+              </w:rPr>
+              <w:t>Thu thập tài liệu để làm tài liệu thử nghiệm cho phần phân loại.</w:t>
+            </w:r>
+          </w:p>
+        </w:tc>
+        <w:tc>
+          <w:tcPr>
+            <w:tcW w:w="4050" w:type="dxa"/>
+          </w:tcPr>
+          <w:p>
+            <w:pPr>
+              <w:numPr>
+                <w:ilvl w:val="0"/>
+                <w:numId w:val="10"/>
+              </w:numPr>
+              <w:spacing w:after="200" w:line="276" w:lineRule="auto"/>
+              <w:jc w:val="both"/>
+              <w:rPr>
+                <w:rFonts w:ascii="Times New Roman" w:hAnsi="Times New Roman" w:cs="Times New Roman"/>
+                <w:sz w:val="26"/>
+                <w:szCs w:val="26"/>
+              </w:rPr>
+            </w:pPr>
+            <w:r>
+              <w:rPr>
+                <w:rFonts w:ascii="Times New Roman" w:hAnsi="Times New Roman" w:cs="Times New Roman"/>
+                <w:sz w:val="26"/>
+                <w:szCs w:val="26"/>
+              </w:rPr>
+              <w:t>Phân tích thiết kế phần phân loại tài liệu.</w:t>
+            </w:r>
+          </w:p>
+          <w:p>
+            <w:pPr>
+              <w:numPr>
+                <w:ilvl w:val="0"/>
+                <w:numId w:val="10"/>
+              </w:numPr>
+              <w:spacing w:after="200" w:line="276" w:lineRule="auto"/>
+              <w:jc w:val="both"/>
+              <w:rPr>
+                <w:rFonts w:ascii="Times New Roman" w:hAnsi="Times New Roman" w:cs="Times New Roman"/>
+                <w:sz w:val="26"/>
+                <w:szCs w:val="26"/>
+              </w:rPr>
+            </w:pPr>
+            <w:r>
+              <w:rPr>
+                <w:rFonts w:ascii="Times New Roman" w:hAnsi="Times New Roman" w:cs="Times New Roman"/>
+                <w:sz w:val="26"/>
+                <w:szCs w:val="26"/>
+              </w:rPr>
+              <w:t>Có dữ liệu cho phần kiểm thử phân loại tài liệu.</w:t>
+            </w:r>
+          </w:p>
+          <w:p>
+            <w:pPr>
+              <w:numPr>
+                <w:ilvl w:val="0"/>
+                <w:numId w:val="11"/>
+              </w:numPr>
+              <w:spacing w:after="200" w:line="276" w:lineRule="auto"/>
+              <w:jc w:val="both"/>
+              <w:rPr>
+                <w:rFonts w:ascii="Times New Roman" w:hAnsi="Times New Roman" w:cs="Times New Roman"/>
+                <w:sz w:val="26"/>
+                <w:szCs w:val="26"/>
+              </w:rPr>
+            </w:pPr>
+            <w:r>
+              <w:rPr>
+                <w:rFonts w:ascii="Times New Roman" w:hAnsi="Times New Roman" w:cs="Times New Roman"/>
+                <w:sz w:val="26"/>
+                <w:szCs w:val="26"/>
+              </w:rPr>
+              <w:t>Viết phần nghiên cứu các đề tài phân lọai tài liệu, thuật toán và hướng đi của đề tài.</w:t>
+            </w:r>
+          </w:p>
+        </w:tc>
+      </w:tr>
+      <w:tr>
+        <w:tc>
+          <w:tcPr>
+            <w:tcW w:w="1458" w:type="dxa"/>
+          </w:tcPr>
+          <w:p>
+            <w:pPr>
+              <w:jc w:val="both"/>
+              <w:rPr>
+                <w:rFonts w:ascii="Times New Roman" w:hAnsi="Times New Roman" w:cs="Times New Roman"/>
+                <w:sz w:val="26"/>
+                <w:szCs w:val="26"/>
+              </w:rPr>
+            </w:pPr>
+            <w:r>
+              <w:rPr>
+                <w:rFonts w:ascii="Times New Roman" w:hAnsi="Times New Roman" w:cs="Times New Roman"/>
+                <w:sz w:val="26"/>
+                <w:szCs w:val="26"/>
+              </w:rPr>
+              <w:t>11/10</w:t>
+            </w:r>
+            <w:r>
+              <w:rPr>
+                <w:rFonts w:ascii="Times New Roman" w:hAnsi="Times New Roman" w:cs="Times New Roman"/>
+                <w:sz w:val="26"/>
+                <w:szCs w:val="26"/>
+              </w:rPr>
+              <w:t>–</w:t>
+            </w:r>
+            <w:r>
+              <w:rPr>
+                <w:rFonts w:ascii="Times New Roman" w:hAnsi="Times New Roman" w:cs="Times New Roman"/>
+                <w:sz w:val="26"/>
+                <w:szCs w:val="26"/>
+              </w:rPr>
+              <w:t>8/11</w:t>
+            </w:r>
+          </w:p>
+        </w:tc>
+        <w:tc>
+          <w:tcPr>
+            <w:tcW w:w="900" w:type="dxa"/>
+          </w:tcPr>
+          <w:p>
+            <w:pPr>
+              <w:jc w:val="both"/>
+              <w:rPr>
+                <w:rFonts w:ascii="Times New Roman" w:hAnsi="Times New Roman" w:cs="Times New Roman"/>
+                <w:sz w:val="26"/>
+                <w:szCs w:val="26"/>
+              </w:rPr>
+            </w:pPr>
+            <w:r>
+              <w:rPr>
+                <w:rFonts w:ascii="Times New Roman" w:hAnsi="Times New Roman" w:cs="Times New Roman"/>
+                <w:sz w:val="26"/>
+                <w:szCs w:val="26"/>
+              </w:rPr>
+              <w:t>4</w:t>
+            </w:r>
+          </w:p>
+        </w:tc>
+        <w:tc>
+          <w:tcPr>
+            <w:tcW w:w="4050" w:type="dxa"/>
+          </w:tcPr>
+          <w:p>
+            <w:pPr>
+              <w:numPr>
+                <w:ilvl w:val="0"/>
+                <w:numId w:val="10"/>
+              </w:numPr>
+              <w:spacing w:after="200" w:line="276" w:lineRule="auto"/>
+              <w:jc w:val="both"/>
+              <w:rPr>
+                <w:rFonts w:ascii="Times New Roman" w:hAnsi="Times New Roman" w:cs="Times New Roman"/>
+                <w:sz w:val="26"/>
+                <w:szCs w:val="26"/>
+              </w:rPr>
+            </w:pPr>
+            <w:r>
+              <w:rPr>
+                <w:rFonts w:ascii="Times New Roman" w:hAnsi="Times New Roman" w:cs="Times New Roman"/>
+                <w:sz w:val="26"/>
+                <w:szCs w:val="26"/>
+              </w:rPr>
+              <w:t>Cài đặt  và ki</w:t>
+            </w:r>
+            <w:r>
+              <w:rPr>
+                <w:rFonts w:ascii="Times New Roman" w:hAnsi="Times New Roman" w:cs="Times New Roman"/>
+                <w:sz w:val="26"/>
+                <w:szCs w:val="26"/>
+              </w:rPr>
+              <w:t>ể</w:t>
+            </w:r>
+            <w:r>
+              <w:rPr>
+                <w:rFonts w:ascii="Times New Roman" w:hAnsi="Times New Roman" w:cs="Times New Roman"/>
+                <w:sz w:val="26"/>
+                <w:szCs w:val="26"/>
+              </w:rPr>
+              <w:t>m thử  môdun phân loại tài liệu</w:t>
+            </w:r>
+          </w:p>
+        </w:tc>
+        <w:tc>
+          <w:tcPr>
+            <w:tcW w:w="4050" w:type="dxa"/>
+          </w:tcPr>
+          <w:p>
+            <w:pPr>
+              <w:numPr>
+                <w:ilvl w:val="0"/>
+                <w:numId w:val="10"/>
+              </w:numPr>
+              <w:spacing w:after="200" w:line="276" w:lineRule="auto"/>
+              <w:jc w:val="both"/>
+              <w:rPr>
+                <w:rFonts w:ascii="Times New Roman" w:hAnsi="Times New Roman" w:cs="Times New Roman"/>
+                <w:sz w:val="26"/>
+                <w:szCs w:val="26"/>
+              </w:rPr>
+            </w:pPr>
+            <w:r>
+              <w:rPr>
+                <w:rFonts w:ascii="Times New Roman" w:hAnsi="Times New Roman" w:cs="Times New Roman"/>
+                <w:sz w:val="26"/>
+                <w:szCs w:val="26"/>
+              </w:rPr>
+              <w:t xml:space="preserve">Cài đặt xong các thuật toán phân loại tài liệu dựa trên </w:t>
+            </w:r>
+            <w:r>
+              <w:rPr>
+                <w:rFonts w:ascii="Times New Roman" w:hAnsi="Times New Roman" w:cs="Times New Roman"/>
+                <w:sz w:val="26"/>
+                <w:szCs w:val="26"/>
+              </w:rPr>
+              <w:t>tài liệu tham khảo.</w:t>
+            </w:r>
+          </w:p>
+        </w:tc>
+      </w:tr>
+      <w:tr>
+        <w:tc>
+          <w:tcPr>
+            <w:tcW w:w="1458" w:type="dxa"/>
+          </w:tcPr>
+          <w:p>
+            <w:pPr>
+              <w:jc w:val="both"/>
+              <w:rPr>
+                <w:rFonts w:ascii="Times New Roman" w:hAnsi="Times New Roman" w:cs="Times New Roman"/>
+                <w:sz w:val="26"/>
+                <w:szCs w:val="26"/>
+              </w:rPr>
+            </w:pPr>
+            <w:r>
+              <w:rPr>
+                <w:rFonts w:ascii="Times New Roman" w:hAnsi="Times New Roman" w:cs="Times New Roman"/>
+                <w:sz w:val="26"/>
+                <w:szCs w:val="26"/>
+              </w:rPr>
+              <w:t>9/11-</w:t>
+            </w:r>
+          </w:p>
+        </w:tc>
+        <w:tc>
+          <w:tcPr>
+            <w:tcW w:w="900" w:type="dxa"/>
+          </w:tcPr>
+          <w:p>
+            <w:pPr>
               <w:jc w:val="both"/>
               <w:rPr>
                 <w:rFonts w:ascii="Times New Roman" w:hAnsi="Times New Roman" w:cs="Times New Roman"/>
@@ -7695,96 +8414,6 @@
                 <w:szCs w:val="26"/>
               </w:rPr>
             </w:pPr>
-            <w:r>
-              <w:rPr>
-                <w:rFonts w:ascii="Times New Roman" w:hAnsi="Times New Roman" w:cs="Times New Roman"/>
-                <w:sz w:val="26"/>
-                <w:szCs w:val="26"/>
-              </w:rPr>
-              <w:t>Hoàn thiện môdun rút trích thông tin từ thư viện số vào cơ sở dữ liệu.</w:t>
-            </w:r>
-          </w:p>
-          <w:p>
-            <w:pPr>
-              <w:numPr>
-                <w:ilvl w:val="0"/>
-                <w:numId w:val="11"/>
-              </w:numPr>
-              <w:spacing w:after="200" w:line="276" w:lineRule="auto"/>
-              <w:jc w:val="both"/>
-              <w:rPr>
-                <w:rFonts w:ascii="Times New Roman" w:hAnsi="Times New Roman" w:cs="Times New Roman"/>
-                <w:sz w:val="26"/>
-                <w:szCs w:val="26"/>
-              </w:rPr>
-            </w:pPr>
-            <w:r>
-              <w:rPr>
-                <w:rFonts w:ascii="Times New Roman" w:hAnsi="Times New Roman" w:cs="Times New Roman"/>
-                <w:sz w:val="26"/>
-                <w:szCs w:val="26"/>
-              </w:rPr>
-              <w:t xml:space="preserve">Viết phần báo cáo về môdun rút trích thông tin. </w:t>
-            </w:r>
-          </w:p>
-          <w:p>
-            <w:pPr>
-              <w:ind w:left="1080"/>
-              <w:jc w:val="both"/>
-              <w:rPr>
-                <w:rFonts w:ascii="Times New Roman" w:hAnsi="Times New Roman" w:cs="Times New Roman"/>
-                <w:sz w:val="26"/>
-                <w:szCs w:val="26"/>
-              </w:rPr>
-            </w:pPr>
-          </w:p>
-        </w:tc>
-      </w:tr>
-      <w:tr>
-        <w:tc>
-          <w:tcPr>
-            <w:tcW w:w="1458" w:type="dxa"/>
-          </w:tcPr>
-          <w:p>
-            <w:pPr>
-              <w:jc w:val="both"/>
-              <w:rPr>
-                <w:rFonts w:ascii="Times New Roman" w:hAnsi="Times New Roman" w:cs="Times New Roman"/>
-                <w:sz w:val="26"/>
-                <w:szCs w:val="26"/>
-              </w:rPr>
-            </w:pPr>
-            <w:r>
-              <w:rPr>
-                <w:rFonts w:ascii="Times New Roman" w:hAnsi="Times New Roman" w:cs="Times New Roman"/>
-                <w:sz w:val="26"/>
-                <w:szCs w:val="26"/>
-              </w:rPr>
-              <w:t>27/9– 1/10</w:t>
-            </w:r>
-          </w:p>
-        </w:tc>
-        <w:tc>
-          <w:tcPr>
-            <w:tcW w:w="900" w:type="dxa"/>
-          </w:tcPr>
-          <w:p>
-            <w:pPr>
-              <w:jc w:val="both"/>
-              <w:rPr>
-                <w:rFonts w:ascii="Times New Roman" w:hAnsi="Times New Roman" w:cs="Times New Roman"/>
-                <w:sz w:val="26"/>
-                <w:szCs w:val="26"/>
-              </w:rPr>
-            </w:pPr>
-            <w:r>
-              <w:rPr>
-                <w:rFonts w:ascii="Times New Roman" w:hAnsi="Times New Roman" w:cs="Times New Roman"/>
-                <w:sz w:val="26"/>
-                <w:szCs w:val="26"/>
-              </w:rPr>
-              <w:t>2</w:t>
-            </w:r>
           </w:p>
         </w:tc>
         <w:tc>
@@ -7805,298 +8434,6 @@
                 <w:szCs w:val="26"/>
               </w:rPr>
             </w:pPr>
-            <w:r>
-              <w:rPr>
-                <w:rFonts w:ascii="Times New Roman" w:hAnsi="Times New Roman" w:cs="Times New Roman"/>
-                <w:sz w:val="26"/>
-                <w:szCs w:val="26"/>
-              </w:rPr>
-              <w:t>Đọc tài liệu và các hệ thống phân loại tài liệu đã có (phương pháp, souce code chạy thử) để đưa ra hướng đi của nhóm.</w:t>
-            </w:r>
-          </w:p>
-          <w:p>
-            <w:pPr>
-              <w:numPr>
-                <w:ilvl w:val="0"/>
-                <w:numId w:val="10"/>
-              </w:numPr>
-              <w:spacing w:after="200" w:line="276" w:lineRule="auto"/>
-              <w:jc w:val="both"/>
-              <w:rPr>
-                <w:rFonts w:ascii="Times New Roman" w:hAnsi="Times New Roman" w:cs="Times New Roman"/>
-                <w:sz w:val="26"/>
-                <w:szCs w:val="26"/>
-              </w:rPr>
-            </w:pPr>
-            <w:r>
-              <w:rPr>
-                <w:rFonts w:ascii="Times New Roman" w:hAnsi="Times New Roman" w:cs="Times New Roman"/>
-                <w:sz w:val="26"/>
-                <w:szCs w:val="26"/>
-              </w:rPr>
-              <w:t>Thu thập tài liệu để làm tài liệu thử nghiệm cho phần phân loại.</w:t>
-            </w:r>
-          </w:p>
-        </w:tc>
-        <w:tc>
-          <w:tcPr>
-            <w:tcW w:w="4050" w:type="dxa"/>
-          </w:tcPr>
-          <w:p>
-            <w:pPr>
-              <w:numPr>
-                <w:ilvl w:val="0"/>
-                <w:numId w:val="10"/>
-              </w:numPr>
-              <w:spacing w:after="200" w:line="276" w:lineRule="auto"/>
-              <w:jc w:val="both"/>
-              <w:rPr>
-                <w:rFonts w:ascii="Times New Roman" w:hAnsi="Times New Roman" w:cs="Times New Roman"/>
-                <w:sz w:val="26"/>
-                <w:szCs w:val="26"/>
-              </w:rPr>
-            </w:pPr>
-            <w:r>
-              <w:rPr>
-                <w:rFonts w:ascii="Times New Roman" w:hAnsi="Times New Roman" w:cs="Times New Roman"/>
-                <w:sz w:val="26"/>
-                <w:szCs w:val="26"/>
-              </w:rPr>
-              <w:t>Phân tích thiết kế phần phân loại tài liệu.</w:t>
-            </w:r>
-          </w:p>
-          <w:p>
-            <w:pPr>
-              <w:numPr>
-                <w:ilvl w:val="0"/>
-                <w:numId w:val="10"/>
-              </w:numPr>
-              <w:spacing w:after="200" w:line="276" w:lineRule="auto"/>
-              <w:jc w:val="both"/>
-              <w:rPr>
-                <w:rFonts w:ascii="Times New Roman" w:hAnsi="Times New Roman" w:cs="Times New Roman"/>
-                <w:sz w:val="26"/>
-                <w:szCs w:val="26"/>
-              </w:rPr>
-            </w:pPr>
-            <w:r>
-              <w:rPr>
-                <w:rFonts w:ascii="Times New Roman" w:hAnsi="Times New Roman" w:cs="Times New Roman"/>
-                <w:sz w:val="26"/>
-                <w:szCs w:val="26"/>
-              </w:rPr>
-              <w:t>Có dữ liệu cho phần kiểm thử phân loại tài liệu.</w:t>
-            </w:r>
-          </w:p>
-          <w:p>
-            <w:pPr>
-              <w:numPr>
-                <w:ilvl w:val="0"/>
-                <w:numId w:val="11"/>
-              </w:numPr>
-              <w:spacing w:after="200" w:line="276" w:lineRule="auto"/>
-              <w:jc w:val="both"/>
-              <w:rPr>
-                <w:rFonts w:ascii="Times New Roman" w:hAnsi="Times New Roman" w:cs="Times New Roman"/>
-                <w:sz w:val="26"/>
-                <w:szCs w:val="26"/>
-              </w:rPr>
-            </w:pPr>
-            <w:r>
-              <w:rPr>
-                <w:rFonts w:ascii="Times New Roman" w:hAnsi="Times New Roman" w:cs="Times New Roman"/>
-                <w:sz w:val="26"/>
-                <w:szCs w:val="26"/>
-              </w:rPr>
-              <w:t>Viết phần nghiên cứu các đề tài phân lọai tài liệu, thuật toán và hướng đi của đề tài.</w:t>
-            </w:r>
-          </w:p>
-          <w:p>
-            <w:pPr>
-              <w:ind w:left="720"/>
-              <w:jc w:val="both"/>
-              <w:rPr>
-                <w:rFonts w:ascii="Times New Roman" w:hAnsi="Times New Roman" w:cs="Times New Roman"/>
-                <w:sz w:val="26"/>
-                <w:szCs w:val="26"/>
-              </w:rPr>
-            </w:pPr>
-          </w:p>
-        </w:tc>
-      </w:tr>
-      <w:tr>
-        <w:tc>
-          <w:tcPr>
-            <w:tcW w:w="1458" w:type="dxa"/>
-          </w:tcPr>
-          <w:p>
-            <w:pPr>
-              <w:jc w:val="both"/>
-              <w:rPr>
-                <w:rFonts w:ascii="Times New Roman" w:hAnsi="Times New Roman" w:cs="Times New Roman"/>
-                <w:sz w:val="26"/>
-                <w:szCs w:val="26"/>
-              </w:rPr>
-            </w:pPr>
-            <w:r>
-              <w:rPr>
-                <w:rFonts w:ascii="Times New Roman" w:hAnsi="Times New Roman" w:cs="Times New Roman"/>
-                <w:sz w:val="26"/>
-                <w:szCs w:val="26"/>
-              </w:rPr>
-              <w:t>11/10 – 8/11</w:t>
-            </w:r>
-          </w:p>
-        </w:tc>
-        <w:tc>
-          <w:tcPr>
-            <w:tcW w:w="900" w:type="dxa"/>
-          </w:tcPr>
-          <w:p>
-            <w:pPr>
-              <w:jc w:val="both"/>
-              <w:rPr>
-                <w:rFonts w:ascii="Times New Roman" w:hAnsi="Times New Roman" w:cs="Times New Roman"/>
-                <w:sz w:val="26"/>
-                <w:szCs w:val="26"/>
-              </w:rPr>
-            </w:pPr>
-            <w:r>
-              <w:rPr>
-                <w:rFonts w:ascii="Times New Roman" w:hAnsi="Times New Roman" w:cs="Times New Roman"/>
-                <w:sz w:val="26"/>
-                <w:szCs w:val="26"/>
-              </w:rPr>
-              <w:t>4</w:t>
-            </w:r>
-          </w:p>
-        </w:tc>
-        <w:tc>
-          <w:tcPr>
-            <w:tcW w:w="4050" w:type="dxa"/>
-          </w:tcPr>
-          <w:p>
-            <w:pPr>
-              <w:numPr>
-                <w:ilvl w:val="0"/>
-                <w:numId w:val="10"/>
-              </w:numPr>
-              <w:spacing w:after="200" w:line="276" w:lineRule="auto"/>
-              <w:jc w:val="both"/>
-              <w:rPr>
-                <w:rFonts w:ascii="Times New Roman" w:hAnsi="Times New Roman" w:cs="Times New Roman"/>
-                <w:sz w:val="26"/>
-                <w:szCs w:val="26"/>
-              </w:rPr>
-            </w:pPr>
-            <w:r>
-              <w:rPr>
-                <w:rFonts w:ascii="Times New Roman" w:hAnsi="Times New Roman" w:cs="Times New Roman"/>
-                <w:sz w:val="26"/>
-                <w:szCs w:val="26"/>
-              </w:rPr>
-              <w:t>Cài đặt  và kiêm thử  môdun phân loại tài liệu</w:t>
-            </w:r>
-          </w:p>
-        </w:tc>
-        <w:tc>
-          <w:tcPr>
-            <w:tcW w:w="4050" w:type="dxa"/>
-          </w:tcPr>
-          <w:p>
-            <w:pPr>
-              <w:numPr>
-                <w:ilvl w:val="0"/>
-                <w:numId w:val="10"/>
-              </w:numPr>
-              <w:spacing w:after="200" w:line="276" w:lineRule="auto"/>
-              <w:jc w:val="both"/>
-              <w:rPr>
-                <w:rFonts w:ascii="Times New Roman" w:hAnsi="Times New Roman" w:cs="Times New Roman"/>
-                <w:sz w:val="26"/>
-                <w:szCs w:val="26"/>
-              </w:rPr>
-            </w:pPr>
-            <w:r>
-              <w:rPr>
-                <w:rFonts w:ascii="Times New Roman" w:hAnsi="Times New Roman" w:cs="Times New Roman"/>
-                <w:sz w:val="26"/>
-                <w:szCs w:val="26"/>
-              </w:rPr>
-              <w:t xml:space="preserve">Cài đặt xong các thuật toán phân loại tài liệu dựa trên </w:t>
-            </w:r>
-          </w:p>
-        </w:tc>
-      </w:tr>
-      <w:tr>
-        <w:tc>
-          <w:tcPr>
-            <w:tcW w:w="1458" w:type="dxa"/>
-          </w:tcPr>
-          <w:p>
-            <w:pPr>
-              <w:jc w:val="both"/>
-              <w:rPr>
-                <w:rFonts w:ascii="Times New Roman" w:hAnsi="Times New Roman" w:cs="Times New Roman"/>
-                <w:sz w:val="26"/>
-                <w:szCs w:val="26"/>
-              </w:rPr>
-            </w:pPr>
-          </w:p>
-        </w:tc>
-        <w:tc>
-          <w:tcPr>
-            <w:tcW w:w="900" w:type="dxa"/>
-          </w:tcPr>
-          <w:p>
-            <w:pPr>
-              <w:jc w:val="both"/>
-              <w:rPr>
-                <w:rFonts w:ascii="Times New Roman" w:hAnsi="Times New Roman" w:cs="Times New Roman"/>
-                <w:sz w:val="26"/>
-                <w:szCs w:val="26"/>
-              </w:rPr>
-            </w:pPr>
-          </w:p>
-        </w:tc>
-        <w:tc>
-          <w:tcPr>
-            <w:tcW w:w="4050" w:type="dxa"/>
-          </w:tcPr>
-          <w:p>
-            <w:pPr>
-              <w:numPr>
-                <w:ilvl w:val="0"/>
-                <w:numId w:val="10"/>
-              </w:numPr>
-              <w:spacing w:after="200" w:line="276" w:lineRule="auto"/>
-              <w:jc w:val="both"/>
-              <w:rPr>
-                <w:rFonts w:ascii="Times New Roman" w:hAnsi="Times New Roman" w:cs="Times New Roman"/>
-                <w:sz w:val="26"/>
-                <w:szCs w:val="26"/>
-              </w:rPr>
-            </w:pPr>
-          </w:p>
-        </w:tc>
-        <w:tc>
-          <w:tcPr>
-            <w:tcW w:w="4050" w:type="dxa"/>
-          </w:tcPr>
-          <w:p>
-            <w:pPr>
-              <w:numPr>
-                <w:ilvl w:val="0"/>
-                <w:numId w:val="10"/>
-              </w:numPr>
-              <w:spacing w:after="200" w:line="276" w:lineRule="auto"/>
-              <w:jc w:val="both"/>
-              <w:rPr>
-                <w:rFonts w:ascii="Times New Roman" w:hAnsi="Times New Roman" w:cs="Times New Roman"/>
-                <w:sz w:val="26"/>
-                <w:szCs w:val="26"/>
-              </w:rPr>
-            </w:pPr>
           </w:p>
         </w:tc>
       </w:tr>
@@ -8111,6 +8448,7 @@
         </w:rPr>
       </w:pPr>
     </w:p>
+    <w:p/>
     <w:p/>
     <w:p/>
     <w:p>
@@ -8154,111 +8492,7 @@
           <w:sz w:val="26"/>
           <w:szCs w:val="26"/>
         </w:rPr>
-        <w:t>Thu th</w:t>
-      </w:r>
-      <w:r>
-        <w:rPr>
-          <w:rFonts w:ascii="Times New Roman" w:hAnsi="Times New Roman" w:cs="Times New Roman"/>
-          <w:sz w:val="26"/>
-          <w:szCs w:val="26"/>
-        </w:rPr>
-        <w:t>ậ</w:t>
-      </w:r>
-      <w:r>
-        <w:rPr>
-          <w:rFonts w:ascii="Times New Roman" w:hAnsi="Times New Roman" w:cs="Times New Roman"/>
-          <w:sz w:val="26"/>
-          <w:szCs w:val="26"/>
-        </w:rPr>
-        <w:t>p đ</w:t>
-      </w:r>
-      <w:r>
-        <w:rPr>
-          <w:rFonts w:ascii="Times New Roman" w:hAnsi="Times New Roman" w:cs="Times New Roman"/>
-          <w:sz w:val="26"/>
-          <w:szCs w:val="26"/>
-        </w:rPr>
-        <w:t>ư</w:t>
-      </w:r>
-      <w:r>
-        <w:rPr>
-          <w:rFonts w:ascii="Times New Roman" w:hAnsi="Times New Roman" w:cs="Times New Roman"/>
-          <w:sz w:val="26"/>
-          <w:szCs w:val="26"/>
-        </w:rPr>
-        <w:t>ợ</w:t>
-      </w:r>
-      <w:r>
-        <w:rPr>
-          <w:rFonts w:ascii="Times New Roman" w:hAnsi="Times New Roman" w:cs="Times New Roman"/>
-          <w:sz w:val="26"/>
-          <w:szCs w:val="26"/>
-        </w:rPr>
-        <w:t>c c</w:t>
-      </w:r>
-      <w:r>
-        <w:rPr>
-          <w:rFonts w:ascii="Times New Roman" w:hAnsi="Times New Roman" w:cs="Times New Roman"/>
-          <w:sz w:val="26"/>
-          <w:szCs w:val="26"/>
-        </w:rPr>
-        <w:t>ơ</w:t>
-      </w:r>
-      <w:r>
-        <w:rPr>
-          <w:rFonts w:ascii="Times New Roman" w:hAnsi="Times New Roman" w:cs="Times New Roman"/>
-          <w:sz w:val="26"/>
-          <w:szCs w:val="26"/>
-        </w:rPr>
-        <w:t xml:space="preserve"> s</w:t>
-      </w:r>
-      <w:r>
-        <w:rPr>
-          <w:rFonts w:ascii="Times New Roman" w:hAnsi="Times New Roman" w:cs="Times New Roman"/>
-          <w:sz w:val="26"/>
-          <w:szCs w:val="26"/>
-        </w:rPr>
-        <w:t>ở</w:t>
-      </w:r>
-      <w:r>
-        <w:rPr>
-          <w:rFonts w:ascii="Times New Roman" w:hAnsi="Times New Roman" w:cs="Times New Roman"/>
-          <w:sz w:val="26"/>
-          <w:szCs w:val="26"/>
-        </w:rPr>
-        <w:t xml:space="preserve"> d</w:t>
-      </w:r>
-      <w:r>
-        <w:rPr>
-          <w:rFonts w:ascii="Times New Roman" w:hAnsi="Times New Roman" w:cs="Times New Roman"/>
-          <w:sz w:val="26"/>
-          <w:szCs w:val="26"/>
-        </w:rPr>
-        <w:t>ữ</w:t>
-      </w:r>
-      <w:r>
-        <w:rPr>
-          <w:rFonts w:ascii="Times New Roman" w:hAnsi="Times New Roman" w:cs="Times New Roman"/>
-          <w:sz w:val="26"/>
-          <w:szCs w:val="26"/>
-        </w:rPr>
-        <w:t xml:space="preserve"> li</w:t>
-      </w:r>
-      <w:r>
-        <w:rPr>
-          <w:rFonts w:ascii="Times New Roman" w:hAnsi="Times New Roman" w:cs="Times New Roman"/>
-          <w:sz w:val="26"/>
-          <w:szCs w:val="26"/>
-        </w:rPr>
-        <w:t>ệ</w:t>
-      </w:r>
-      <w:r>
-        <w:rPr>
-          <w:rFonts w:ascii="Times New Roman" w:hAnsi="Times New Roman" w:cs="Times New Roman"/>
-          <w:sz w:val="26"/>
-          <w:szCs w:val="26"/>
-        </w:rPr>
-        <w:t>u</w:t>
+        <w:t>Thu thập được cơ sở dữ liệu</w:t>
       </w:r>
       <w:r>
         <w:rPr>
@@ -8296,247 +8530,7 @@
           <w:sz w:val="26"/>
           <w:szCs w:val="26"/>
         </w:rPr>
-        <w:t>Phân lo</w:t>
-      </w:r>
-      <w:r>
-        <w:rPr>
-          <w:rFonts w:ascii="Times New Roman" w:hAnsi="Times New Roman" w:cs="Times New Roman"/>
-          <w:sz w:val="26"/>
-          <w:szCs w:val="26"/>
-        </w:rPr>
-        <w:t>ạ</w:t>
-      </w:r>
-      <w:r>
-        <w:rPr>
-          <w:rFonts w:ascii="Times New Roman" w:hAnsi="Times New Roman" w:cs="Times New Roman"/>
-          <w:sz w:val="26"/>
-          <w:szCs w:val="26"/>
-        </w:rPr>
-        <w:t>i đ</w:t>
-      </w:r>
-      <w:r>
-        <w:rPr>
-          <w:rFonts w:ascii="Times New Roman" w:hAnsi="Times New Roman" w:cs="Times New Roman"/>
-          <w:sz w:val="26"/>
-          <w:szCs w:val="26"/>
-        </w:rPr>
-        <w:t>ư</w:t>
-      </w:r>
-      <w:r>
-        <w:rPr>
-          <w:rFonts w:ascii="Times New Roman" w:hAnsi="Times New Roman" w:cs="Times New Roman"/>
-          <w:sz w:val="26"/>
-          <w:szCs w:val="26"/>
-        </w:rPr>
-        <w:t>ợ</w:t>
-      </w:r>
-      <w:r>
-        <w:rPr>
-          <w:rFonts w:ascii="Times New Roman" w:hAnsi="Times New Roman" w:cs="Times New Roman"/>
-          <w:sz w:val="26"/>
-          <w:szCs w:val="26"/>
-        </w:rPr>
-        <w:t>c tài li</w:t>
-      </w:r>
-      <w:r>
-        <w:rPr>
-          <w:rFonts w:ascii="Times New Roman" w:hAnsi="Times New Roman" w:cs="Times New Roman"/>
-          <w:sz w:val="26"/>
-          <w:szCs w:val="26"/>
-        </w:rPr>
-        <w:t>ệ</w:t>
-      </w:r>
-      <w:r>
-        <w:rPr>
-          <w:rFonts w:ascii="Times New Roman" w:hAnsi="Times New Roman" w:cs="Times New Roman"/>
-          <w:sz w:val="26"/>
-          <w:szCs w:val="26"/>
-        </w:rPr>
-        <w:t>u thu</w:t>
-      </w:r>
-      <w:r>
-        <w:rPr>
-          <w:rFonts w:ascii="Times New Roman" w:hAnsi="Times New Roman" w:cs="Times New Roman"/>
-          <w:sz w:val="26"/>
-          <w:szCs w:val="26"/>
-        </w:rPr>
-        <w:t>ộ</w:t>
-      </w:r>
-      <w:r>
-        <w:rPr>
-          <w:rFonts w:ascii="Times New Roman" w:hAnsi="Times New Roman" w:cs="Times New Roman"/>
-          <w:sz w:val="26"/>
-          <w:szCs w:val="26"/>
-        </w:rPr>
-        <w:t>c lĩnh v</w:t>
-      </w:r>
-      <w:r>
-        <w:rPr>
-          <w:rFonts w:ascii="Times New Roman" w:hAnsi="Times New Roman" w:cs="Times New Roman"/>
-          <w:sz w:val="26"/>
-          <w:szCs w:val="26"/>
-        </w:rPr>
-        <w:t>ự</w:t>
-      </w:r>
-      <w:r>
-        <w:rPr>
-          <w:rFonts w:ascii="Times New Roman" w:hAnsi="Times New Roman" w:cs="Times New Roman"/>
-          <w:sz w:val="26"/>
-          <w:szCs w:val="26"/>
-        </w:rPr>
-        <w:t>c khoa h</w:t>
-      </w:r>
-      <w:r>
-        <w:rPr>
-          <w:rFonts w:ascii="Times New Roman" w:hAnsi="Times New Roman" w:cs="Times New Roman"/>
-          <w:sz w:val="26"/>
-          <w:szCs w:val="26"/>
-        </w:rPr>
-        <w:t>ọ</w:t>
-      </w:r>
-      <w:r>
-        <w:rPr>
-          <w:rFonts w:ascii="Times New Roman" w:hAnsi="Times New Roman" w:cs="Times New Roman"/>
-          <w:sz w:val="26"/>
-          <w:szCs w:val="26"/>
-        </w:rPr>
-        <w:t>c máy tính d</w:t>
-      </w:r>
-      <w:r>
-        <w:rPr>
-          <w:rFonts w:ascii="Times New Roman" w:hAnsi="Times New Roman" w:cs="Times New Roman"/>
-          <w:sz w:val="26"/>
-          <w:szCs w:val="26"/>
-        </w:rPr>
-        <w:t>ự</w:t>
-      </w:r>
-      <w:r>
-        <w:rPr>
-          <w:rFonts w:ascii="Times New Roman" w:hAnsi="Times New Roman" w:cs="Times New Roman"/>
-          <w:sz w:val="26"/>
-          <w:szCs w:val="26"/>
-        </w:rPr>
-        <w:t>a trên abtract mà module thu th</w:t>
-      </w:r>
-      <w:r>
-        <w:rPr>
-          <w:rFonts w:ascii="Times New Roman" w:hAnsi="Times New Roman" w:cs="Times New Roman"/>
-          <w:sz w:val="26"/>
-          <w:szCs w:val="26"/>
-        </w:rPr>
-        <w:t>ậ</w:t>
-      </w:r>
-      <w:r>
-        <w:rPr>
-          <w:rFonts w:ascii="Times New Roman" w:hAnsi="Times New Roman" w:cs="Times New Roman"/>
-          <w:sz w:val="26"/>
-          <w:szCs w:val="26"/>
-        </w:rPr>
-        <w:t>p v</w:t>
-      </w:r>
-      <w:r>
-        <w:rPr>
-          <w:rFonts w:ascii="Times New Roman" w:hAnsi="Times New Roman" w:cs="Times New Roman"/>
-          <w:sz w:val="26"/>
-          <w:szCs w:val="26"/>
-        </w:rPr>
-        <w:t>ề</w:t>
-      </w:r>
-      <w:r>
-        <w:rPr>
-          <w:rFonts w:ascii="Times New Roman" w:hAnsi="Times New Roman" w:cs="Times New Roman"/>
-          <w:sz w:val="26"/>
-          <w:szCs w:val="26"/>
-        </w:rPr>
-        <w:t xml:space="preserve"> (đã đ</w:t>
-      </w:r>
-      <w:r>
-        <w:rPr>
-          <w:rFonts w:ascii="Times New Roman" w:hAnsi="Times New Roman" w:cs="Times New Roman"/>
-          <w:sz w:val="26"/>
-          <w:szCs w:val="26"/>
-        </w:rPr>
-        <w:t>ư</w:t>
-      </w:r>
-      <w:r>
-        <w:rPr>
-          <w:rFonts w:ascii="Times New Roman" w:hAnsi="Times New Roman" w:cs="Times New Roman"/>
-          <w:sz w:val="26"/>
-          <w:szCs w:val="26"/>
-        </w:rPr>
-        <w:t>ợ</w:t>
-      </w:r>
-      <w:r>
-        <w:rPr>
-          <w:rFonts w:ascii="Times New Roman" w:hAnsi="Times New Roman" w:cs="Times New Roman"/>
-          <w:sz w:val="26"/>
-          <w:szCs w:val="26"/>
-        </w:rPr>
-        <w:t>c đ</w:t>
-      </w:r>
-      <w:r>
-        <w:rPr>
-          <w:rFonts w:ascii="Times New Roman" w:hAnsi="Times New Roman" w:cs="Times New Roman"/>
-          <w:sz w:val="26"/>
-          <w:szCs w:val="26"/>
-        </w:rPr>
-        <w:t>ị</w:t>
-      </w:r>
-      <w:r>
-        <w:rPr>
-          <w:rFonts w:ascii="Times New Roman" w:hAnsi="Times New Roman" w:cs="Times New Roman"/>
-          <w:sz w:val="26"/>
-          <w:szCs w:val="26"/>
-        </w:rPr>
-        <w:t>nh nghĩa tr</w:t>
-      </w:r>
-      <w:r>
-        <w:rPr>
-          <w:rFonts w:ascii="Times New Roman" w:hAnsi="Times New Roman" w:cs="Times New Roman"/>
-          <w:sz w:val="26"/>
-          <w:szCs w:val="26"/>
-        </w:rPr>
-        <w:t>ư</w:t>
-      </w:r>
-      <w:r>
-        <w:rPr>
-          <w:rFonts w:ascii="Times New Roman" w:hAnsi="Times New Roman" w:cs="Times New Roman"/>
-          <w:sz w:val="26"/>
-          <w:szCs w:val="26"/>
-        </w:rPr>
-        <w:t>ớ</w:t>
-      </w:r>
-      <w:r>
-        <w:rPr>
-          <w:rFonts w:ascii="Times New Roman" w:hAnsi="Times New Roman" w:cs="Times New Roman"/>
-          <w:sz w:val="26"/>
-          <w:szCs w:val="26"/>
-        </w:rPr>
-        <w:t xml:space="preserve">c trong </w:t>
-      </w:r>
-      <w:r>
-        <w:rPr>
-          <w:rFonts w:ascii="Times New Roman" w:hAnsi="Times New Roman" w:cs="Times New Roman"/>
-          <w:sz w:val="26"/>
-          <w:szCs w:val="26"/>
-        </w:rPr>
-        <w:t>khung phân lo</w:t>
-      </w:r>
-      <w:r>
-        <w:rPr>
-          <w:rFonts w:ascii="Times New Roman" w:hAnsi="Times New Roman" w:cs="Times New Roman"/>
-          <w:sz w:val="26"/>
-          <w:szCs w:val="26"/>
-        </w:rPr>
-        <w:t>ạ</w:t>
-      </w:r>
-      <w:r>
-        <w:rPr>
-          <w:rFonts w:ascii="Times New Roman" w:hAnsi="Times New Roman" w:cs="Times New Roman"/>
-          <w:sz w:val="26"/>
-          <w:szCs w:val="26"/>
-        </w:rPr>
-        <w:t>i).</w:t>
+        <w:t>Phân loại được tài liệu thuộc lĩnh vực khoa học máy tính dựa trên abtract mà module thu thập về (đã được định nghĩa trước trong khung phân loại).</w:t>
       </w:r>
     </w:p>
     <w:p>
@@ -11287,6 +11281,7 @@
   <w:style w:type="character" w:default="1" w:styleId="DefaultParagraphFont">
     <w:name w:val="Default Paragraph Font"/>
     <w:uiPriority w:val="1"/>
+    <w:semiHidden/>
     <w:unhideWhenUsed/>
   </w:style>
   <w:style w:type="table" w:default="1" w:styleId="TableNormal">

</xml_diff>